<commit_message>
Have to do this commit
</commit_message>
<xml_diff>
--- a/Iteration1_report.docx
+++ b/Iteration1_report.docx
@@ -378,11 +378,7 @@
           <w:szCs w:val="24"/>
         </w:rPr>
       </w:pPr>
-    </w:p>
-    <w:p>
-      <w:pPr>
-        <w:spacing w:line="360" w:lineRule="auto"/>
-        <w:ind w:left="-360"/>
+      <w:r>
         <w:rPr>
           <w:rFonts w:ascii="Garamond" w:eastAsia="Garamond" w:hAnsi="Garamond" w:cs="Garamond"/>
           <w:b/>
@@ -390,8 +386,13 @@
           <w:sz w:val="24"/>
           <w:szCs w:val="24"/>
         </w:rPr>
-      </w:pPr>
-      <w:r>
+        <w:t>-Log In</w:t>
+      </w:r>
+    </w:p>
+    <w:p>
+      <w:pPr>
+        <w:spacing w:line="360" w:lineRule="auto"/>
+        <w:ind w:left="-360"/>
         <w:rPr>
           <w:rFonts w:ascii="Garamond" w:eastAsia="Garamond" w:hAnsi="Garamond" w:cs="Garamond"/>
           <w:b/>
@@ -399,7 +400,16 @@
           <w:sz w:val="24"/>
           <w:szCs w:val="24"/>
         </w:rPr>
-        <w:t>Provide your git project dashboard link.</w:t>
+      </w:pPr>
+      <w:r>
+        <w:rPr>
+          <w:rFonts w:ascii="Garamond" w:eastAsia="Garamond" w:hAnsi="Garamond" w:cs="Garamond"/>
+          <w:b/>
+          <w:bCs/>
+          <w:sz w:val="24"/>
+          <w:szCs w:val="24"/>
+        </w:rPr>
+        <w:t>-Register</w:t>
       </w:r>
     </w:p>
     <w:p>
@@ -410,6 +420,66 @@
           <w:rFonts w:ascii="Garamond" w:eastAsia="Garamond" w:hAnsi="Garamond" w:cs="Garamond"/>
           <w:b/>
           <w:bCs/>
+          <w:sz w:val="24"/>
+          <w:szCs w:val="24"/>
+        </w:rPr>
+      </w:pPr>
+      <w:r>
+        <w:rPr>
+          <w:rFonts w:ascii="Garamond" w:eastAsia="Garamond" w:hAnsi="Garamond" w:cs="Garamond"/>
+          <w:b/>
+          <w:bCs/>
+          <w:sz w:val="24"/>
+          <w:szCs w:val="24"/>
+        </w:rPr>
+        <w:t>-Stay Logged In/Show Password</w:t>
+      </w:r>
+    </w:p>
+    <w:p>
+      <w:pPr>
+        <w:spacing w:line="360" w:lineRule="auto"/>
+        <w:ind w:left="-360"/>
+        <w:rPr>
+          <w:rFonts w:ascii="Garamond" w:eastAsia="Garamond" w:hAnsi="Garamond" w:cs="Garamond"/>
+          <w:sz w:val="24"/>
+          <w:szCs w:val="24"/>
+        </w:rPr>
+      </w:pPr>
+      <w:r>
+        <w:rPr>
+          <w:rFonts w:ascii="Garamond" w:eastAsia="Garamond" w:hAnsi="Garamond" w:cs="Garamond"/>
+          <w:b/>
+          <w:bCs/>
+          <w:sz w:val="24"/>
+          <w:szCs w:val="24"/>
+        </w:rPr>
+        <w:t>Provide your git project dashboard link.</w:t>
+      </w:r>
+      <w:r>
+        <w:rPr>
+          <w:rFonts w:ascii="Garamond" w:eastAsia="Garamond" w:hAnsi="Garamond" w:cs="Garamond"/>
+          <w:b/>
+          <w:bCs/>
+          <w:sz w:val="24"/>
+          <w:szCs w:val="24"/>
+        </w:rPr>
+        <w:t xml:space="preserve">: </w:t>
+      </w:r>
+      <w:r>
+        <w:rPr>
+          <w:rFonts w:ascii="Garamond" w:eastAsia="Garamond" w:hAnsi="Garamond" w:cs="Garamond"/>
+          <w:sz w:val="24"/>
+          <w:szCs w:val="24"/>
+        </w:rPr>
+        <w:t>https://git.cs.dal.ca/callumm/3130-group-project/-/boards</w:t>
+      </w:r>
+    </w:p>
+    <w:p>
+      <w:pPr>
+        <w:spacing w:line="360" w:lineRule="auto"/>
+        <w:ind w:left="-360"/>
+        <w:rPr>
+          <w:rFonts w:ascii="Garamond" w:eastAsia="Garamond" w:hAnsi="Garamond" w:cs="Garamond"/>
           <w:sz w:val="24"/>
           <w:szCs w:val="24"/>
         </w:rPr>
@@ -982,6 +1052,14 @@
                 <w:szCs w:val="20"/>
               </w:rPr>
             </w:pPr>
+            <w:r>
+              <w:rPr>
+                <w:rFonts w:ascii="Garamond" w:eastAsia="Garamond" w:hAnsi="Garamond" w:cs="Garamond"/>
+                <w:sz w:val="20"/>
+                <w:szCs w:val="20"/>
+              </w:rPr>
+              <w:t>Debug Android Studio</w:t>
+            </w:r>
           </w:p>
         </w:tc>
         <w:tc>
@@ -1012,6 +1090,14 @@
                 <w:szCs w:val="20"/>
               </w:rPr>
             </w:pPr>
+            <w:r>
+              <w:rPr>
+                <w:rFonts w:ascii="Garamond" w:eastAsia="Garamond" w:hAnsi="Garamond" w:cs="Garamond"/>
+                <w:sz w:val="20"/>
+                <w:szCs w:val="20"/>
+              </w:rPr>
+              <w:t>6 hours</w:t>
+            </w:r>
           </w:p>
         </w:tc>
         <w:tc>
@@ -1042,6 +1128,14 @@
                 <w:szCs w:val="20"/>
               </w:rPr>
             </w:pPr>
+            <w:r>
+              <w:rPr>
+                <w:rFonts w:ascii="Garamond" w:eastAsia="Garamond" w:hAnsi="Garamond" w:cs="Garamond"/>
+                <w:sz w:val="20"/>
+                <w:szCs w:val="20"/>
+              </w:rPr>
+              <w:t>Callum</w:t>
+            </w:r>
           </w:p>
         </w:tc>
         <w:tc>
@@ -1072,6 +1166,14 @@
                 <w:szCs w:val="20"/>
               </w:rPr>
             </w:pPr>
+            <w:r>
+              <w:rPr>
+                <w:rFonts w:ascii="Garamond" w:eastAsia="Garamond" w:hAnsi="Garamond" w:cs="Garamond"/>
+                <w:sz w:val="20"/>
+                <w:szCs w:val="20"/>
+              </w:rPr>
+              <w:t>2022-10-13</w:t>
+            </w:r>
           </w:p>
         </w:tc>
         <w:tc>
@@ -1102,6 +1204,14 @@
                 <w:szCs w:val="20"/>
               </w:rPr>
             </w:pPr>
+            <w:r>
+              <w:rPr>
+                <w:rFonts w:ascii="Garamond" w:eastAsia="Garamond" w:hAnsi="Garamond" w:cs="Garamond"/>
+                <w:sz w:val="20"/>
+                <w:szCs w:val="20"/>
+              </w:rPr>
+              <w:t>2022-10-13</w:t>
+            </w:r>
           </w:p>
         </w:tc>
         <w:tc>
@@ -1132,6 +1242,14 @@
                 <w:szCs w:val="20"/>
               </w:rPr>
             </w:pPr>
+            <w:r>
+              <w:rPr>
+                <w:rFonts w:ascii="Garamond" w:eastAsia="Garamond" w:hAnsi="Garamond" w:cs="Garamond"/>
+                <w:sz w:val="20"/>
+                <w:szCs w:val="20"/>
+              </w:rPr>
+              <w:t>Completed</w:t>
+            </w:r>
           </w:p>
         </w:tc>
       </w:tr>
@@ -1212,6 +1330,14 @@
                 <w:szCs w:val="20"/>
               </w:rPr>
             </w:pPr>
+            <w:r>
+              <w:rPr>
+                <w:rFonts w:ascii="Garamond" w:eastAsia="Garamond" w:hAnsi="Garamond" w:cs="Garamond"/>
+                <w:sz w:val="20"/>
+                <w:szCs w:val="20"/>
+              </w:rPr>
+              <w:t>Implement Espresso Test</w:t>
+            </w:r>
           </w:p>
         </w:tc>
         <w:tc>
@@ -1242,6 +1368,14 @@
                 <w:szCs w:val="20"/>
               </w:rPr>
             </w:pPr>
+            <w:r>
+              <w:rPr>
+                <w:rFonts w:ascii="Garamond" w:eastAsia="Garamond" w:hAnsi="Garamond" w:cs="Garamond"/>
+                <w:sz w:val="20"/>
+                <w:szCs w:val="20"/>
+              </w:rPr>
+              <w:t>30 Minutes</w:t>
+            </w:r>
           </w:p>
         </w:tc>
         <w:tc>
@@ -1272,6 +1406,14 @@
                 <w:szCs w:val="20"/>
               </w:rPr>
             </w:pPr>
+            <w:r>
+              <w:rPr>
+                <w:rFonts w:ascii="Garamond" w:eastAsia="Garamond" w:hAnsi="Garamond" w:cs="Garamond"/>
+                <w:sz w:val="20"/>
+                <w:szCs w:val="20"/>
+              </w:rPr>
+              <w:t>Callum</w:t>
+            </w:r>
           </w:p>
         </w:tc>
         <w:tc>
@@ -1302,6 +1444,14 @@
                 <w:szCs w:val="20"/>
               </w:rPr>
             </w:pPr>
+            <w:r>
+              <w:rPr>
+                <w:rFonts w:ascii="Garamond" w:eastAsia="Garamond" w:hAnsi="Garamond" w:cs="Garamond"/>
+                <w:sz w:val="20"/>
+                <w:szCs w:val="20"/>
+              </w:rPr>
+              <w:t>2022-10-13</w:t>
+            </w:r>
           </w:p>
         </w:tc>
         <w:tc>
@@ -1332,6 +1482,14 @@
                 <w:szCs w:val="20"/>
               </w:rPr>
             </w:pPr>
+            <w:r>
+              <w:rPr>
+                <w:rFonts w:ascii="Garamond" w:eastAsia="Garamond" w:hAnsi="Garamond" w:cs="Garamond"/>
+                <w:sz w:val="20"/>
+                <w:szCs w:val="20"/>
+              </w:rPr>
+              <w:t>2022-10-13</w:t>
+            </w:r>
           </w:p>
         </w:tc>
         <w:tc>
@@ -1362,6 +1520,14 @@
                 <w:szCs w:val="20"/>
               </w:rPr>
             </w:pPr>
+            <w:r>
+              <w:rPr>
+                <w:rFonts w:ascii="Garamond" w:eastAsia="Garamond" w:hAnsi="Garamond" w:cs="Garamond"/>
+                <w:sz w:val="20"/>
+                <w:szCs w:val="20"/>
+              </w:rPr>
+              <w:t>Completed</w:t>
+            </w:r>
           </w:p>
         </w:tc>
       </w:tr>
@@ -1442,6 +1608,14 @@
                 <w:szCs w:val="20"/>
               </w:rPr>
             </w:pPr>
+            <w:r>
+              <w:rPr>
+                <w:rFonts w:ascii="Garamond" w:eastAsia="Garamond" w:hAnsi="Garamond" w:cs="Garamond"/>
+                <w:sz w:val="20"/>
+                <w:szCs w:val="20"/>
+              </w:rPr>
+              <w:t>Pass Espresso Test</w:t>
+            </w:r>
           </w:p>
         </w:tc>
         <w:tc>
@@ -1472,6 +1646,14 @@
                 <w:szCs w:val="20"/>
               </w:rPr>
             </w:pPr>
+            <w:r>
+              <w:rPr>
+                <w:rFonts w:ascii="Garamond" w:eastAsia="Garamond" w:hAnsi="Garamond" w:cs="Garamond"/>
+                <w:sz w:val="20"/>
+                <w:szCs w:val="20"/>
+              </w:rPr>
+              <w:t>2 hours</w:t>
+            </w:r>
           </w:p>
         </w:tc>
         <w:tc>
@@ -1502,6 +1684,14 @@
                 <w:szCs w:val="20"/>
               </w:rPr>
             </w:pPr>
+            <w:r>
+              <w:rPr>
+                <w:rFonts w:ascii="Garamond" w:eastAsia="Garamond" w:hAnsi="Garamond" w:cs="Garamond"/>
+                <w:sz w:val="20"/>
+                <w:szCs w:val="20"/>
+              </w:rPr>
+              <w:t>Luke</w:t>
+            </w:r>
           </w:p>
         </w:tc>
         <w:tc>
@@ -1532,6 +1722,14 @@
                 <w:szCs w:val="20"/>
               </w:rPr>
             </w:pPr>
+            <w:r>
+              <w:rPr>
+                <w:rFonts w:ascii="Garamond" w:eastAsia="Garamond" w:hAnsi="Garamond" w:cs="Garamond"/>
+                <w:sz w:val="20"/>
+                <w:szCs w:val="20"/>
+              </w:rPr>
+              <w:t>2022-10-14</w:t>
+            </w:r>
           </w:p>
         </w:tc>
         <w:tc>
@@ -1562,6 +1760,14 @@
                 <w:szCs w:val="20"/>
               </w:rPr>
             </w:pPr>
+            <w:r>
+              <w:rPr>
+                <w:rFonts w:ascii="Garamond" w:eastAsia="Garamond" w:hAnsi="Garamond" w:cs="Garamond"/>
+                <w:sz w:val="20"/>
+                <w:szCs w:val="20"/>
+              </w:rPr>
+              <w:t>2022-10-14</w:t>
+            </w:r>
           </w:p>
         </w:tc>
         <w:tc>
@@ -1592,6 +1798,14 @@
                 <w:szCs w:val="20"/>
               </w:rPr>
             </w:pPr>
+            <w:r>
+              <w:rPr>
+                <w:rFonts w:ascii="Garamond" w:eastAsia="Garamond" w:hAnsi="Garamond" w:cs="Garamond"/>
+                <w:sz w:val="20"/>
+                <w:szCs w:val="20"/>
+              </w:rPr>
+              <w:t>Completed</w:t>
+            </w:r>
           </w:p>
         </w:tc>
       </w:tr>
@@ -1639,7 +1853,15 @@
                 <w:sz w:val="20"/>
                 <w:szCs w:val="20"/>
               </w:rPr>
-              <w:t>1:2</w:t>
+              <w:t>2</w:t>
+            </w:r>
+            <w:r>
+              <w:rPr>
+                <w:rFonts w:ascii="Garamond" w:eastAsia="Garamond" w:hAnsi="Garamond" w:cs="Garamond"/>
+                <w:sz w:val="20"/>
+                <w:szCs w:val="20"/>
+              </w:rPr>
+              <w:t>:2</w:t>
             </w:r>
             <w:proofErr w:type="gramEnd"/>
           </w:p>
@@ -1672,6 +1894,14 @@
                 <w:szCs w:val="20"/>
               </w:rPr>
             </w:pPr>
+            <w:r>
+              <w:rPr>
+                <w:rFonts w:ascii="Garamond" w:eastAsia="Garamond" w:hAnsi="Garamond" w:cs="Garamond"/>
+                <w:sz w:val="20"/>
+                <w:szCs w:val="20"/>
+              </w:rPr>
+              <w:t>Implement Junit Test</w:t>
+            </w:r>
           </w:p>
         </w:tc>
         <w:tc>
@@ -1702,6 +1932,14 @@
                 <w:szCs w:val="20"/>
               </w:rPr>
             </w:pPr>
+            <w:r>
+              <w:rPr>
+                <w:rFonts w:ascii="Garamond" w:eastAsia="Garamond" w:hAnsi="Garamond" w:cs="Garamond"/>
+                <w:sz w:val="20"/>
+                <w:szCs w:val="20"/>
+              </w:rPr>
+              <w:t>30 minutes</w:t>
+            </w:r>
           </w:p>
         </w:tc>
         <w:tc>
@@ -1732,6 +1970,14 @@
                 <w:szCs w:val="20"/>
               </w:rPr>
             </w:pPr>
+            <w:r>
+              <w:rPr>
+                <w:rFonts w:ascii="Garamond" w:eastAsia="Garamond" w:hAnsi="Garamond" w:cs="Garamond"/>
+                <w:sz w:val="20"/>
+                <w:szCs w:val="20"/>
+              </w:rPr>
+              <w:t>Luke</w:t>
+            </w:r>
           </w:p>
         </w:tc>
         <w:tc>
@@ -1762,6 +2008,14 @@
                 <w:szCs w:val="20"/>
               </w:rPr>
             </w:pPr>
+            <w:r>
+              <w:rPr>
+                <w:rFonts w:ascii="Garamond" w:eastAsia="Garamond" w:hAnsi="Garamond" w:cs="Garamond"/>
+                <w:sz w:val="20"/>
+                <w:szCs w:val="20"/>
+              </w:rPr>
+              <w:t>2022-10-14</w:t>
+            </w:r>
           </w:p>
         </w:tc>
         <w:tc>
@@ -1792,6 +2046,14 @@
                 <w:szCs w:val="20"/>
               </w:rPr>
             </w:pPr>
+            <w:r>
+              <w:rPr>
+                <w:rFonts w:ascii="Garamond" w:eastAsia="Garamond" w:hAnsi="Garamond" w:cs="Garamond"/>
+                <w:sz w:val="20"/>
+                <w:szCs w:val="20"/>
+              </w:rPr>
+              <w:t>2022-10-14</w:t>
+            </w:r>
           </w:p>
         </w:tc>
         <w:tc>
@@ -1822,6 +2084,14 @@
                 <w:szCs w:val="20"/>
               </w:rPr>
             </w:pPr>
+            <w:r>
+              <w:rPr>
+                <w:rFonts w:ascii="Garamond" w:eastAsia="Garamond" w:hAnsi="Garamond" w:cs="Garamond"/>
+                <w:sz w:val="20"/>
+                <w:szCs w:val="20"/>
+              </w:rPr>
+              <w:t>Completed</w:t>
+            </w:r>
           </w:p>
         </w:tc>
       </w:tr>
@@ -1869,7 +2139,15 @@
                 <w:sz w:val="20"/>
                 <w:szCs w:val="20"/>
               </w:rPr>
-              <w:t>1:3</w:t>
+              <w:t>2</w:t>
+            </w:r>
+            <w:r>
+              <w:rPr>
+                <w:rFonts w:ascii="Garamond" w:eastAsia="Garamond" w:hAnsi="Garamond" w:cs="Garamond"/>
+                <w:sz w:val="20"/>
+                <w:szCs w:val="20"/>
+              </w:rPr>
+              <w:t>:3</w:t>
             </w:r>
             <w:proofErr w:type="gramEnd"/>
           </w:p>
@@ -1902,6 +2180,14 @@
                 <w:szCs w:val="20"/>
               </w:rPr>
             </w:pPr>
+            <w:r>
+              <w:rPr>
+                <w:rFonts w:ascii="Garamond" w:eastAsia="Garamond" w:hAnsi="Garamond" w:cs="Garamond"/>
+                <w:sz w:val="20"/>
+                <w:szCs w:val="20"/>
+              </w:rPr>
+              <w:t>Implement log in functionality</w:t>
+            </w:r>
           </w:p>
         </w:tc>
         <w:tc>
@@ -1932,6 +2218,14 @@
                 <w:szCs w:val="20"/>
               </w:rPr>
             </w:pPr>
+            <w:r>
+              <w:rPr>
+                <w:rFonts w:ascii="Garamond" w:eastAsia="Garamond" w:hAnsi="Garamond" w:cs="Garamond"/>
+                <w:sz w:val="20"/>
+                <w:szCs w:val="20"/>
+              </w:rPr>
+              <w:t>3 hours</w:t>
+            </w:r>
           </w:p>
         </w:tc>
         <w:tc>
@@ -1962,6 +2256,14 @@
                 <w:szCs w:val="20"/>
               </w:rPr>
             </w:pPr>
+            <w:r>
+              <w:rPr>
+                <w:rFonts w:ascii="Garamond" w:eastAsia="Garamond" w:hAnsi="Garamond" w:cs="Garamond"/>
+                <w:sz w:val="20"/>
+                <w:szCs w:val="20"/>
+              </w:rPr>
+              <w:t>Callum</w:t>
+            </w:r>
           </w:p>
         </w:tc>
         <w:tc>
@@ -1992,6 +2294,14 @@
                 <w:szCs w:val="20"/>
               </w:rPr>
             </w:pPr>
+            <w:r>
+              <w:rPr>
+                <w:rFonts w:ascii="Garamond" w:eastAsia="Garamond" w:hAnsi="Garamond" w:cs="Garamond"/>
+                <w:sz w:val="20"/>
+                <w:szCs w:val="20"/>
+              </w:rPr>
+              <w:t>2022-10-14</w:t>
+            </w:r>
           </w:p>
         </w:tc>
         <w:tc>
@@ -2022,6 +2332,14 @@
                 <w:szCs w:val="20"/>
               </w:rPr>
             </w:pPr>
+            <w:r>
+              <w:rPr>
+                <w:rFonts w:ascii="Garamond" w:eastAsia="Garamond" w:hAnsi="Garamond" w:cs="Garamond"/>
+                <w:sz w:val="20"/>
+                <w:szCs w:val="20"/>
+              </w:rPr>
+              <w:t>2022-10-14</w:t>
+            </w:r>
           </w:p>
         </w:tc>
         <w:tc>
@@ -2045,6 +2363,14 @@
                 <w:szCs w:val="20"/>
               </w:rPr>
             </w:pPr>
+            <w:r>
+              <w:rPr>
+                <w:rFonts w:ascii="Garamond" w:eastAsia="Garamond" w:hAnsi="Garamond" w:cs="Garamond"/>
+                <w:sz w:val="20"/>
+                <w:szCs w:val="20"/>
+              </w:rPr>
+              <w:t>Completed</w:t>
+            </w:r>
           </w:p>
         </w:tc>
       </w:tr>
@@ -2092,7 +2418,23 @@
                 <w:sz w:val="20"/>
                 <w:szCs w:val="20"/>
               </w:rPr>
-              <w:t>1:3</w:t>
+              <w:t>3</w:t>
+            </w:r>
+            <w:r>
+              <w:rPr>
+                <w:rFonts w:ascii="Garamond" w:eastAsia="Garamond" w:hAnsi="Garamond" w:cs="Garamond"/>
+                <w:sz w:val="20"/>
+                <w:szCs w:val="20"/>
+              </w:rPr>
+              <w:t>:</w:t>
+            </w:r>
+            <w:r>
+              <w:rPr>
+                <w:rFonts w:ascii="Garamond" w:eastAsia="Garamond" w:hAnsi="Garamond" w:cs="Garamond"/>
+                <w:sz w:val="20"/>
+                <w:szCs w:val="20"/>
+              </w:rPr>
+              <w:t>1</w:t>
             </w:r>
             <w:proofErr w:type="gramEnd"/>
           </w:p>
@@ -2125,6 +2467,14 @@
                 <w:szCs w:val="20"/>
               </w:rPr>
             </w:pPr>
+            <w:r>
+              <w:rPr>
+                <w:rFonts w:ascii="Garamond" w:eastAsia="Garamond" w:hAnsi="Garamond" w:cs="Garamond"/>
+                <w:sz w:val="20"/>
+                <w:szCs w:val="20"/>
+              </w:rPr>
+              <w:t>Implement Espresso Test for register page nav</w:t>
+            </w:r>
           </w:p>
         </w:tc>
         <w:tc>
@@ -2155,6 +2505,14 @@
                 <w:szCs w:val="20"/>
               </w:rPr>
             </w:pPr>
+            <w:r>
+              <w:rPr>
+                <w:rFonts w:ascii="Garamond" w:eastAsia="Garamond" w:hAnsi="Garamond" w:cs="Garamond"/>
+                <w:sz w:val="20"/>
+                <w:szCs w:val="20"/>
+              </w:rPr>
+              <w:t>30 minutes</w:t>
+            </w:r>
           </w:p>
         </w:tc>
         <w:tc>
@@ -2185,6 +2543,14 @@
                 <w:szCs w:val="20"/>
               </w:rPr>
             </w:pPr>
+            <w:r>
+              <w:rPr>
+                <w:rFonts w:ascii="Garamond" w:eastAsia="Garamond" w:hAnsi="Garamond" w:cs="Garamond"/>
+                <w:sz w:val="20"/>
+                <w:szCs w:val="20"/>
+              </w:rPr>
+              <w:t>Callum</w:t>
+            </w:r>
           </w:p>
         </w:tc>
         <w:tc>
@@ -2215,6 +2581,14 @@
                 <w:szCs w:val="20"/>
               </w:rPr>
             </w:pPr>
+            <w:r>
+              <w:rPr>
+                <w:rFonts w:ascii="Garamond" w:eastAsia="Garamond" w:hAnsi="Garamond" w:cs="Garamond"/>
+                <w:sz w:val="20"/>
+                <w:szCs w:val="20"/>
+              </w:rPr>
+              <w:t>2022-10-14</w:t>
+            </w:r>
           </w:p>
         </w:tc>
         <w:tc>
@@ -2245,6 +2619,14 @@
                 <w:szCs w:val="20"/>
               </w:rPr>
             </w:pPr>
+            <w:r>
+              <w:rPr>
+                <w:rFonts w:ascii="Garamond" w:eastAsia="Garamond" w:hAnsi="Garamond" w:cs="Garamond"/>
+                <w:sz w:val="20"/>
+                <w:szCs w:val="20"/>
+              </w:rPr>
+              <w:t>2022-10-14</w:t>
+            </w:r>
           </w:p>
         </w:tc>
         <w:tc>
@@ -2275,6 +2657,14 @@
                 <w:szCs w:val="20"/>
               </w:rPr>
             </w:pPr>
+            <w:r>
+              <w:rPr>
+                <w:rFonts w:ascii="Garamond" w:eastAsia="Garamond" w:hAnsi="Garamond" w:cs="Garamond"/>
+                <w:sz w:val="20"/>
+                <w:szCs w:val="20"/>
+              </w:rPr>
+              <w:t>Completed</w:t>
+            </w:r>
           </w:p>
         </w:tc>
       </w:tr>
@@ -2300,6 +2690,17 @@
                 <w:szCs w:val="20"/>
               </w:rPr>
             </w:pPr>
+          </w:p>
+          <w:p>
+            <w:pPr>
+              <w:widowControl w:val="0"/>
+              <w:spacing w:line="240" w:lineRule="auto"/>
+              <w:rPr>
+                <w:rFonts w:ascii="Garamond" w:eastAsia="Garamond" w:hAnsi="Garamond" w:cs="Garamond"/>
+                <w:sz w:val="20"/>
+                <w:szCs w:val="20"/>
+              </w:rPr>
+            </w:pPr>
             <w:proofErr w:type="gramStart"/>
             <w:r>
               <w:rPr>
@@ -2307,6 +2708,7 @@
                 <w:sz w:val="20"/>
                 <w:szCs w:val="20"/>
               </w:rPr>
+              <w:lastRenderedPageBreak/>
               <w:t>AT:</w:t>
             </w:r>
             <w:r>
@@ -2315,7 +2717,15 @@
                 <w:sz w:val="20"/>
                 <w:szCs w:val="20"/>
               </w:rPr>
-              <w:t>3:1</w:t>
+              <w:t>3:</w:t>
+            </w:r>
+            <w:r>
+              <w:rPr>
+                <w:rFonts w:ascii="Garamond" w:eastAsia="Garamond" w:hAnsi="Garamond" w:cs="Garamond"/>
+                <w:sz w:val="20"/>
+                <w:szCs w:val="20"/>
+              </w:rPr>
+              <w:t>2</w:t>
             </w:r>
             <w:proofErr w:type="gramEnd"/>
           </w:p>
@@ -2342,6 +2752,34 @@
               </w:rPr>
             </w:pPr>
           </w:p>
+          <w:p>
+            <w:pPr>
+              <w:widowControl w:val="0"/>
+              <w:spacing w:line="240" w:lineRule="auto"/>
+              <w:rPr>
+                <w:rFonts w:ascii="Garamond" w:eastAsia="Garamond" w:hAnsi="Garamond" w:cs="Garamond"/>
+                <w:sz w:val="20"/>
+                <w:szCs w:val="20"/>
+              </w:rPr>
+            </w:pPr>
+            <w:r>
+              <w:rPr>
+                <w:rFonts w:ascii="Garamond" w:eastAsia="Garamond" w:hAnsi="Garamond" w:cs="Garamond"/>
+                <w:sz w:val="20"/>
+                <w:szCs w:val="20"/>
+              </w:rPr>
+              <w:lastRenderedPageBreak/>
+              <w:t>I</w:t>
+            </w:r>
+            <w:r>
+              <w:rPr>
+                <w:rFonts w:ascii="Garamond" w:eastAsia="Garamond" w:hAnsi="Garamond" w:cs="Garamond"/>
+                <w:sz w:val="20"/>
+                <w:szCs w:val="20"/>
+              </w:rPr>
+              <w:t>mplement register page nav</w:t>
+            </w:r>
+          </w:p>
         </w:tc>
         <w:tc>
           <w:tcPr>
@@ -2365,6 +2803,26 @@
               </w:rPr>
             </w:pPr>
           </w:p>
+          <w:p>
+            <w:pPr>
+              <w:widowControl w:val="0"/>
+              <w:spacing w:line="240" w:lineRule="auto"/>
+              <w:rPr>
+                <w:rFonts w:ascii="Garamond" w:eastAsia="Garamond" w:hAnsi="Garamond" w:cs="Garamond"/>
+                <w:sz w:val="20"/>
+                <w:szCs w:val="20"/>
+              </w:rPr>
+            </w:pPr>
+            <w:r>
+              <w:rPr>
+                <w:rFonts w:ascii="Garamond" w:eastAsia="Garamond" w:hAnsi="Garamond" w:cs="Garamond"/>
+                <w:sz w:val="20"/>
+                <w:szCs w:val="20"/>
+              </w:rPr>
+              <w:lastRenderedPageBreak/>
+              <w:t>4 hours</w:t>
+            </w:r>
+          </w:p>
         </w:tc>
         <w:tc>
           <w:tcPr>
@@ -2388,6 +2846,26 @@
               </w:rPr>
             </w:pPr>
           </w:p>
+          <w:p>
+            <w:pPr>
+              <w:widowControl w:val="0"/>
+              <w:spacing w:line="240" w:lineRule="auto"/>
+              <w:rPr>
+                <w:rFonts w:ascii="Garamond" w:eastAsia="Garamond" w:hAnsi="Garamond" w:cs="Garamond"/>
+                <w:sz w:val="20"/>
+                <w:szCs w:val="20"/>
+              </w:rPr>
+            </w:pPr>
+            <w:r>
+              <w:rPr>
+                <w:rFonts w:ascii="Garamond" w:eastAsia="Garamond" w:hAnsi="Garamond" w:cs="Garamond"/>
+                <w:sz w:val="20"/>
+                <w:szCs w:val="20"/>
+              </w:rPr>
+              <w:lastRenderedPageBreak/>
+              <w:t>Luke</w:t>
+            </w:r>
+          </w:p>
         </w:tc>
         <w:tc>
           <w:tcPr>
@@ -2411,6 +2889,26 @@
               </w:rPr>
             </w:pPr>
           </w:p>
+          <w:p>
+            <w:pPr>
+              <w:widowControl w:val="0"/>
+              <w:spacing w:line="240" w:lineRule="auto"/>
+              <w:rPr>
+                <w:rFonts w:ascii="Garamond" w:eastAsia="Garamond" w:hAnsi="Garamond" w:cs="Garamond"/>
+                <w:sz w:val="20"/>
+                <w:szCs w:val="20"/>
+              </w:rPr>
+            </w:pPr>
+            <w:r>
+              <w:rPr>
+                <w:rFonts w:ascii="Garamond" w:eastAsia="Garamond" w:hAnsi="Garamond" w:cs="Garamond"/>
+                <w:sz w:val="20"/>
+                <w:szCs w:val="20"/>
+              </w:rPr>
+              <w:lastRenderedPageBreak/>
+              <w:t>2022-10-14</w:t>
+            </w:r>
+          </w:p>
         </w:tc>
         <w:tc>
           <w:tcPr>
@@ -2434,6 +2932,26 @@
               </w:rPr>
             </w:pPr>
           </w:p>
+          <w:p>
+            <w:pPr>
+              <w:widowControl w:val="0"/>
+              <w:spacing w:line="240" w:lineRule="auto"/>
+              <w:rPr>
+                <w:rFonts w:ascii="Garamond" w:eastAsia="Garamond" w:hAnsi="Garamond" w:cs="Garamond"/>
+                <w:sz w:val="20"/>
+                <w:szCs w:val="20"/>
+              </w:rPr>
+            </w:pPr>
+            <w:r>
+              <w:rPr>
+                <w:rFonts w:ascii="Garamond" w:eastAsia="Garamond" w:hAnsi="Garamond" w:cs="Garamond"/>
+                <w:sz w:val="20"/>
+                <w:szCs w:val="20"/>
+              </w:rPr>
+              <w:lastRenderedPageBreak/>
+              <w:t>2022-10-14</w:t>
+            </w:r>
+          </w:p>
         </w:tc>
         <w:tc>
           <w:tcPr>
@@ -2457,910 +2975,25 @@
               </w:rPr>
             </w:pPr>
           </w:p>
-        </w:tc>
-      </w:tr>
-      <w:tr>
-        <w:tc>
-          <w:tcPr>
-            <w:tcW w:w="2117" w:type="dxa"/>
-            <w:shd w:val="clear" w:color="auto" w:fill="auto"/>
-            <w:tcMar>
-              <w:top w:w="100" w:type="dxa"/>
-              <w:left w:w="100" w:type="dxa"/>
-              <w:bottom w:w="100" w:type="dxa"/>
-              <w:right w:w="100" w:type="dxa"/>
-            </w:tcMar>
-          </w:tcPr>
-          <w:p>
-            <w:pPr>
-              <w:widowControl w:val="0"/>
-              <w:spacing w:line="240" w:lineRule="auto"/>
-              <w:rPr>
-                <w:rFonts w:ascii="Garamond" w:eastAsia="Garamond" w:hAnsi="Garamond" w:cs="Garamond"/>
-                <w:sz w:val="20"/>
-                <w:szCs w:val="20"/>
-              </w:rPr>
-            </w:pPr>
-            <w:proofErr w:type="gramStart"/>
-            <w:r>
-              <w:rPr>
-                <w:rFonts w:ascii="Garamond" w:eastAsia="Garamond" w:hAnsi="Garamond" w:cs="Garamond"/>
-                <w:sz w:val="20"/>
-                <w:szCs w:val="20"/>
-              </w:rPr>
-              <w:t>AT:</w:t>
-            </w:r>
-            <w:r>
-              <w:rPr>
-                <w:rFonts w:ascii="Garamond" w:eastAsia="Garamond" w:hAnsi="Garamond" w:cs="Garamond"/>
-                <w:sz w:val="20"/>
-                <w:szCs w:val="20"/>
-              </w:rPr>
-              <w:t>3:1</w:t>
-            </w:r>
-            <w:proofErr w:type="gramEnd"/>
-          </w:p>
-        </w:tc>
-        <w:tc>
-          <w:tcPr>
-            <w:tcW w:w="1559" w:type="dxa"/>
-            <w:shd w:val="clear" w:color="auto" w:fill="auto"/>
-            <w:tcMar>
-              <w:top w:w="100" w:type="dxa"/>
-              <w:left w:w="100" w:type="dxa"/>
-              <w:bottom w:w="100" w:type="dxa"/>
-              <w:right w:w="100" w:type="dxa"/>
-            </w:tcMar>
-          </w:tcPr>
-          <w:p>
-            <w:pPr>
-              <w:widowControl w:val="0"/>
-              <w:spacing w:line="240" w:lineRule="auto"/>
-              <w:rPr>
-                <w:rFonts w:ascii="Garamond" w:eastAsia="Garamond" w:hAnsi="Garamond" w:cs="Garamond"/>
-                <w:sz w:val="20"/>
-                <w:szCs w:val="20"/>
-              </w:rPr>
-            </w:pPr>
-          </w:p>
-        </w:tc>
-        <w:tc>
-          <w:tcPr>
-            <w:tcW w:w="1134" w:type="dxa"/>
-            <w:shd w:val="clear" w:color="auto" w:fill="auto"/>
-            <w:tcMar>
-              <w:top w:w="100" w:type="dxa"/>
-              <w:left w:w="100" w:type="dxa"/>
-              <w:bottom w:w="100" w:type="dxa"/>
-              <w:right w:w="100" w:type="dxa"/>
-            </w:tcMar>
-          </w:tcPr>
-          <w:p>
-            <w:pPr>
-              <w:widowControl w:val="0"/>
-              <w:spacing w:line="240" w:lineRule="auto"/>
-              <w:rPr>
-                <w:rFonts w:ascii="Garamond" w:eastAsia="Garamond" w:hAnsi="Garamond" w:cs="Garamond"/>
-                <w:sz w:val="20"/>
-                <w:szCs w:val="20"/>
-              </w:rPr>
-            </w:pPr>
-          </w:p>
-        </w:tc>
-        <w:tc>
-          <w:tcPr>
-            <w:tcW w:w="1417" w:type="dxa"/>
-            <w:shd w:val="clear" w:color="auto" w:fill="auto"/>
-            <w:tcMar>
-              <w:top w:w="100" w:type="dxa"/>
-              <w:left w:w="100" w:type="dxa"/>
-              <w:bottom w:w="100" w:type="dxa"/>
-              <w:right w:w="100" w:type="dxa"/>
-            </w:tcMar>
-          </w:tcPr>
-          <w:p>
-            <w:pPr>
-              <w:widowControl w:val="0"/>
-              <w:spacing w:line="240" w:lineRule="auto"/>
-              <w:rPr>
-                <w:rFonts w:ascii="Garamond" w:eastAsia="Garamond" w:hAnsi="Garamond" w:cs="Garamond"/>
-                <w:sz w:val="20"/>
-                <w:szCs w:val="20"/>
-              </w:rPr>
-            </w:pPr>
-          </w:p>
-        </w:tc>
-        <w:tc>
-          <w:tcPr>
-            <w:tcW w:w="1418" w:type="dxa"/>
-            <w:shd w:val="clear" w:color="auto" w:fill="auto"/>
-            <w:tcMar>
-              <w:top w:w="100" w:type="dxa"/>
-              <w:left w:w="100" w:type="dxa"/>
-              <w:bottom w:w="100" w:type="dxa"/>
-              <w:right w:w="100" w:type="dxa"/>
-            </w:tcMar>
-          </w:tcPr>
-          <w:p>
-            <w:pPr>
-              <w:widowControl w:val="0"/>
-              <w:spacing w:line="240" w:lineRule="auto"/>
-              <w:rPr>
-                <w:rFonts w:ascii="Garamond" w:eastAsia="Garamond" w:hAnsi="Garamond" w:cs="Garamond"/>
-                <w:sz w:val="20"/>
-                <w:szCs w:val="20"/>
-              </w:rPr>
-            </w:pPr>
-          </w:p>
-        </w:tc>
-        <w:tc>
-          <w:tcPr>
-            <w:tcW w:w="1417" w:type="dxa"/>
-            <w:shd w:val="clear" w:color="auto" w:fill="auto"/>
-            <w:tcMar>
-              <w:top w:w="100" w:type="dxa"/>
-              <w:left w:w="100" w:type="dxa"/>
-              <w:bottom w:w="100" w:type="dxa"/>
-              <w:right w:w="100" w:type="dxa"/>
-            </w:tcMar>
-          </w:tcPr>
-          <w:p>
-            <w:pPr>
-              <w:widowControl w:val="0"/>
-              <w:spacing w:line="240" w:lineRule="auto"/>
-              <w:rPr>
-                <w:rFonts w:ascii="Garamond" w:eastAsia="Garamond" w:hAnsi="Garamond" w:cs="Garamond"/>
-                <w:sz w:val="20"/>
-                <w:szCs w:val="20"/>
-              </w:rPr>
-            </w:pPr>
-          </w:p>
-        </w:tc>
-        <w:tc>
-          <w:tcPr>
-            <w:tcW w:w="1276" w:type="dxa"/>
-            <w:shd w:val="clear" w:color="auto" w:fill="auto"/>
-            <w:tcMar>
-              <w:top w:w="100" w:type="dxa"/>
-              <w:left w:w="100" w:type="dxa"/>
-              <w:bottom w:w="100" w:type="dxa"/>
-              <w:right w:w="100" w:type="dxa"/>
-            </w:tcMar>
-          </w:tcPr>
-          <w:p>
-            <w:pPr>
-              <w:widowControl w:val="0"/>
-              <w:spacing w:line="240" w:lineRule="auto"/>
-              <w:rPr>
-                <w:rFonts w:ascii="Garamond" w:eastAsia="Garamond" w:hAnsi="Garamond" w:cs="Garamond"/>
-                <w:sz w:val="20"/>
-                <w:szCs w:val="20"/>
-              </w:rPr>
-            </w:pPr>
-          </w:p>
-        </w:tc>
-      </w:tr>
-      <w:tr>
-        <w:tc>
-          <w:tcPr>
-            <w:tcW w:w="2117" w:type="dxa"/>
-            <w:shd w:val="clear" w:color="auto" w:fill="auto"/>
-            <w:tcMar>
-              <w:top w:w="100" w:type="dxa"/>
-              <w:left w:w="100" w:type="dxa"/>
-              <w:bottom w:w="100" w:type="dxa"/>
-              <w:right w:w="100" w:type="dxa"/>
-            </w:tcMar>
-          </w:tcPr>
-          <w:p>
-            <w:pPr>
-              <w:widowControl w:val="0"/>
-              <w:spacing w:line="240" w:lineRule="auto"/>
-              <w:rPr>
-                <w:rFonts w:ascii="Garamond" w:eastAsia="Garamond" w:hAnsi="Garamond" w:cs="Garamond"/>
-                <w:sz w:val="20"/>
-                <w:szCs w:val="20"/>
-              </w:rPr>
-            </w:pPr>
-            <w:proofErr w:type="gramStart"/>
-            <w:r>
-              <w:rPr>
-                <w:rFonts w:ascii="Garamond" w:eastAsia="Garamond" w:hAnsi="Garamond" w:cs="Garamond"/>
-                <w:sz w:val="20"/>
-                <w:szCs w:val="20"/>
-              </w:rPr>
-              <w:t>AT:</w:t>
-            </w:r>
-            <w:r>
-              <w:rPr>
-                <w:rFonts w:ascii="Garamond" w:eastAsia="Garamond" w:hAnsi="Garamond" w:cs="Garamond"/>
-                <w:sz w:val="20"/>
-                <w:szCs w:val="20"/>
-              </w:rPr>
-              <w:t>3:1</w:t>
-            </w:r>
-            <w:proofErr w:type="gramEnd"/>
-          </w:p>
-        </w:tc>
-        <w:tc>
-          <w:tcPr>
-            <w:tcW w:w="1559" w:type="dxa"/>
-            <w:shd w:val="clear" w:color="auto" w:fill="auto"/>
-            <w:tcMar>
-              <w:top w:w="100" w:type="dxa"/>
-              <w:left w:w="100" w:type="dxa"/>
-              <w:bottom w:w="100" w:type="dxa"/>
-              <w:right w:w="100" w:type="dxa"/>
-            </w:tcMar>
-          </w:tcPr>
-          <w:p>
-            <w:pPr>
-              <w:widowControl w:val="0"/>
-              <w:spacing w:line="240" w:lineRule="auto"/>
-              <w:rPr>
-                <w:rFonts w:ascii="Garamond" w:eastAsia="Garamond" w:hAnsi="Garamond" w:cs="Garamond"/>
-                <w:sz w:val="20"/>
-                <w:szCs w:val="20"/>
-              </w:rPr>
-            </w:pPr>
-          </w:p>
-        </w:tc>
-        <w:tc>
-          <w:tcPr>
-            <w:tcW w:w="1134" w:type="dxa"/>
-            <w:shd w:val="clear" w:color="auto" w:fill="auto"/>
-            <w:tcMar>
-              <w:top w:w="100" w:type="dxa"/>
-              <w:left w:w="100" w:type="dxa"/>
-              <w:bottom w:w="100" w:type="dxa"/>
-              <w:right w:w="100" w:type="dxa"/>
-            </w:tcMar>
-          </w:tcPr>
-          <w:p>
-            <w:pPr>
-              <w:widowControl w:val="0"/>
-              <w:spacing w:line="240" w:lineRule="auto"/>
-              <w:rPr>
-                <w:rFonts w:ascii="Garamond" w:eastAsia="Garamond" w:hAnsi="Garamond" w:cs="Garamond"/>
-                <w:sz w:val="20"/>
-                <w:szCs w:val="20"/>
-              </w:rPr>
-            </w:pPr>
-          </w:p>
-        </w:tc>
-        <w:tc>
-          <w:tcPr>
-            <w:tcW w:w="1417" w:type="dxa"/>
-            <w:shd w:val="clear" w:color="auto" w:fill="auto"/>
-            <w:tcMar>
-              <w:top w:w="100" w:type="dxa"/>
-              <w:left w:w="100" w:type="dxa"/>
-              <w:bottom w:w="100" w:type="dxa"/>
-              <w:right w:w="100" w:type="dxa"/>
-            </w:tcMar>
-          </w:tcPr>
-          <w:p>
-            <w:pPr>
-              <w:widowControl w:val="0"/>
-              <w:spacing w:line="240" w:lineRule="auto"/>
-              <w:rPr>
-                <w:rFonts w:ascii="Garamond" w:eastAsia="Garamond" w:hAnsi="Garamond" w:cs="Garamond"/>
-                <w:sz w:val="20"/>
-                <w:szCs w:val="20"/>
-              </w:rPr>
-            </w:pPr>
-          </w:p>
-        </w:tc>
-        <w:tc>
-          <w:tcPr>
-            <w:tcW w:w="1418" w:type="dxa"/>
-            <w:shd w:val="clear" w:color="auto" w:fill="auto"/>
-            <w:tcMar>
-              <w:top w:w="100" w:type="dxa"/>
-              <w:left w:w="100" w:type="dxa"/>
-              <w:bottom w:w="100" w:type="dxa"/>
-              <w:right w:w="100" w:type="dxa"/>
-            </w:tcMar>
-          </w:tcPr>
-          <w:p>
-            <w:pPr>
-              <w:widowControl w:val="0"/>
-              <w:spacing w:line="240" w:lineRule="auto"/>
-              <w:rPr>
-                <w:rFonts w:ascii="Garamond" w:eastAsia="Garamond" w:hAnsi="Garamond" w:cs="Garamond"/>
-                <w:sz w:val="20"/>
-                <w:szCs w:val="20"/>
-              </w:rPr>
-            </w:pPr>
-          </w:p>
-        </w:tc>
-        <w:tc>
-          <w:tcPr>
-            <w:tcW w:w="1417" w:type="dxa"/>
-            <w:shd w:val="clear" w:color="auto" w:fill="auto"/>
-            <w:tcMar>
-              <w:top w:w="100" w:type="dxa"/>
-              <w:left w:w="100" w:type="dxa"/>
-              <w:bottom w:w="100" w:type="dxa"/>
-              <w:right w:w="100" w:type="dxa"/>
-            </w:tcMar>
-          </w:tcPr>
-          <w:p>
-            <w:pPr>
-              <w:widowControl w:val="0"/>
-              <w:spacing w:line="240" w:lineRule="auto"/>
-              <w:rPr>
-                <w:rFonts w:ascii="Garamond" w:eastAsia="Garamond" w:hAnsi="Garamond" w:cs="Garamond"/>
-                <w:sz w:val="20"/>
-                <w:szCs w:val="20"/>
-              </w:rPr>
-            </w:pPr>
-          </w:p>
-        </w:tc>
-        <w:tc>
-          <w:tcPr>
-            <w:tcW w:w="1276" w:type="dxa"/>
-            <w:shd w:val="clear" w:color="auto" w:fill="auto"/>
-            <w:tcMar>
-              <w:top w:w="100" w:type="dxa"/>
-              <w:left w:w="100" w:type="dxa"/>
-              <w:bottom w:w="100" w:type="dxa"/>
-              <w:right w:w="100" w:type="dxa"/>
-            </w:tcMar>
-          </w:tcPr>
-          <w:p>
-            <w:pPr>
-              <w:widowControl w:val="0"/>
-              <w:spacing w:line="240" w:lineRule="auto"/>
-              <w:rPr>
-                <w:rFonts w:ascii="Garamond" w:eastAsia="Garamond" w:hAnsi="Garamond" w:cs="Garamond"/>
-                <w:sz w:val="20"/>
-                <w:szCs w:val="20"/>
-              </w:rPr>
-            </w:pPr>
-          </w:p>
-        </w:tc>
-      </w:tr>
-      <w:tr>
-        <w:tc>
-          <w:tcPr>
-            <w:tcW w:w="2117" w:type="dxa"/>
-            <w:shd w:val="clear" w:color="auto" w:fill="auto"/>
-            <w:tcMar>
-              <w:top w:w="100" w:type="dxa"/>
-              <w:left w:w="100" w:type="dxa"/>
-              <w:bottom w:w="100" w:type="dxa"/>
-              <w:right w:w="100" w:type="dxa"/>
-            </w:tcMar>
-          </w:tcPr>
-          <w:p>
-            <w:pPr>
-              <w:widowControl w:val="0"/>
-              <w:spacing w:line="240" w:lineRule="auto"/>
-              <w:rPr>
-                <w:rFonts w:ascii="Garamond" w:eastAsia="Garamond" w:hAnsi="Garamond" w:cs="Garamond"/>
-                <w:sz w:val="20"/>
-                <w:szCs w:val="20"/>
-              </w:rPr>
-            </w:pPr>
-            <w:proofErr w:type="gramStart"/>
-            <w:r>
-              <w:rPr>
-                <w:rFonts w:ascii="Garamond" w:eastAsia="Garamond" w:hAnsi="Garamond" w:cs="Garamond"/>
-                <w:sz w:val="20"/>
-                <w:szCs w:val="20"/>
-              </w:rPr>
-              <w:t>AT:</w:t>
-            </w:r>
-            <w:r>
-              <w:rPr>
-                <w:rFonts w:ascii="Garamond" w:eastAsia="Garamond" w:hAnsi="Garamond" w:cs="Garamond"/>
-                <w:sz w:val="20"/>
-                <w:szCs w:val="20"/>
-              </w:rPr>
-              <w:t>3:1</w:t>
-            </w:r>
-            <w:proofErr w:type="gramEnd"/>
-          </w:p>
-        </w:tc>
-        <w:tc>
-          <w:tcPr>
-            <w:tcW w:w="1559" w:type="dxa"/>
-            <w:shd w:val="clear" w:color="auto" w:fill="auto"/>
-            <w:tcMar>
-              <w:top w:w="100" w:type="dxa"/>
-              <w:left w:w="100" w:type="dxa"/>
-              <w:bottom w:w="100" w:type="dxa"/>
-              <w:right w:w="100" w:type="dxa"/>
-            </w:tcMar>
-          </w:tcPr>
-          <w:p>
-            <w:pPr>
-              <w:widowControl w:val="0"/>
-              <w:spacing w:line="240" w:lineRule="auto"/>
-              <w:rPr>
-                <w:rFonts w:ascii="Garamond" w:eastAsia="Garamond" w:hAnsi="Garamond" w:cs="Garamond"/>
-                <w:sz w:val="20"/>
-                <w:szCs w:val="20"/>
-              </w:rPr>
-            </w:pPr>
-          </w:p>
-        </w:tc>
-        <w:tc>
-          <w:tcPr>
-            <w:tcW w:w="1134" w:type="dxa"/>
-            <w:shd w:val="clear" w:color="auto" w:fill="auto"/>
-            <w:tcMar>
-              <w:top w:w="100" w:type="dxa"/>
-              <w:left w:w="100" w:type="dxa"/>
-              <w:bottom w:w="100" w:type="dxa"/>
-              <w:right w:w="100" w:type="dxa"/>
-            </w:tcMar>
-          </w:tcPr>
-          <w:p>
-            <w:pPr>
-              <w:widowControl w:val="0"/>
-              <w:spacing w:line="240" w:lineRule="auto"/>
-              <w:rPr>
-                <w:rFonts w:ascii="Garamond" w:eastAsia="Garamond" w:hAnsi="Garamond" w:cs="Garamond"/>
-                <w:sz w:val="20"/>
-                <w:szCs w:val="20"/>
-              </w:rPr>
-            </w:pPr>
-          </w:p>
-        </w:tc>
-        <w:tc>
-          <w:tcPr>
-            <w:tcW w:w="1417" w:type="dxa"/>
-            <w:shd w:val="clear" w:color="auto" w:fill="auto"/>
-            <w:tcMar>
-              <w:top w:w="100" w:type="dxa"/>
-              <w:left w:w="100" w:type="dxa"/>
-              <w:bottom w:w="100" w:type="dxa"/>
-              <w:right w:w="100" w:type="dxa"/>
-            </w:tcMar>
-          </w:tcPr>
-          <w:p>
-            <w:pPr>
-              <w:widowControl w:val="0"/>
-              <w:spacing w:line="240" w:lineRule="auto"/>
-              <w:rPr>
-                <w:rFonts w:ascii="Garamond" w:eastAsia="Garamond" w:hAnsi="Garamond" w:cs="Garamond"/>
-                <w:sz w:val="20"/>
-                <w:szCs w:val="20"/>
-              </w:rPr>
-            </w:pPr>
-          </w:p>
-        </w:tc>
-        <w:tc>
-          <w:tcPr>
-            <w:tcW w:w="1418" w:type="dxa"/>
-            <w:shd w:val="clear" w:color="auto" w:fill="auto"/>
-            <w:tcMar>
-              <w:top w:w="100" w:type="dxa"/>
-              <w:left w:w="100" w:type="dxa"/>
-              <w:bottom w:w="100" w:type="dxa"/>
-              <w:right w:w="100" w:type="dxa"/>
-            </w:tcMar>
-          </w:tcPr>
-          <w:p>
-            <w:pPr>
-              <w:widowControl w:val="0"/>
-              <w:spacing w:line="240" w:lineRule="auto"/>
-              <w:rPr>
-                <w:rFonts w:ascii="Garamond" w:eastAsia="Garamond" w:hAnsi="Garamond" w:cs="Garamond"/>
-                <w:sz w:val="20"/>
-                <w:szCs w:val="20"/>
-              </w:rPr>
-            </w:pPr>
-          </w:p>
-        </w:tc>
-        <w:tc>
-          <w:tcPr>
-            <w:tcW w:w="1417" w:type="dxa"/>
-            <w:shd w:val="clear" w:color="auto" w:fill="auto"/>
-            <w:tcMar>
-              <w:top w:w="100" w:type="dxa"/>
-              <w:left w:w="100" w:type="dxa"/>
-              <w:bottom w:w="100" w:type="dxa"/>
-              <w:right w:w="100" w:type="dxa"/>
-            </w:tcMar>
-          </w:tcPr>
-          <w:p>
-            <w:pPr>
-              <w:widowControl w:val="0"/>
-              <w:spacing w:line="240" w:lineRule="auto"/>
-              <w:rPr>
-                <w:rFonts w:ascii="Garamond" w:eastAsia="Garamond" w:hAnsi="Garamond" w:cs="Garamond"/>
-                <w:sz w:val="20"/>
-                <w:szCs w:val="20"/>
-              </w:rPr>
-            </w:pPr>
-          </w:p>
-        </w:tc>
-        <w:tc>
-          <w:tcPr>
-            <w:tcW w:w="1276" w:type="dxa"/>
-            <w:shd w:val="clear" w:color="auto" w:fill="auto"/>
-            <w:tcMar>
-              <w:top w:w="100" w:type="dxa"/>
-              <w:left w:w="100" w:type="dxa"/>
-              <w:bottom w:w="100" w:type="dxa"/>
-              <w:right w:w="100" w:type="dxa"/>
-            </w:tcMar>
-          </w:tcPr>
-          <w:p>
-            <w:pPr>
-              <w:widowControl w:val="0"/>
-              <w:spacing w:line="240" w:lineRule="auto"/>
-              <w:rPr>
-                <w:rFonts w:ascii="Garamond" w:eastAsia="Garamond" w:hAnsi="Garamond" w:cs="Garamond"/>
-                <w:sz w:val="20"/>
-                <w:szCs w:val="20"/>
-              </w:rPr>
-            </w:pPr>
-          </w:p>
-        </w:tc>
-      </w:tr>
-      <w:tr>
-        <w:tc>
-          <w:tcPr>
-            <w:tcW w:w="2117" w:type="dxa"/>
-            <w:shd w:val="clear" w:color="auto" w:fill="auto"/>
-            <w:tcMar>
-              <w:top w:w="100" w:type="dxa"/>
-              <w:left w:w="100" w:type="dxa"/>
-              <w:bottom w:w="100" w:type="dxa"/>
-              <w:right w:w="100" w:type="dxa"/>
-            </w:tcMar>
-          </w:tcPr>
-          <w:p>
-            <w:pPr>
-              <w:widowControl w:val="0"/>
-              <w:spacing w:line="240" w:lineRule="auto"/>
-              <w:rPr>
-                <w:rFonts w:ascii="Garamond" w:eastAsia="Garamond" w:hAnsi="Garamond" w:cs="Garamond"/>
-                <w:sz w:val="20"/>
-                <w:szCs w:val="20"/>
-              </w:rPr>
-            </w:pPr>
-            <w:proofErr w:type="gramStart"/>
-            <w:r>
-              <w:rPr>
-                <w:rFonts w:ascii="Garamond" w:eastAsia="Garamond" w:hAnsi="Garamond" w:cs="Garamond"/>
-                <w:sz w:val="20"/>
-                <w:szCs w:val="20"/>
-              </w:rPr>
-              <w:t>AT:</w:t>
-            </w:r>
-            <w:r>
-              <w:rPr>
-                <w:rFonts w:ascii="Garamond" w:eastAsia="Garamond" w:hAnsi="Garamond" w:cs="Garamond"/>
-                <w:sz w:val="20"/>
-                <w:szCs w:val="20"/>
-              </w:rPr>
-              <w:t>3:1</w:t>
-            </w:r>
-            <w:proofErr w:type="gramEnd"/>
-          </w:p>
-        </w:tc>
-        <w:tc>
-          <w:tcPr>
-            <w:tcW w:w="1559" w:type="dxa"/>
-            <w:shd w:val="clear" w:color="auto" w:fill="auto"/>
-            <w:tcMar>
-              <w:top w:w="100" w:type="dxa"/>
-              <w:left w:w="100" w:type="dxa"/>
-              <w:bottom w:w="100" w:type="dxa"/>
-              <w:right w:w="100" w:type="dxa"/>
-            </w:tcMar>
-          </w:tcPr>
-          <w:p>
-            <w:pPr>
-              <w:widowControl w:val="0"/>
-              <w:spacing w:line="240" w:lineRule="auto"/>
-              <w:rPr>
-                <w:rFonts w:ascii="Garamond" w:eastAsia="Garamond" w:hAnsi="Garamond" w:cs="Garamond"/>
-                <w:sz w:val="20"/>
-                <w:szCs w:val="20"/>
-              </w:rPr>
-            </w:pPr>
-          </w:p>
-        </w:tc>
-        <w:tc>
-          <w:tcPr>
-            <w:tcW w:w="1134" w:type="dxa"/>
-            <w:shd w:val="clear" w:color="auto" w:fill="auto"/>
-            <w:tcMar>
-              <w:top w:w="100" w:type="dxa"/>
-              <w:left w:w="100" w:type="dxa"/>
-              <w:bottom w:w="100" w:type="dxa"/>
-              <w:right w:w="100" w:type="dxa"/>
-            </w:tcMar>
-          </w:tcPr>
-          <w:p>
-            <w:pPr>
-              <w:widowControl w:val="0"/>
-              <w:spacing w:line="240" w:lineRule="auto"/>
-              <w:rPr>
-                <w:rFonts w:ascii="Garamond" w:eastAsia="Garamond" w:hAnsi="Garamond" w:cs="Garamond"/>
-                <w:sz w:val="20"/>
-                <w:szCs w:val="20"/>
-              </w:rPr>
-            </w:pPr>
-          </w:p>
-        </w:tc>
-        <w:tc>
-          <w:tcPr>
-            <w:tcW w:w="1417" w:type="dxa"/>
-            <w:shd w:val="clear" w:color="auto" w:fill="auto"/>
-            <w:tcMar>
-              <w:top w:w="100" w:type="dxa"/>
-              <w:left w:w="100" w:type="dxa"/>
-              <w:bottom w:w="100" w:type="dxa"/>
-              <w:right w:w="100" w:type="dxa"/>
-            </w:tcMar>
-          </w:tcPr>
-          <w:p>
-            <w:pPr>
-              <w:widowControl w:val="0"/>
-              <w:spacing w:line="240" w:lineRule="auto"/>
-              <w:rPr>
-                <w:rFonts w:ascii="Garamond" w:eastAsia="Garamond" w:hAnsi="Garamond" w:cs="Garamond"/>
-                <w:sz w:val="20"/>
-                <w:szCs w:val="20"/>
-              </w:rPr>
-            </w:pPr>
-          </w:p>
-        </w:tc>
-        <w:tc>
-          <w:tcPr>
-            <w:tcW w:w="1418" w:type="dxa"/>
-            <w:shd w:val="clear" w:color="auto" w:fill="auto"/>
-            <w:tcMar>
-              <w:top w:w="100" w:type="dxa"/>
-              <w:left w:w="100" w:type="dxa"/>
-              <w:bottom w:w="100" w:type="dxa"/>
-              <w:right w:w="100" w:type="dxa"/>
-            </w:tcMar>
-          </w:tcPr>
-          <w:p>
-            <w:pPr>
-              <w:widowControl w:val="0"/>
-              <w:spacing w:line="240" w:lineRule="auto"/>
-              <w:rPr>
-                <w:rFonts w:ascii="Garamond" w:eastAsia="Garamond" w:hAnsi="Garamond" w:cs="Garamond"/>
-                <w:sz w:val="20"/>
-                <w:szCs w:val="20"/>
-              </w:rPr>
-            </w:pPr>
-          </w:p>
-        </w:tc>
-        <w:tc>
-          <w:tcPr>
-            <w:tcW w:w="1417" w:type="dxa"/>
-            <w:shd w:val="clear" w:color="auto" w:fill="auto"/>
-            <w:tcMar>
-              <w:top w:w="100" w:type="dxa"/>
-              <w:left w:w="100" w:type="dxa"/>
-              <w:bottom w:w="100" w:type="dxa"/>
-              <w:right w:w="100" w:type="dxa"/>
-            </w:tcMar>
-          </w:tcPr>
-          <w:p>
-            <w:pPr>
-              <w:widowControl w:val="0"/>
-              <w:spacing w:line="240" w:lineRule="auto"/>
-              <w:rPr>
-                <w:rFonts w:ascii="Garamond" w:eastAsia="Garamond" w:hAnsi="Garamond" w:cs="Garamond"/>
-                <w:sz w:val="20"/>
-                <w:szCs w:val="20"/>
-              </w:rPr>
-            </w:pPr>
-          </w:p>
-        </w:tc>
-        <w:tc>
-          <w:tcPr>
-            <w:tcW w:w="1276" w:type="dxa"/>
-            <w:shd w:val="clear" w:color="auto" w:fill="auto"/>
-            <w:tcMar>
-              <w:top w:w="100" w:type="dxa"/>
-              <w:left w:w="100" w:type="dxa"/>
-              <w:bottom w:w="100" w:type="dxa"/>
-              <w:right w:w="100" w:type="dxa"/>
-            </w:tcMar>
-          </w:tcPr>
-          <w:p>
-            <w:pPr>
-              <w:widowControl w:val="0"/>
-              <w:spacing w:line="240" w:lineRule="auto"/>
-              <w:rPr>
-                <w:rFonts w:ascii="Garamond" w:eastAsia="Garamond" w:hAnsi="Garamond" w:cs="Garamond"/>
-                <w:sz w:val="20"/>
-                <w:szCs w:val="20"/>
-              </w:rPr>
-            </w:pPr>
-          </w:p>
-        </w:tc>
-      </w:tr>
-      <w:tr>
-        <w:tc>
-          <w:tcPr>
-            <w:tcW w:w="2117" w:type="dxa"/>
-            <w:shd w:val="clear" w:color="auto" w:fill="auto"/>
-            <w:tcMar>
-              <w:top w:w="100" w:type="dxa"/>
-              <w:left w:w="100" w:type="dxa"/>
-              <w:bottom w:w="100" w:type="dxa"/>
-              <w:right w:w="100" w:type="dxa"/>
-            </w:tcMar>
-          </w:tcPr>
-          <w:p>
-            <w:pPr>
-              <w:widowControl w:val="0"/>
-              <w:spacing w:line="240" w:lineRule="auto"/>
-              <w:rPr>
-                <w:rFonts w:ascii="Garamond" w:eastAsia="Garamond" w:hAnsi="Garamond" w:cs="Garamond"/>
-                <w:sz w:val="20"/>
-                <w:szCs w:val="20"/>
-              </w:rPr>
-            </w:pPr>
-            <w:proofErr w:type="gramStart"/>
-            <w:r>
-              <w:rPr>
-                <w:rFonts w:ascii="Garamond" w:eastAsia="Garamond" w:hAnsi="Garamond" w:cs="Garamond"/>
-                <w:sz w:val="20"/>
-                <w:szCs w:val="20"/>
-              </w:rPr>
-              <w:t>AT:</w:t>
-            </w:r>
-            <w:r>
-              <w:rPr>
-                <w:rFonts w:ascii="Garamond" w:eastAsia="Garamond" w:hAnsi="Garamond" w:cs="Garamond"/>
-                <w:sz w:val="20"/>
-                <w:szCs w:val="20"/>
-              </w:rPr>
-              <w:t>3:1</w:t>
-            </w:r>
-            <w:proofErr w:type="gramEnd"/>
-          </w:p>
-        </w:tc>
-        <w:tc>
-          <w:tcPr>
-            <w:tcW w:w="1559" w:type="dxa"/>
-            <w:shd w:val="clear" w:color="auto" w:fill="auto"/>
-            <w:tcMar>
-              <w:top w:w="100" w:type="dxa"/>
-              <w:left w:w="100" w:type="dxa"/>
-              <w:bottom w:w="100" w:type="dxa"/>
-              <w:right w:w="100" w:type="dxa"/>
-            </w:tcMar>
-          </w:tcPr>
-          <w:p>
-            <w:pPr>
-              <w:widowControl w:val="0"/>
-              <w:spacing w:line="240" w:lineRule="auto"/>
-              <w:rPr>
-                <w:rFonts w:ascii="Garamond" w:eastAsia="Garamond" w:hAnsi="Garamond" w:cs="Garamond"/>
-                <w:sz w:val="20"/>
-                <w:szCs w:val="20"/>
-              </w:rPr>
-            </w:pPr>
-          </w:p>
-        </w:tc>
-        <w:tc>
-          <w:tcPr>
-            <w:tcW w:w="1134" w:type="dxa"/>
-            <w:shd w:val="clear" w:color="auto" w:fill="auto"/>
-            <w:tcMar>
-              <w:top w:w="100" w:type="dxa"/>
-              <w:left w:w="100" w:type="dxa"/>
-              <w:bottom w:w="100" w:type="dxa"/>
-              <w:right w:w="100" w:type="dxa"/>
-            </w:tcMar>
-          </w:tcPr>
-          <w:p>
-            <w:pPr>
-              <w:widowControl w:val="0"/>
-              <w:spacing w:line="240" w:lineRule="auto"/>
-              <w:rPr>
-                <w:rFonts w:ascii="Garamond" w:eastAsia="Garamond" w:hAnsi="Garamond" w:cs="Garamond"/>
-                <w:sz w:val="20"/>
-                <w:szCs w:val="20"/>
-              </w:rPr>
-            </w:pPr>
-          </w:p>
-        </w:tc>
-        <w:tc>
-          <w:tcPr>
-            <w:tcW w:w="1417" w:type="dxa"/>
-            <w:shd w:val="clear" w:color="auto" w:fill="auto"/>
-            <w:tcMar>
-              <w:top w:w="100" w:type="dxa"/>
-              <w:left w:w="100" w:type="dxa"/>
-              <w:bottom w:w="100" w:type="dxa"/>
-              <w:right w:w="100" w:type="dxa"/>
-            </w:tcMar>
-          </w:tcPr>
-          <w:p>
-            <w:pPr>
-              <w:widowControl w:val="0"/>
-              <w:spacing w:line="240" w:lineRule="auto"/>
-              <w:rPr>
-                <w:rFonts w:ascii="Garamond" w:eastAsia="Garamond" w:hAnsi="Garamond" w:cs="Garamond"/>
-                <w:sz w:val="20"/>
-                <w:szCs w:val="20"/>
-              </w:rPr>
-            </w:pPr>
-          </w:p>
-        </w:tc>
-        <w:tc>
-          <w:tcPr>
-            <w:tcW w:w="1418" w:type="dxa"/>
-            <w:shd w:val="clear" w:color="auto" w:fill="auto"/>
-            <w:tcMar>
-              <w:top w:w="100" w:type="dxa"/>
-              <w:left w:w="100" w:type="dxa"/>
-              <w:bottom w:w="100" w:type="dxa"/>
-              <w:right w:w="100" w:type="dxa"/>
-            </w:tcMar>
-          </w:tcPr>
-          <w:p>
-            <w:pPr>
-              <w:widowControl w:val="0"/>
-              <w:spacing w:line="240" w:lineRule="auto"/>
-              <w:rPr>
-                <w:rFonts w:ascii="Garamond" w:eastAsia="Garamond" w:hAnsi="Garamond" w:cs="Garamond"/>
-                <w:sz w:val="20"/>
-                <w:szCs w:val="20"/>
-              </w:rPr>
-            </w:pPr>
-          </w:p>
-        </w:tc>
-        <w:tc>
-          <w:tcPr>
-            <w:tcW w:w="1417" w:type="dxa"/>
-            <w:shd w:val="clear" w:color="auto" w:fill="auto"/>
-            <w:tcMar>
-              <w:top w:w="100" w:type="dxa"/>
-              <w:left w:w="100" w:type="dxa"/>
-              <w:bottom w:w="100" w:type="dxa"/>
-              <w:right w:w="100" w:type="dxa"/>
-            </w:tcMar>
-          </w:tcPr>
-          <w:p>
-            <w:pPr>
-              <w:widowControl w:val="0"/>
-              <w:spacing w:line="240" w:lineRule="auto"/>
-              <w:rPr>
-                <w:rFonts w:ascii="Garamond" w:eastAsia="Garamond" w:hAnsi="Garamond" w:cs="Garamond"/>
-                <w:sz w:val="20"/>
-                <w:szCs w:val="20"/>
-              </w:rPr>
-            </w:pPr>
-          </w:p>
-        </w:tc>
-        <w:tc>
-          <w:tcPr>
-            <w:tcW w:w="1276" w:type="dxa"/>
-            <w:shd w:val="clear" w:color="auto" w:fill="auto"/>
-            <w:tcMar>
-              <w:top w:w="100" w:type="dxa"/>
-              <w:left w:w="100" w:type="dxa"/>
-              <w:bottom w:w="100" w:type="dxa"/>
-              <w:right w:w="100" w:type="dxa"/>
-            </w:tcMar>
-          </w:tcPr>
-          <w:p>
-            <w:pPr>
-              <w:widowControl w:val="0"/>
-              <w:spacing w:line="240" w:lineRule="auto"/>
-              <w:rPr>
-                <w:rFonts w:ascii="Garamond" w:eastAsia="Garamond" w:hAnsi="Garamond" w:cs="Garamond"/>
-                <w:sz w:val="20"/>
-                <w:szCs w:val="20"/>
-              </w:rPr>
-            </w:pPr>
+          <w:p>
+            <w:pPr>
+              <w:widowControl w:val="0"/>
+              <w:spacing w:line="240" w:lineRule="auto"/>
+              <w:rPr>
+                <w:rFonts w:ascii="Garamond" w:eastAsia="Garamond" w:hAnsi="Garamond" w:cs="Garamond"/>
+                <w:sz w:val="20"/>
+                <w:szCs w:val="20"/>
+              </w:rPr>
+            </w:pPr>
+            <w:r>
+              <w:rPr>
+                <w:rFonts w:ascii="Garamond" w:eastAsia="Garamond" w:hAnsi="Garamond" w:cs="Garamond"/>
+                <w:sz w:val="20"/>
+                <w:szCs w:val="20"/>
+              </w:rPr>
+              <w:lastRenderedPageBreak/>
+              <w:t>Completed</w:t>
+            </w:r>
           </w:p>
         </w:tc>
       </w:tr>
@@ -3408,7 +3041,15 @@
                 <w:sz w:val="20"/>
                 <w:szCs w:val="20"/>
               </w:rPr>
-              <w:t>5:1</w:t>
+              <w:t>4</w:t>
+            </w:r>
+            <w:r>
+              <w:rPr>
+                <w:rFonts w:ascii="Garamond" w:eastAsia="Garamond" w:hAnsi="Garamond" w:cs="Garamond"/>
+                <w:sz w:val="20"/>
+                <w:szCs w:val="20"/>
+              </w:rPr>
+              <w:t>:1</w:t>
             </w:r>
             <w:proofErr w:type="gramEnd"/>
           </w:p>
@@ -3441,6 +3082,14 @@
                 <w:szCs w:val="20"/>
               </w:rPr>
             </w:pPr>
+            <w:r>
+              <w:rPr>
+                <w:rFonts w:ascii="Garamond" w:eastAsia="Garamond" w:hAnsi="Garamond" w:cs="Garamond"/>
+                <w:sz w:val="20"/>
+                <w:szCs w:val="20"/>
+              </w:rPr>
+              <w:t>Implement firebase Junit test</w:t>
+            </w:r>
           </w:p>
         </w:tc>
         <w:tc>
@@ -3471,6 +3120,14 @@
                 <w:szCs w:val="20"/>
               </w:rPr>
             </w:pPr>
+            <w:r>
+              <w:rPr>
+                <w:rFonts w:ascii="Garamond" w:eastAsia="Garamond" w:hAnsi="Garamond" w:cs="Garamond"/>
+                <w:sz w:val="20"/>
+                <w:szCs w:val="20"/>
+              </w:rPr>
+              <w:t>30 minutes</w:t>
+            </w:r>
           </w:p>
         </w:tc>
         <w:tc>
@@ -3501,6 +3158,14 @@
                 <w:szCs w:val="20"/>
               </w:rPr>
             </w:pPr>
+            <w:r>
+              <w:rPr>
+                <w:rFonts w:ascii="Garamond" w:eastAsia="Garamond" w:hAnsi="Garamond" w:cs="Garamond"/>
+                <w:sz w:val="20"/>
+                <w:szCs w:val="20"/>
+              </w:rPr>
+              <w:t>Luke</w:t>
+            </w:r>
           </w:p>
         </w:tc>
         <w:tc>
@@ -3531,6 +3196,14 @@
                 <w:szCs w:val="20"/>
               </w:rPr>
             </w:pPr>
+            <w:r>
+              <w:rPr>
+                <w:rFonts w:ascii="Garamond" w:eastAsia="Garamond" w:hAnsi="Garamond" w:cs="Garamond"/>
+                <w:sz w:val="20"/>
+                <w:szCs w:val="20"/>
+              </w:rPr>
+              <w:t>2022-10-14</w:t>
+            </w:r>
           </w:p>
         </w:tc>
         <w:tc>
@@ -3561,6 +3234,14 @@
                 <w:szCs w:val="20"/>
               </w:rPr>
             </w:pPr>
+            <w:r>
+              <w:rPr>
+                <w:rFonts w:ascii="Garamond" w:eastAsia="Garamond" w:hAnsi="Garamond" w:cs="Garamond"/>
+                <w:sz w:val="20"/>
+                <w:szCs w:val="20"/>
+              </w:rPr>
+              <w:t>2022-10-14</w:t>
+            </w:r>
           </w:p>
         </w:tc>
         <w:tc>
@@ -3584,6 +3265,14 @@
                 <w:szCs w:val="20"/>
               </w:rPr>
             </w:pPr>
+            <w:r>
+              <w:rPr>
+                <w:rFonts w:ascii="Garamond" w:eastAsia="Garamond" w:hAnsi="Garamond" w:cs="Garamond"/>
+                <w:sz w:val="20"/>
+                <w:szCs w:val="20"/>
+              </w:rPr>
+              <w:t>Completed</w:t>
+            </w:r>
           </w:p>
         </w:tc>
       </w:tr>
@@ -3631,7 +3320,15 @@
                 <w:sz w:val="20"/>
                 <w:szCs w:val="20"/>
               </w:rPr>
-              <w:t>5:1</w:t>
+              <w:t>4</w:t>
+            </w:r>
+            <w:r>
+              <w:rPr>
+                <w:rFonts w:ascii="Garamond" w:eastAsia="Garamond" w:hAnsi="Garamond" w:cs="Garamond"/>
+                <w:sz w:val="20"/>
+                <w:szCs w:val="20"/>
+              </w:rPr>
+              <w:t>:1</w:t>
             </w:r>
             <w:proofErr w:type="gramEnd"/>
           </w:p>
@@ -3839,7 +3536,6 @@
                 <w:sz w:val="20"/>
                 <w:szCs w:val="20"/>
               </w:rPr>
-              <w:lastRenderedPageBreak/>
               <w:t>AT:</w:t>
             </w:r>
             <w:r>
@@ -3848,663 +3544,15 @@
                 <w:sz w:val="20"/>
                 <w:szCs w:val="20"/>
               </w:rPr>
-              <w:t>5:1</w:t>
-            </w:r>
-            <w:proofErr w:type="gramEnd"/>
-          </w:p>
-        </w:tc>
-        <w:tc>
-          <w:tcPr>
-            <w:tcW w:w="1559" w:type="dxa"/>
-            <w:shd w:val="clear" w:color="auto" w:fill="auto"/>
-            <w:tcMar>
-              <w:top w:w="100" w:type="dxa"/>
-              <w:left w:w="100" w:type="dxa"/>
-              <w:bottom w:w="100" w:type="dxa"/>
-              <w:right w:w="100" w:type="dxa"/>
-            </w:tcMar>
-          </w:tcPr>
-          <w:p>
-            <w:pPr>
-              <w:widowControl w:val="0"/>
-              <w:pBdr>
-                <w:top w:val="nil"/>
-                <w:left w:val="nil"/>
-                <w:bottom w:val="nil"/>
-                <w:right w:val="nil"/>
-                <w:between w:val="nil"/>
-              </w:pBdr>
-              <w:spacing w:line="240" w:lineRule="auto"/>
-              <w:rPr>
-                <w:rFonts w:ascii="Garamond" w:eastAsia="Garamond" w:hAnsi="Garamond" w:cs="Garamond"/>
-                <w:sz w:val="20"/>
-                <w:szCs w:val="20"/>
-              </w:rPr>
-            </w:pPr>
-          </w:p>
-        </w:tc>
-        <w:tc>
-          <w:tcPr>
-            <w:tcW w:w="1134" w:type="dxa"/>
-            <w:shd w:val="clear" w:color="auto" w:fill="auto"/>
-            <w:tcMar>
-              <w:top w:w="100" w:type="dxa"/>
-              <w:left w:w="100" w:type="dxa"/>
-              <w:bottom w:w="100" w:type="dxa"/>
-              <w:right w:w="100" w:type="dxa"/>
-            </w:tcMar>
-          </w:tcPr>
-          <w:p>
-            <w:pPr>
-              <w:widowControl w:val="0"/>
-              <w:pBdr>
-                <w:top w:val="nil"/>
-                <w:left w:val="nil"/>
-                <w:bottom w:val="nil"/>
-                <w:right w:val="nil"/>
-                <w:between w:val="nil"/>
-              </w:pBdr>
-              <w:spacing w:line="240" w:lineRule="auto"/>
-              <w:rPr>
-                <w:rFonts w:ascii="Garamond" w:eastAsia="Garamond" w:hAnsi="Garamond" w:cs="Garamond"/>
-                <w:sz w:val="20"/>
-                <w:szCs w:val="20"/>
-              </w:rPr>
-            </w:pPr>
-          </w:p>
-        </w:tc>
-        <w:tc>
-          <w:tcPr>
-            <w:tcW w:w="1417" w:type="dxa"/>
-            <w:shd w:val="clear" w:color="auto" w:fill="auto"/>
-            <w:tcMar>
-              <w:top w:w="100" w:type="dxa"/>
-              <w:left w:w="100" w:type="dxa"/>
-              <w:bottom w:w="100" w:type="dxa"/>
-              <w:right w:w="100" w:type="dxa"/>
-            </w:tcMar>
-          </w:tcPr>
-          <w:p>
-            <w:pPr>
-              <w:widowControl w:val="0"/>
-              <w:spacing w:line="240" w:lineRule="auto"/>
-              <w:rPr>
-                <w:rFonts w:ascii="Garamond" w:eastAsia="Garamond" w:hAnsi="Garamond" w:cs="Garamond"/>
-                <w:sz w:val="20"/>
-                <w:szCs w:val="20"/>
-              </w:rPr>
-            </w:pPr>
-          </w:p>
-        </w:tc>
-        <w:tc>
-          <w:tcPr>
-            <w:tcW w:w="1418" w:type="dxa"/>
-            <w:shd w:val="clear" w:color="auto" w:fill="auto"/>
-            <w:tcMar>
-              <w:top w:w="100" w:type="dxa"/>
-              <w:left w:w="100" w:type="dxa"/>
-              <w:bottom w:w="100" w:type="dxa"/>
-              <w:right w:w="100" w:type="dxa"/>
-            </w:tcMar>
-          </w:tcPr>
-          <w:p>
-            <w:pPr>
-              <w:widowControl w:val="0"/>
-              <w:pBdr>
-                <w:top w:val="nil"/>
-                <w:left w:val="nil"/>
-                <w:bottom w:val="nil"/>
-                <w:right w:val="nil"/>
-                <w:between w:val="nil"/>
-              </w:pBdr>
-              <w:spacing w:line="240" w:lineRule="auto"/>
-              <w:rPr>
-                <w:rFonts w:ascii="Garamond" w:eastAsia="Garamond" w:hAnsi="Garamond" w:cs="Garamond"/>
-                <w:sz w:val="20"/>
-                <w:szCs w:val="20"/>
-              </w:rPr>
-            </w:pPr>
-          </w:p>
-        </w:tc>
-        <w:tc>
-          <w:tcPr>
-            <w:tcW w:w="1417" w:type="dxa"/>
-            <w:shd w:val="clear" w:color="auto" w:fill="auto"/>
-            <w:tcMar>
-              <w:top w:w="100" w:type="dxa"/>
-              <w:left w:w="100" w:type="dxa"/>
-              <w:bottom w:w="100" w:type="dxa"/>
-              <w:right w:w="100" w:type="dxa"/>
-            </w:tcMar>
-          </w:tcPr>
-          <w:p>
-            <w:pPr>
-              <w:widowControl w:val="0"/>
-              <w:pBdr>
-                <w:top w:val="nil"/>
-                <w:left w:val="nil"/>
-                <w:bottom w:val="nil"/>
-                <w:right w:val="nil"/>
-                <w:between w:val="nil"/>
-              </w:pBdr>
-              <w:spacing w:line="240" w:lineRule="auto"/>
-              <w:rPr>
-                <w:rFonts w:ascii="Garamond" w:eastAsia="Garamond" w:hAnsi="Garamond" w:cs="Garamond"/>
-                <w:sz w:val="20"/>
-                <w:szCs w:val="20"/>
-              </w:rPr>
-            </w:pPr>
-          </w:p>
-        </w:tc>
-        <w:tc>
-          <w:tcPr>
-            <w:tcW w:w="1276" w:type="dxa"/>
-            <w:shd w:val="clear" w:color="auto" w:fill="auto"/>
-            <w:tcMar>
-              <w:top w:w="100" w:type="dxa"/>
-              <w:left w:w="100" w:type="dxa"/>
-              <w:bottom w:w="100" w:type="dxa"/>
-              <w:right w:w="100" w:type="dxa"/>
-            </w:tcMar>
-          </w:tcPr>
-          <w:p>
-            <w:pPr>
-              <w:widowControl w:val="0"/>
-              <w:spacing w:line="240" w:lineRule="auto"/>
-              <w:rPr>
-                <w:rFonts w:ascii="Garamond" w:eastAsia="Garamond" w:hAnsi="Garamond" w:cs="Garamond"/>
-                <w:sz w:val="20"/>
-                <w:szCs w:val="20"/>
-              </w:rPr>
-            </w:pPr>
-          </w:p>
-        </w:tc>
-      </w:tr>
-      <w:tr>
-        <w:tc>
-          <w:tcPr>
-            <w:tcW w:w="2117" w:type="dxa"/>
-            <w:shd w:val="clear" w:color="auto" w:fill="auto"/>
-            <w:tcMar>
-              <w:top w:w="100" w:type="dxa"/>
-              <w:left w:w="100" w:type="dxa"/>
-              <w:bottom w:w="100" w:type="dxa"/>
-              <w:right w:w="100" w:type="dxa"/>
-            </w:tcMar>
-          </w:tcPr>
-          <w:p>
-            <w:pPr>
-              <w:widowControl w:val="0"/>
-              <w:pBdr>
-                <w:top w:val="nil"/>
-                <w:left w:val="nil"/>
-                <w:bottom w:val="nil"/>
-                <w:right w:val="nil"/>
-                <w:between w:val="nil"/>
-              </w:pBdr>
-              <w:spacing w:line="240" w:lineRule="auto"/>
-              <w:rPr>
-                <w:rFonts w:ascii="Garamond" w:eastAsia="Garamond" w:hAnsi="Garamond" w:cs="Garamond"/>
-                <w:sz w:val="20"/>
-                <w:szCs w:val="20"/>
-              </w:rPr>
-            </w:pPr>
-            <w:proofErr w:type="gramStart"/>
-            <w:r>
-              <w:rPr>
-                <w:rFonts w:ascii="Garamond" w:eastAsia="Garamond" w:hAnsi="Garamond" w:cs="Garamond"/>
-                <w:sz w:val="20"/>
-                <w:szCs w:val="20"/>
-              </w:rPr>
-              <w:t>AT:</w:t>
-            </w:r>
-            <w:r>
-              <w:rPr>
-                <w:rFonts w:ascii="Garamond" w:eastAsia="Garamond" w:hAnsi="Garamond" w:cs="Garamond"/>
-                <w:sz w:val="20"/>
-                <w:szCs w:val="20"/>
-              </w:rPr>
-              <w:t>5:1</w:t>
-            </w:r>
-            <w:proofErr w:type="gramEnd"/>
-          </w:p>
-        </w:tc>
-        <w:tc>
-          <w:tcPr>
-            <w:tcW w:w="1559" w:type="dxa"/>
-            <w:shd w:val="clear" w:color="auto" w:fill="auto"/>
-            <w:tcMar>
-              <w:top w:w="100" w:type="dxa"/>
-              <w:left w:w="100" w:type="dxa"/>
-              <w:bottom w:w="100" w:type="dxa"/>
-              <w:right w:w="100" w:type="dxa"/>
-            </w:tcMar>
-          </w:tcPr>
-          <w:p>
-            <w:pPr>
-              <w:widowControl w:val="0"/>
-              <w:pBdr>
-                <w:top w:val="nil"/>
-                <w:left w:val="nil"/>
-                <w:bottom w:val="nil"/>
-                <w:right w:val="nil"/>
-                <w:between w:val="nil"/>
-              </w:pBdr>
-              <w:spacing w:line="240" w:lineRule="auto"/>
-              <w:rPr>
-                <w:rFonts w:ascii="Garamond" w:eastAsia="Garamond" w:hAnsi="Garamond" w:cs="Garamond"/>
-                <w:sz w:val="20"/>
-                <w:szCs w:val="20"/>
-              </w:rPr>
-            </w:pPr>
-          </w:p>
-        </w:tc>
-        <w:tc>
-          <w:tcPr>
-            <w:tcW w:w="1134" w:type="dxa"/>
-            <w:shd w:val="clear" w:color="auto" w:fill="auto"/>
-            <w:tcMar>
-              <w:top w:w="100" w:type="dxa"/>
-              <w:left w:w="100" w:type="dxa"/>
-              <w:bottom w:w="100" w:type="dxa"/>
-              <w:right w:w="100" w:type="dxa"/>
-            </w:tcMar>
-          </w:tcPr>
-          <w:p>
-            <w:pPr>
-              <w:widowControl w:val="0"/>
-              <w:pBdr>
-                <w:top w:val="nil"/>
-                <w:left w:val="nil"/>
-                <w:bottom w:val="nil"/>
-                <w:right w:val="nil"/>
-                <w:between w:val="nil"/>
-              </w:pBdr>
-              <w:spacing w:line="240" w:lineRule="auto"/>
-              <w:rPr>
-                <w:rFonts w:ascii="Garamond" w:eastAsia="Garamond" w:hAnsi="Garamond" w:cs="Garamond"/>
-                <w:sz w:val="20"/>
-                <w:szCs w:val="20"/>
-              </w:rPr>
-            </w:pPr>
-            <w:r>
-              <w:rPr>
-                <w:rFonts w:ascii="Garamond" w:eastAsia="Garamond" w:hAnsi="Garamond" w:cs="Garamond"/>
-                <w:sz w:val="20"/>
-                <w:szCs w:val="20"/>
-              </w:rPr>
-              <w:t>1hr</w:t>
-            </w:r>
-          </w:p>
-        </w:tc>
-        <w:tc>
-          <w:tcPr>
-            <w:tcW w:w="1417" w:type="dxa"/>
-            <w:shd w:val="clear" w:color="auto" w:fill="auto"/>
-            <w:tcMar>
-              <w:top w:w="100" w:type="dxa"/>
-              <w:left w:w="100" w:type="dxa"/>
-              <w:bottom w:w="100" w:type="dxa"/>
-              <w:right w:w="100" w:type="dxa"/>
-            </w:tcMar>
-          </w:tcPr>
-          <w:p>
-            <w:pPr>
-              <w:widowControl w:val="0"/>
-              <w:spacing w:line="240" w:lineRule="auto"/>
-              <w:rPr>
-                <w:rFonts w:ascii="Garamond" w:eastAsia="Garamond" w:hAnsi="Garamond" w:cs="Garamond"/>
-                <w:sz w:val="20"/>
-                <w:szCs w:val="20"/>
-              </w:rPr>
-            </w:pPr>
-          </w:p>
-        </w:tc>
-        <w:tc>
-          <w:tcPr>
-            <w:tcW w:w="1418" w:type="dxa"/>
-            <w:shd w:val="clear" w:color="auto" w:fill="auto"/>
-            <w:tcMar>
-              <w:top w:w="100" w:type="dxa"/>
-              <w:left w:w="100" w:type="dxa"/>
-              <w:bottom w:w="100" w:type="dxa"/>
-              <w:right w:w="100" w:type="dxa"/>
-            </w:tcMar>
-          </w:tcPr>
-          <w:p>
-            <w:pPr>
-              <w:widowControl w:val="0"/>
-              <w:pBdr>
-                <w:top w:val="nil"/>
-                <w:left w:val="nil"/>
-                <w:bottom w:val="nil"/>
-                <w:right w:val="nil"/>
-                <w:between w:val="nil"/>
-              </w:pBdr>
-              <w:spacing w:line="240" w:lineRule="auto"/>
-              <w:rPr>
-                <w:rFonts w:ascii="Garamond" w:eastAsia="Garamond" w:hAnsi="Garamond" w:cs="Garamond"/>
-                <w:sz w:val="20"/>
-                <w:szCs w:val="20"/>
-              </w:rPr>
-            </w:pPr>
-          </w:p>
-        </w:tc>
-        <w:tc>
-          <w:tcPr>
-            <w:tcW w:w="1417" w:type="dxa"/>
-            <w:shd w:val="clear" w:color="auto" w:fill="auto"/>
-            <w:tcMar>
-              <w:top w:w="100" w:type="dxa"/>
-              <w:left w:w="100" w:type="dxa"/>
-              <w:bottom w:w="100" w:type="dxa"/>
-              <w:right w:w="100" w:type="dxa"/>
-            </w:tcMar>
-          </w:tcPr>
-          <w:p>
-            <w:pPr>
-              <w:widowControl w:val="0"/>
-              <w:pBdr>
-                <w:top w:val="nil"/>
-                <w:left w:val="nil"/>
-                <w:bottom w:val="nil"/>
-                <w:right w:val="nil"/>
-                <w:between w:val="nil"/>
-              </w:pBdr>
-              <w:spacing w:line="240" w:lineRule="auto"/>
-              <w:rPr>
-                <w:rFonts w:ascii="Garamond" w:eastAsia="Garamond" w:hAnsi="Garamond" w:cs="Garamond"/>
-                <w:sz w:val="20"/>
-                <w:szCs w:val="20"/>
-              </w:rPr>
-            </w:pPr>
-          </w:p>
-        </w:tc>
-        <w:tc>
-          <w:tcPr>
-            <w:tcW w:w="1276" w:type="dxa"/>
-            <w:shd w:val="clear" w:color="auto" w:fill="auto"/>
-            <w:tcMar>
-              <w:top w:w="100" w:type="dxa"/>
-              <w:left w:w="100" w:type="dxa"/>
-              <w:bottom w:w="100" w:type="dxa"/>
-              <w:right w:w="100" w:type="dxa"/>
-            </w:tcMar>
-          </w:tcPr>
-          <w:p>
-            <w:pPr>
-              <w:widowControl w:val="0"/>
-              <w:spacing w:line="240" w:lineRule="auto"/>
-              <w:rPr>
-                <w:rFonts w:ascii="Garamond" w:eastAsia="Garamond" w:hAnsi="Garamond" w:cs="Garamond"/>
-                <w:sz w:val="20"/>
-                <w:szCs w:val="20"/>
-              </w:rPr>
-            </w:pPr>
-          </w:p>
-        </w:tc>
-      </w:tr>
-      <w:tr>
-        <w:tc>
-          <w:tcPr>
-            <w:tcW w:w="2117" w:type="dxa"/>
-            <w:shd w:val="clear" w:color="auto" w:fill="auto"/>
-            <w:tcMar>
-              <w:top w:w="100" w:type="dxa"/>
-              <w:left w:w="100" w:type="dxa"/>
-              <w:bottom w:w="100" w:type="dxa"/>
-              <w:right w:w="100" w:type="dxa"/>
-            </w:tcMar>
-          </w:tcPr>
-          <w:p>
-            <w:pPr>
-              <w:widowControl w:val="0"/>
-              <w:pBdr>
-                <w:top w:val="nil"/>
-                <w:left w:val="nil"/>
-                <w:bottom w:val="nil"/>
-                <w:right w:val="nil"/>
-                <w:between w:val="nil"/>
-              </w:pBdr>
-              <w:spacing w:line="240" w:lineRule="auto"/>
-              <w:rPr>
-                <w:rFonts w:ascii="Garamond" w:eastAsia="Garamond" w:hAnsi="Garamond" w:cs="Garamond"/>
-                <w:sz w:val="20"/>
-                <w:szCs w:val="20"/>
-              </w:rPr>
-            </w:pPr>
-            <w:proofErr w:type="gramStart"/>
-            <w:r>
-              <w:rPr>
-                <w:rFonts w:ascii="Garamond" w:eastAsia="Garamond" w:hAnsi="Garamond" w:cs="Garamond"/>
-                <w:sz w:val="20"/>
-                <w:szCs w:val="20"/>
-              </w:rPr>
-              <w:t>AT:</w:t>
-            </w:r>
-            <w:r>
-              <w:rPr>
-                <w:rFonts w:ascii="Garamond" w:eastAsia="Garamond" w:hAnsi="Garamond" w:cs="Garamond"/>
-                <w:sz w:val="20"/>
-                <w:szCs w:val="20"/>
-              </w:rPr>
-              <w:t>5:1</w:t>
-            </w:r>
-            <w:proofErr w:type="gramEnd"/>
-          </w:p>
-        </w:tc>
-        <w:tc>
-          <w:tcPr>
-            <w:tcW w:w="1559" w:type="dxa"/>
-            <w:shd w:val="clear" w:color="auto" w:fill="auto"/>
-            <w:tcMar>
-              <w:top w:w="100" w:type="dxa"/>
-              <w:left w:w="100" w:type="dxa"/>
-              <w:bottom w:w="100" w:type="dxa"/>
-              <w:right w:w="100" w:type="dxa"/>
-            </w:tcMar>
-          </w:tcPr>
-          <w:p>
-            <w:pPr>
-              <w:widowControl w:val="0"/>
-              <w:pBdr>
-                <w:top w:val="nil"/>
-                <w:left w:val="nil"/>
-                <w:bottom w:val="nil"/>
-                <w:right w:val="nil"/>
-                <w:between w:val="nil"/>
-              </w:pBdr>
-              <w:spacing w:line="240" w:lineRule="auto"/>
-              <w:rPr>
-                <w:rFonts w:ascii="Garamond" w:eastAsia="Garamond" w:hAnsi="Garamond" w:cs="Garamond"/>
-                <w:sz w:val="20"/>
-                <w:szCs w:val="20"/>
-              </w:rPr>
-            </w:pPr>
-          </w:p>
-        </w:tc>
-        <w:tc>
-          <w:tcPr>
-            <w:tcW w:w="1134" w:type="dxa"/>
-            <w:shd w:val="clear" w:color="auto" w:fill="auto"/>
-            <w:tcMar>
-              <w:top w:w="100" w:type="dxa"/>
-              <w:left w:w="100" w:type="dxa"/>
-              <w:bottom w:w="100" w:type="dxa"/>
-              <w:right w:w="100" w:type="dxa"/>
-            </w:tcMar>
-          </w:tcPr>
-          <w:p>
-            <w:pPr>
-              <w:widowControl w:val="0"/>
-              <w:pBdr>
-                <w:top w:val="nil"/>
-                <w:left w:val="nil"/>
-                <w:bottom w:val="nil"/>
-                <w:right w:val="nil"/>
-                <w:between w:val="nil"/>
-              </w:pBdr>
-              <w:spacing w:line="240" w:lineRule="auto"/>
-              <w:rPr>
-                <w:rFonts w:ascii="Garamond" w:eastAsia="Garamond" w:hAnsi="Garamond" w:cs="Garamond"/>
-                <w:sz w:val="20"/>
-                <w:szCs w:val="20"/>
-              </w:rPr>
-            </w:pPr>
-          </w:p>
-        </w:tc>
-        <w:tc>
-          <w:tcPr>
-            <w:tcW w:w="1417" w:type="dxa"/>
-            <w:shd w:val="clear" w:color="auto" w:fill="auto"/>
-            <w:tcMar>
-              <w:top w:w="100" w:type="dxa"/>
-              <w:left w:w="100" w:type="dxa"/>
-              <w:bottom w:w="100" w:type="dxa"/>
-              <w:right w:w="100" w:type="dxa"/>
-            </w:tcMar>
-          </w:tcPr>
-          <w:p>
-            <w:pPr>
-              <w:widowControl w:val="0"/>
-              <w:spacing w:line="240" w:lineRule="auto"/>
-              <w:rPr>
-                <w:rFonts w:ascii="Garamond" w:eastAsia="Garamond" w:hAnsi="Garamond" w:cs="Garamond"/>
-                <w:sz w:val="20"/>
-                <w:szCs w:val="20"/>
-              </w:rPr>
-            </w:pPr>
-          </w:p>
-        </w:tc>
-        <w:tc>
-          <w:tcPr>
-            <w:tcW w:w="1418" w:type="dxa"/>
-            <w:shd w:val="clear" w:color="auto" w:fill="auto"/>
-            <w:tcMar>
-              <w:top w:w="100" w:type="dxa"/>
-              <w:left w:w="100" w:type="dxa"/>
-              <w:bottom w:w="100" w:type="dxa"/>
-              <w:right w:w="100" w:type="dxa"/>
-            </w:tcMar>
-          </w:tcPr>
-          <w:p>
-            <w:pPr>
-              <w:widowControl w:val="0"/>
-              <w:pBdr>
-                <w:top w:val="nil"/>
-                <w:left w:val="nil"/>
-                <w:bottom w:val="nil"/>
-                <w:right w:val="nil"/>
-                <w:between w:val="nil"/>
-              </w:pBdr>
-              <w:spacing w:line="240" w:lineRule="auto"/>
-              <w:rPr>
-                <w:rFonts w:ascii="Garamond" w:eastAsia="Garamond" w:hAnsi="Garamond" w:cs="Garamond"/>
-                <w:sz w:val="20"/>
-                <w:szCs w:val="20"/>
-              </w:rPr>
-            </w:pPr>
-          </w:p>
-        </w:tc>
-        <w:tc>
-          <w:tcPr>
-            <w:tcW w:w="1417" w:type="dxa"/>
-            <w:shd w:val="clear" w:color="auto" w:fill="auto"/>
-            <w:tcMar>
-              <w:top w:w="100" w:type="dxa"/>
-              <w:left w:w="100" w:type="dxa"/>
-              <w:bottom w:w="100" w:type="dxa"/>
-              <w:right w:w="100" w:type="dxa"/>
-            </w:tcMar>
-          </w:tcPr>
-          <w:p>
-            <w:pPr>
-              <w:widowControl w:val="0"/>
-              <w:pBdr>
-                <w:top w:val="nil"/>
-                <w:left w:val="nil"/>
-                <w:bottom w:val="nil"/>
-                <w:right w:val="nil"/>
-                <w:between w:val="nil"/>
-              </w:pBdr>
-              <w:spacing w:line="240" w:lineRule="auto"/>
-              <w:rPr>
-                <w:rFonts w:ascii="Garamond" w:eastAsia="Garamond" w:hAnsi="Garamond" w:cs="Garamond"/>
-                <w:sz w:val="20"/>
-                <w:szCs w:val="20"/>
-              </w:rPr>
-            </w:pPr>
-          </w:p>
-        </w:tc>
-        <w:tc>
-          <w:tcPr>
-            <w:tcW w:w="1276" w:type="dxa"/>
-            <w:shd w:val="clear" w:color="auto" w:fill="auto"/>
-            <w:tcMar>
-              <w:top w:w="100" w:type="dxa"/>
-              <w:left w:w="100" w:type="dxa"/>
-              <w:bottom w:w="100" w:type="dxa"/>
-              <w:right w:w="100" w:type="dxa"/>
-            </w:tcMar>
-          </w:tcPr>
-          <w:p>
-            <w:pPr>
-              <w:widowControl w:val="0"/>
-              <w:spacing w:line="240" w:lineRule="auto"/>
-              <w:rPr>
-                <w:rFonts w:ascii="Garamond" w:eastAsia="Garamond" w:hAnsi="Garamond" w:cs="Garamond"/>
-                <w:sz w:val="20"/>
-                <w:szCs w:val="20"/>
-              </w:rPr>
-            </w:pPr>
-          </w:p>
-        </w:tc>
-      </w:tr>
-      <w:tr>
-        <w:tc>
-          <w:tcPr>
-            <w:tcW w:w="2117" w:type="dxa"/>
-            <w:shd w:val="clear" w:color="auto" w:fill="auto"/>
-            <w:tcMar>
-              <w:top w:w="100" w:type="dxa"/>
-              <w:left w:w="100" w:type="dxa"/>
-              <w:bottom w:w="100" w:type="dxa"/>
-              <w:right w:w="100" w:type="dxa"/>
-            </w:tcMar>
-          </w:tcPr>
-          <w:p>
-            <w:pPr>
-              <w:widowControl w:val="0"/>
-              <w:pBdr>
-                <w:top w:val="nil"/>
-                <w:left w:val="nil"/>
-                <w:bottom w:val="nil"/>
-                <w:right w:val="nil"/>
-                <w:between w:val="nil"/>
-              </w:pBdr>
-              <w:spacing w:line="240" w:lineRule="auto"/>
-              <w:rPr>
-                <w:rFonts w:ascii="Garamond" w:eastAsia="Garamond" w:hAnsi="Garamond" w:cs="Garamond"/>
-                <w:sz w:val="20"/>
-                <w:szCs w:val="20"/>
-              </w:rPr>
-            </w:pPr>
-            <w:proofErr w:type="gramStart"/>
-            <w:r>
-              <w:rPr>
-                <w:rFonts w:ascii="Garamond" w:eastAsia="Garamond" w:hAnsi="Garamond" w:cs="Garamond"/>
-                <w:sz w:val="20"/>
-                <w:szCs w:val="20"/>
-              </w:rPr>
-              <w:t>AT:</w:t>
-            </w:r>
-            <w:r>
-              <w:rPr>
-                <w:rFonts w:ascii="Garamond" w:eastAsia="Garamond" w:hAnsi="Garamond" w:cs="Garamond"/>
-                <w:sz w:val="20"/>
-                <w:szCs w:val="20"/>
-              </w:rPr>
-              <w:t>5:1</w:t>
+              <w:t>4</w:t>
+            </w:r>
+            <w:r>
+              <w:rPr>
+                <w:rFonts w:ascii="Garamond" w:eastAsia="Garamond" w:hAnsi="Garamond" w:cs="Garamond"/>
+                <w:sz w:val="20"/>
+                <w:szCs w:val="20"/>
+              </w:rPr>
+              <w:t>:1</w:t>
             </w:r>
             <w:proofErr w:type="gramEnd"/>
           </w:p>

</xml_diff>

<commit_message>
Added screenshot of working espresso test to iter report, changed beforeclass to resert isLogged
</commit_message>
<xml_diff>
--- a/Iteration1_report.docx
+++ b/Iteration1_report.docx
@@ -1,6 +1,6 @@
 
 <file path=word/document.xml><?xml version="1.0" encoding="utf-8"?>
-<w:document xmlns:wpc="http://schemas.microsoft.com/office/word/2010/wordprocessingCanvas" xmlns:cx="http://schemas.microsoft.com/office/drawing/2014/chartex" xmlns:cx1="http://schemas.microsoft.com/office/drawing/2015/9/8/chartex" xmlns:cx2="http://schemas.microsoft.com/office/drawing/2015/10/21/chartex" xmlns:cx3="http://schemas.microsoft.com/office/drawing/2016/5/9/chartex" xmlns:cx4="http://schemas.microsoft.com/office/drawing/2016/5/10/chartex" xmlns:cx5="http://schemas.microsoft.com/office/drawing/2016/5/11/chartex" xmlns:cx6="http://schemas.microsoft.com/office/drawing/2016/5/12/chartex" xmlns:cx7="http://schemas.microsoft.com/office/drawing/2016/5/13/chartex" xmlns:cx8="http://schemas.microsoft.com/office/drawing/2016/5/14/chartex" xmlns:mc="http://schemas.openxmlformats.org/markup-compatibility/2006" xmlns:aink="http://schemas.microsoft.com/office/drawing/2016/ink" xmlns:am3d="http://schemas.microsoft.com/office/drawing/2017/model3d" xmlns:o="urn:schemas-microsoft-com:office:office" xmlns:r="http://schemas.openxmlformats.org/officeDocument/2006/relationships" xmlns:m="http://schemas.openxmlformats.org/officeDocument/2006/math" xmlns:v="urn:schemas-microsoft-com:vml" xmlns:wp14="http://schemas.microsoft.com/office/word/2010/wordprocessingDrawing" xmlns:wp="http://schemas.openxmlformats.org/drawingml/2006/wordprocessingDrawing" xmlns:w10="urn:schemas-microsoft-com:office:word" xmlns:w="http://schemas.openxmlformats.org/wordprocessingml/2006/main" xmlns:w14="http://schemas.microsoft.com/office/word/2010/wordml" xmlns:w15="http://schemas.microsoft.com/office/word/2012/wordml" xmlns:w16cex="http://schemas.microsoft.com/office/word/2018/wordml/cex" xmlns:w16cid="http://schemas.microsoft.com/office/word/2016/wordml/cid" xmlns:w16="http://schemas.microsoft.com/office/word/2018/wordml" xmlns:w16sdtdh="http://schemas.microsoft.com/office/word/2020/wordml/sdtdatahash" xmlns:w16se="http://schemas.microsoft.com/office/word/2015/wordml/symex" xmlns:wpg="http://schemas.microsoft.com/office/word/2010/wordprocessingGroup" xmlns:wpi="http://schemas.microsoft.com/office/word/2010/wordprocessingInk" xmlns:wne="http://schemas.microsoft.com/office/word/2006/wordml" xmlns:wps="http://schemas.microsoft.com/office/word/2010/wordprocessingShape" mc:Ignorable="w14 w15 w16se w16cid w16 w16cex w16sdtdh wp14">
+<w:document xmlns:wpc="http://schemas.microsoft.com/office/word/2010/wordprocessingCanvas" xmlns:cx="http://schemas.microsoft.com/office/drawing/2014/chartex" xmlns:cx1="http://schemas.microsoft.com/office/drawing/2015/9/8/chartex" xmlns:cx2="http://schemas.microsoft.com/office/drawing/2015/10/21/chartex" xmlns:cx3="http://schemas.microsoft.com/office/drawing/2016/5/9/chartex" xmlns:cx4="http://schemas.microsoft.com/office/drawing/2016/5/10/chartex" xmlns:cx5="http://schemas.microsoft.com/office/drawing/2016/5/11/chartex" xmlns:cx6="http://schemas.microsoft.com/office/drawing/2016/5/12/chartex" xmlns:cx7="http://schemas.microsoft.com/office/drawing/2016/5/13/chartex" xmlns:cx8="http://schemas.microsoft.com/office/drawing/2016/5/14/chartex" xmlns:mc="http://schemas.openxmlformats.org/markup-compatibility/2006" xmlns:aink="http://schemas.microsoft.com/office/drawing/2016/ink" xmlns:am3d="http://schemas.microsoft.com/office/drawing/2017/model3d" xmlns:o="urn:schemas-microsoft-com:office:office" xmlns:oel="http://schemas.microsoft.com/office/2019/extlst" xmlns:r="http://schemas.openxmlformats.org/officeDocument/2006/relationships" xmlns:m="http://schemas.openxmlformats.org/officeDocument/2006/math" xmlns:v="urn:schemas-microsoft-com:vml" xmlns:wp14="http://schemas.microsoft.com/office/word/2010/wordprocessingDrawing" xmlns:wp="http://schemas.openxmlformats.org/drawingml/2006/wordprocessingDrawing" xmlns:w10="urn:schemas-microsoft-com:office:word" xmlns:w="http://schemas.openxmlformats.org/wordprocessingml/2006/main" xmlns:w14="http://schemas.microsoft.com/office/word/2010/wordml" xmlns:w15="http://schemas.microsoft.com/office/word/2012/wordml" xmlns:w16cex="http://schemas.microsoft.com/office/word/2018/wordml/cex" xmlns:w16cid="http://schemas.microsoft.com/office/word/2016/wordml/cid" xmlns:w16="http://schemas.microsoft.com/office/word/2018/wordml" xmlns:w16sdtdh="http://schemas.microsoft.com/office/word/2020/wordml/sdtdatahash" xmlns:w16se="http://schemas.microsoft.com/office/word/2015/wordml/symex" xmlns:wpg="http://schemas.microsoft.com/office/word/2010/wordprocessingGroup" xmlns:wpi="http://schemas.microsoft.com/office/word/2010/wordprocessingInk" xmlns:wne="http://schemas.microsoft.com/office/word/2006/wordml" xmlns:wps="http://schemas.microsoft.com/office/word/2010/wordprocessingShape" mc:Ignorable="w14 w15 w16se w16cid w16 w16cex w16sdtdh wp14">
   <w:body>
     <w:p>
       <w:pPr>
@@ -262,7 +262,6 @@
           <w:szCs w:val="24"/>
         </w:rPr>
       </w:pPr>
-      <w:proofErr w:type="spellStart"/>
       <w:r>
         <w:rPr>
           <w:rFonts w:ascii="Garamond" w:eastAsia="Garamond" w:hAnsi="Garamond" w:cs="Garamond"/>
@@ -270,17 +269,7 @@
           <w:sz w:val="24"/>
           <w:szCs w:val="24"/>
         </w:rPr>
-        <w:t>Shaoqin</w:t>
-      </w:r>
-      <w:proofErr w:type="spellEnd"/>
-      <w:r>
-        <w:rPr>
-          <w:rFonts w:ascii="Garamond" w:eastAsia="Garamond" w:hAnsi="Garamond" w:cs="Garamond"/>
-          <w:bCs/>
-          <w:sz w:val="24"/>
-          <w:szCs w:val="24"/>
-        </w:rPr>
-        <w:t xml:space="preserve"> Wan </w:t>
+        <w:t xml:space="preserve">Shaoqin Wan </w:t>
       </w:r>
     </w:p>
     <w:p>
@@ -665,53 +654,7 @@
           <w:sz w:val="24"/>
           <w:szCs w:val="24"/>
         </w:rPr>
-        <w:t xml:space="preserve">[Necessary Field --&gt; </w:t>
-      </w:r>
-      <w:proofErr w:type="spellStart"/>
-      <w:proofErr w:type="gramStart"/>
-      <w:r>
-        <w:rPr>
-          <w:rFonts w:ascii="Garamond" w:eastAsia="Garamond" w:hAnsi="Garamond" w:cs="Garamond"/>
-          <w:b/>
-          <w:bCs/>
-          <w:sz w:val="24"/>
-          <w:szCs w:val="24"/>
-        </w:rPr>
-        <w:t>labels,task</w:t>
-      </w:r>
-      <w:proofErr w:type="spellEnd"/>
-      <w:proofErr w:type="gramEnd"/>
-      <w:r>
-        <w:rPr>
-          <w:rFonts w:ascii="Garamond" w:eastAsia="Garamond" w:hAnsi="Garamond" w:cs="Garamond"/>
-          <w:b/>
-          <w:bCs/>
-          <w:sz w:val="24"/>
-          <w:szCs w:val="24"/>
-        </w:rPr>
-        <w:t xml:space="preserve"> description, member assigned, start date, end date(expected), status [</w:t>
-      </w:r>
-      <w:proofErr w:type="spellStart"/>
-      <w:r>
-        <w:rPr>
-          <w:rFonts w:ascii="Garamond" w:eastAsia="Garamond" w:hAnsi="Garamond" w:cs="Garamond"/>
-          <w:b/>
-          <w:bCs/>
-          <w:sz w:val="24"/>
-          <w:szCs w:val="24"/>
-        </w:rPr>
-        <w:t>pending,completed,in</w:t>
-      </w:r>
-      <w:proofErr w:type="spellEnd"/>
-      <w:r>
-        <w:rPr>
-          <w:rFonts w:ascii="Garamond" w:eastAsia="Garamond" w:hAnsi="Garamond" w:cs="Garamond"/>
-          <w:b/>
-          <w:bCs/>
-          <w:sz w:val="24"/>
-          <w:szCs w:val="24"/>
-        </w:rPr>
-        <w:t xml:space="preserve"> progress] ]</w:t>
+        <w:t>[Necessary Field --&gt; labels,task description, member assigned, start date, end date(expected), status [pending,completed,in progress] ]</w:t>
       </w:r>
     </w:p>
     <w:p>
@@ -751,29 +694,7 @@
           <w:sz w:val="24"/>
           <w:szCs w:val="24"/>
         </w:rPr>
-        <w:t xml:space="preserve">Could be downloaded from </w:t>
-      </w:r>
-      <w:proofErr w:type="spellStart"/>
-      <w:r>
-        <w:rPr>
-          <w:rFonts w:ascii="Garamond" w:eastAsia="Garamond" w:hAnsi="Garamond" w:cs="Garamond"/>
-          <w:b/>
-          <w:bCs/>
-          <w:sz w:val="24"/>
-          <w:szCs w:val="24"/>
-        </w:rPr>
-        <w:t>gitlab</w:t>
-      </w:r>
-      <w:proofErr w:type="spellEnd"/>
-      <w:r>
-        <w:rPr>
-          <w:rFonts w:ascii="Garamond" w:eastAsia="Garamond" w:hAnsi="Garamond" w:cs="Garamond"/>
-          <w:b/>
-          <w:bCs/>
-          <w:sz w:val="24"/>
-          <w:szCs w:val="24"/>
-        </w:rPr>
-        <w:t xml:space="preserve"> [refer tutorial]</w:t>
+        <w:t>Could be downloaded from gitlab [refer tutorial]</w:t>
       </w:r>
     </w:p>
     <w:tbl>
@@ -836,27 +757,7 @@
                 <w:sz w:val="24"/>
                 <w:szCs w:val="24"/>
               </w:rPr>
-              <w:t xml:space="preserve">Corresponding </w:t>
-            </w:r>
-            <w:proofErr w:type="spellStart"/>
-            <w:r>
-              <w:rPr>
-                <w:rFonts w:ascii="Garamond" w:eastAsia="Garamond" w:hAnsi="Garamond" w:cs="Garamond"/>
-                <w:b/>
-                <w:sz w:val="24"/>
-                <w:szCs w:val="24"/>
-              </w:rPr>
-              <w:t>UserStory</w:t>
-            </w:r>
-            <w:proofErr w:type="spellEnd"/>
-            <w:r>
-              <w:rPr>
-                <w:rFonts w:ascii="Garamond" w:eastAsia="Garamond" w:hAnsi="Garamond" w:cs="Garamond"/>
-                <w:b/>
-                <w:sz w:val="24"/>
-                <w:szCs w:val="24"/>
-              </w:rPr>
-              <w:t xml:space="preserve"> and Acceptance Criteria</w:t>
+              <w:t>Corresponding UserStory and Acceptance Criteria</w:t>
             </w:r>
           </w:p>
         </w:tc>
@@ -1130,7 +1031,6 @@
                 <w:szCs w:val="20"/>
               </w:rPr>
             </w:pPr>
-            <w:proofErr w:type="gramStart"/>
             <w:r>
               <w:rPr>
                 <w:rFonts w:ascii="Garamond" w:eastAsia="Garamond" w:hAnsi="Garamond" w:cs="Garamond"/>
@@ -1139,7 +1039,6 @@
               </w:rPr>
               <w:t>AT:1:1</w:t>
             </w:r>
-            <w:proofErr w:type="gramEnd"/>
           </w:p>
         </w:tc>
         <w:tc>
@@ -1400,7 +1299,6 @@
                 <w:szCs w:val="20"/>
               </w:rPr>
             </w:pPr>
-            <w:proofErr w:type="gramStart"/>
             <w:r>
               <w:rPr>
                 <w:rFonts w:ascii="Garamond" w:eastAsia="Garamond" w:hAnsi="Garamond" w:cs="Garamond"/>
@@ -1409,7 +1307,6 @@
               </w:rPr>
               <w:t>AT:1:1</w:t>
             </w:r>
-            <w:proofErr w:type="gramEnd"/>
           </w:p>
         </w:tc>
         <w:tc>
@@ -1670,7 +1567,6 @@
                 <w:szCs w:val="20"/>
               </w:rPr>
             </w:pPr>
-            <w:proofErr w:type="gramStart"/>
             <w:r>
               <w:rPr>
                 <w:rFonts w:ascii="Garamond" w:eastAsia="Garamond" w:hAnsi="Garamond" w:cs="Garamond"/>
@@ -1679,7 +1575,6 @@
               </w:rPr>
               <w:t>AT:1:1</w:t>
             </w:r>
-            <w:proofErr w:type="gramEnd"/>
           </w:p>
         </w:tc>
         <w:tc>
@@ -1940,7 +1835,6 @@
                 <w:szCs w:val="20"/>
               </w:rPr>
             </w:pPr>
-            <w:proofErr w:type="gramStart"/>
             <w:r>
               <w:rPr>
                 <w:rFonts w:ascii="Garamond" w:eastAsia="Garamond" w:hAnsi="Garamond" w:cs="Garamond"/>
@@ -1949,7 +1843,6 @@
               </w:rPr>
               <w:t>AT:2:2</w:t>
             </w:r>
-            <w:proofErr w:type="gramEnd"/>
           </w:p>
         </w:tc>
         <w:tc>
@@ -2210,7 +2103,6 @@
                 <w:szCs w:val="20"/>
               </w:rPr>
             </w:pPr>
-            <w:proofErr w:type="gramStart"/>
             <w:r>
               <w:rPr>
                 <w:rFonts w:ascii="Garamond" w:eastAsia="Garamond" w:hAnsi="Garamond" w:cs="Garamond"/>
@@ -2219,7 +2111,6 @@
               </w:rPr>
               <w:t>AT:2:3</w:t>
             </w:r>
-            <w:proofErr w:type="gramEnd"/>
           </w:p>
         </w:tc>
         <w:tc>
@@ -2473,7 +2364,6 @@
                 <w:szCs w:val="20"/>
               </w:rPr>
             </w:pPr>
-            <w:proofErr w:type="gramStart"/>
             <w:r>
               <w:rPr>
                 <w:rFonts w:ascii="Garamond" w:eastAsia="Garamond" w:hAnsi="Garamond" w:cs="Garamond"/>
@@ -2482,7 +2372,6 @@
               </w:rPr>
               <w:t>AT:3:1</w:t>
             </w:r>
-            <w:proofErr w:type="gramEnd"/>
           </w:p>
         </w:tc>
         <w:tc>
@@ -2747,7 +2636,6 @@
                 <w:szCs w:val="20"/>
               </w:rPr>
             </w:pPr>
-            <w:proofErr w:type="gramStart"/>
             <w:r>
               <w:rPr>
                 <w:rFonts w:ascii="Garamond" w:eastAsia="Garamond" w:hAnsi="Garamond" w:cs="Garamond"/>
@@ -2756,7 +2644,6 @@
               </w:rPr>
               <w:t>AT:3:2</w:t>
             </w:r>
-            <w:proofErr w:type="gramEnd"/>
           </w:p>
         </w:tc>
         <w:tc>
@@ -3041,7 +2928,6 @@
                 <w:szCs w:val="20"/>
               </w:rPr>
             </w:pPr>
-            <w:proofErr w:type="gramStart"/>
             <w:r>
               <w:rPr>
                 <w:rFonts w:ascii="Garamond" w:eastAsia="Garamond" w:hAnsi="Garamond" w:cs="Garamond"/>
@@ -3050,7 +2936,6 @@
               </w:rPr>
               <w:t>AT:3:2</w:t>
             </w:r>
-            <w:proofErr w:type="gramEnd"/>
           </w:p>
         </w:tc>
         <w:tc>
@@ -3304,7 +3189,6 @@
                 <w:szCs w:val="20"/>
               </w:rPr>
             </w:pPr>
-            <w:proofErr w:type="gramStart"/>
             <w:r>
               <w:rPr>
                 <w:rFonts w:ascii="Garamond" w:eastAsia="Garamond" w:hAnsi="Garamond" w:cs="Garamond"/>
@@ -3313,7 +3197,6 @@
               </w:rPr>
               <w:t>AT:3:2</w:t>
             </w:r>
-            <w:proofErr w:type="gramEnd"/>
           </w:p>
         </w:tc>
         <w:tc>
@@ -3560,7 +3443,6 @@
                 <w:szCs w:val="20"/>
               </w:rPr>
             </w:pPr>
-            <w:proofErr w:type="gramStart"/>
             <w:r>
               <w:rPr>
                 <w:rFonts w:ascii="Garamond" w:eastAsia="Garamond" w:hAnsi="Garamond" w:cs="Garamond"/>
@@ -3569,7 +3451,6 @@
               </w:rPr>
               <w:t>AT:3:2</w:t>
             </w:r>
-            <w:proofErr w:type="gramEnd"/>
           </w:p>
         </w:tc>
         <w:tc>
@@ -3816,7 +3697,6 @@
                 <w:szCs w:val="20"/>
               </w:rPr>
             </w:pPr>
-            <w:proofErr w:type="gramStart"/>
             <w:r>
               <w:rPr>
                 <w:rFonts w:ascii="Garamond" w:eastAsia="Garamond" w:hAnsi="Garamond" w:cs="Garamond"/>
@@ -3825,7 +3705,6 @@
               </w:rPr>
               <w:t>AT:3:2</w:t>
             </w:r>
-            <w:proofErr w:type="gramEnd"/>
           </w:p>
         </w:tc>
         <w:tc>
@@ -4072,7 +3951,6 @@
                 <w:szCs w:val="20"/>
               </w:rPr>
             </w:pPr>
-            <w:proofErr w:type="gramStart"/>
             <w:r>
               <w:rPr>
                 <w:rFonts w:ascii="Garamond" w:eastAsia="Garamond" w:hAnsi="Garamond" w:cs="Garamond"/>
@@ -4081,7 +3959,6 @@
               </w:rPr>
               <w:t>AT:3:2</w:t>
             </w:r>
-            <w:proofErr w:type="gramEnd"/>
           </w:p>
         </w:tc>
         <w:tc>
@@ -4328,7 +4205,6 @@
                 <w:szCs w:val="20"/>
               </w:rPr>
             </w:pPr>
-            <w:proofErr w:type="gramStart"/>
             <w:r>
               <w:rPr>
                 <w:rFonts w:ascii="Garamond" w:eastAsia="Garamond" w:hAnsi="Garamond" w:cs="Garamond"/>
@@ -4337,7 +4213,6 @@
               </w:rPr>
               <w:t>AT:3:2</w:t>
             </w:r>
-            <w:proofErr w:type="gramEnd"/>
           </w:p>
         </w:tc>
         <w:tc>
@@ -4584,7 +4459,6 @@
                 <w:szCs w:val="20"/>
               </w:rPr>
             </w:pPr>
-            <w:proofErr w:type="gramStart"/>
             <w:r>
               <w:rPr>
                 <w:rFonts w:ascii="Garamond" w:eastAsia="Garamond" w:hAnsi="Garamond" w:cs="Garamond"/>
@@ -4593,7 +4467,6 @@
               </w:rPr>
               <w:t>AT:3:2</w:t>
             </w:r>
-            <w:proofErr w:type="gramEnd"/>
           </w:p>
         </w:tc>
         <w:tc>
@@ -4812,7 +4685,6 @@
                 <w:szCs w:val="20"/>
               </w:rPr>
             </w:pPr>
-            <w:proofErr w:type="gramStart"/>
             <w:r>
               <w:rPr>
                 <w:rFonts w:ascii="Garamond" w:eastAsia="Garamond" w:hAnsi="Garamond" w:cs="Garamond"/>
@@ -4821,7 +4693,6 @@
               </w:rPr>
               <w:t>AT:3:2</w:t>
             </w:r>
-            <w:proofErr w:type="gramEnd"/>
           </w:p>
         </w:tc>
         <w:tc>
@@ -5047,7 +4918,6 @@
                 <w:szCs w:val="20"/>
               </w:rPr>
             </w:pPr>
-            <w:proofErr w:type="gramStart"/>
             <w:r>
               <w:rPr>
                 <w:rFonts w:ascii="Garamond" w:eastAsia="Garamond" w:hAnsi="Garamond" w:cs="Garamond"/>
@@ -5056,7 +4926,6 @@
               </w:rPr>
               <w:t>AT:3:2</w:t>
             </w:r>
-            <w:proofErr w:type="gramEnd"/>
           </w:p>
         </w:tc>
         <w:tc>
@@ -5282,7 +5151,6 @@
                 <w:szCs w:val="20"/>
               </w:rPr>
             </w:pPr>
-            <w:proofErr w:type="gramStart"/>
             <w:r>
               <w:rPr>
                 <w:rFonts w:ascii="Garamond" w:eastAsia="Garamond" w:hAnsi="Garamond" w:cs="Garamond"/>
@@ -5291,7 +5159,6 @@
               </w:rPr>
               <w:t>AT:3:2</w:t>
             </w:r>
-            <w:proofErr w:type="gramEnd"/>
           </w:p>
         </w:tc>
         <w:tc>
@@ -5503,7 +5370,6 @@
                 <w:szCs w:val="20"/>
               </w:rPr>
             </w:pPr>
-            <w:proofErr w:type="gramStart"/>
             <w:r>
               <w:rPr>
                 <w:rFonts w:ascii="Garamond" w:eastAsia="Garamond" w:hAnsi="Garamond" w:cs="Garamond"/>
@@ -5512,7 +5378,6 @@
               </w:rPr>
               <w:t>AT:3:2</w:t>
             </w:r>
-            <w:proofErr w:type="gramEnd"/>
           </w:p>
         </w:tc>
         <w:tc>
@@ -5598,23 +5463,13 @@
                 <w:szCs w:val="20"/>
               </w:rPr>
             </w:pPr>
-            <w:proofErr w:type="spellStart"/>
-            <w:r>
-              <w:rPr>
-                <w:rFonts w:ascii="Garamond" w:eastAsia="Garamond" w:hAnsi="Garamond" w:cs="Garamond"/>
-                <w:sz w:val="20"/>
-                <w:szCs w:val="20"/>
-              </w:rPr>
-              <w:t>Shaoqin</w:t>
-            </w:r>
-            <w:proofErr w:type="spellEnd"/>
-            <w:r>
-              <w:rPr>
-                <w:rFonts w:ascii="Garamond" w:eastAsia="Garamond" w:hAnsi="Garamond" w:cs="Garamond"/>
-                <w:sz w:val="20"/>
-                <w:szCs w:val="20"/>
-              </w:rPr>
-              <w:t xml:space="preserve"> </w:t>
+            <w:r>
+              <w:rPr>
+                <w:rFonts w:ascii="Garamond" w:eastAsia="Garamond" w:hAnsi="Garamond" w:cs="Garamond"/>
+                <w:sz w:val="20"/>
+                <w:szCs w:val="20"/>
+              </w:rPr>
+              <w:t xml:space="preserve">Shaoqin </w:t>
             </w:r>
           </w:p>
         </w:tc>
@@ -5734,7 +5589,6 @@
                 <w:szCs w:val="20"/>
               </w:rPr>
             </w:pPr>
-            <w:proofErr w:type="gramStart"/>
             <w:r>
               <w:rPr>
                 <w:rFonts w:ascii="Garamond" w:eastAsia="Garamond" w:hAnsi="Garamond" w:cs="Garamond"/>
@@ -5743,7 +5597,6 @@
               </w:rPr>
               <w:t>AT:3:2</w:t>
             </w:r>
-            <w:proofErr w:type="gramEnd"/>
           </w:p>
         </w:tc>
         <w:tc>
@@ -5850,23 +5703,13 @@
                 <w:szCs w:val="20"/>
               </w:rPr>
             </w:pPr>
-            <w:proofErr w:type="spellStart"/>
-            <w:r>
-              <w:rPr>
-                <w:rFonts w:ascii="Garamond" w:eastAsia="Garamond" w:hAnsi="Garamond" w:cs="Garamond"/>
-                <w:sz w:val="20"/>
-                <w:szCs w:val="20"/>
-              </w:rPr>
-              <w:t>Shaoqin</w:t>
-            </w:r>
-            <w:proofErr w:type="spellEnd"/>
-            <w:r>
-              <w:rPr>
-                <w:rFonts w:ascii="Garamond" w:eastAsia="Garamond" w:hAnsi="Garamond" w:cs="Garamond"/>
-                <w:sz w:val="20"/>
-                <w:szCs w:val="20"/>
-              </w:rPr>
-              <w:t xml:space="preserve"> </w:t>
+            <w:r>
+              <w:rPr>
+                <w:rFonts w:ascii="Garamond" w:eastAsia="Garamond" w:hAnsi="Garamond" w:cs="Garamond"/>
+                <w:sz w:val="20"/>
+                <w:szCs w:val="20"/>
+              </w:rPr>
+              <w:t xml:space="preserve">Shaoqin </w:t>
             </w:r>
           </w:p>
         </w:tc>
@@ -6000,7 +5843,6 @@
                 <w:szCs w:val="20"/>
               </w:rPr>
             </w:pPr>
-            <w:proofErr w:type="gramStart"/>
             <w:r>
               <w:rPr>
                 <w:rFonts w:ascii="Garamond" w:eastAsia="Garamond" w:hAnsi="Garamond" w:cs="Garamond"/>
@@ -6009,7 +5851,6 @@
               </w:rPr>
               <w:t>AT:3:2</w:t>
             </w:r>
-            <w:proofErr w:type="gramEnd"/>
           </w:p>
         </w:tc>
         <w:tc>
@@ -6046,25 +5887,7 @@
                 <w:sz w:val="20"/>
                 <w:szCs w:val="20"/>
               </w:rPr>
-              <w:t xml:space="preserve">Document code and ensure meaningful comments, </w:t>
-            </w:r>
-            <w:proofErr w:type="gramStart"/>
-            <w:r>
-              <w:rPr>
-                <w:rFonts w:ascii="Garamond" w:eastAsia="Garamond" w:hAnsi="Garamond" w:cs="Garamond"/>
-                <w:sz w:val="20"/>
-                <w:szCs w:val="20"/>
-              </w:rPr>
-              <w:t>variable,  and</w:t>
-            </w:r>
-            <w:proofErr w:type="gramEnd"/>
-            <w:r>
-              <w:rPr>
-                <w:rFonts w:ascii="Garamond" w:eastAsia="Garamond" w:hAnsi="Garamond" w:cs="Garamond"/>
-                <w:sz w:val="20"/>
-                <w:szCs w:val="20"/>
-              </w:rPr>
-              <w:t xml:space="preserve"> method names</w:t>
+              <w:t>Document code and ensure meaningful comments, variable,  and method names</w:t>
             </w:r>
           </w:p>
         </w:tc>
@@ -6127,23 +5950,13 @@
                 <w:szCs w:val="20"/>
               </w:rPr>
             </w:pPr>
-            <w:proofErr w:type="spellStart"/>
-            <w:r>
-              <w:rPr>
-                <w:rFonts w:ascii="Garamond" w:eastAsia="Garamond" w:hAnsi="Garamond" w:cs="Garamond"/>
-                <w:sz w:val="20"/>
-                <w:szCs w:val="20"/>
-              </w:rPr>
-              <w:t>Shaoqin</w:t>
-            </w:r>
-            <w:proofErr w:type="spellEnd"/>
-            <w:r>
-              <w:rPr>
-                <w:rFonts w:ascii="Garamond" w:eastAsia="Garamond" w:hAnsi="Garamond" w:cs="Garamond"/>
-                <w:sz w:val="20"/>
-                <w:szCs w:val="20"/>
-              </w:rPr>
-              <w:t xml:space="preserve"> </w:t>
+            <w:r>
+              <w:rPr>
+                <w:rFonts w:ascii="Garamond" w:eastAsia="Garamond" w:hAnsi="Garamond" w:cs="Garamond"/>
+                <w:sz w:val="20"/>
+                <w:szCs w:val="20"/>
+              </w:rPr>
+              <w:t xml:space="preserve">Shaoqin </w:t>
             </w:r>
           </w:p>
         </w:tc>
@@ -6277,7 +6090,6 @@
                 <w:szCs w:val="20"/>
               </w:rPr>
             </w:pPr>
-            <w:proofErr w:type="gramStart"/>
             <w:r>
               <w:rPr>
                 <w:rFonts w:ascii="Garamond" w:eastAsia="Garamond" w:hAnsi="Garamond" w:cs="Garamond"/>
@@ -6287,7 +6099,6 @@
               <w:lastRenderedPageBreak/>
               <w:t>AT:7:1</w:t>
             </w:r>
-            <w:proofErr w:type="gramEnd"/>
           </w:p>
         </w:tc>
         <w:tc>
@@ -6480,7 +6291,6 @@
                 <w:u w:val="single"/>
               </w:rPr>
             </w:pPr>
-            <w:proofErr w:type="gramStart"/>
             <w:r>
               <w:rPr>
                 <w:rFonts w:ascii="Garamond" w:eastAsia="Garamond" w:hAnsi="Garamond" w:cs="Garamond"/>
@@ -6490,7 +6300,6 @@
               </w:rPr>
               <w:t>AT:7:1</w:t>
             </w:r>
-            <w:proofErr w:type="gramEnd"/>
           </w:p>
         </w:tc>
         <w:tc>
@@ -6692,29 +6501,7 @@
           <w:sz w:val="24"/>
           <w:szCs w:val="24"/>
         </w:rPr>
-        <w:t>3. Work Schedule (May 27th</w:t>
-      </w:r>
-      <w:proofErr w:type="gramStart"/>
-      <w:r>
-        <w:rPr>
-          <w:rFonts w:ascii="Garamond" w:eastAsia="Garamond" w:hAnsi="Garamond" w:cs="Garamond"/>
-          <w:b/>
-          <w:bCs/>
-          <w:sz w:val="24"/>
-          <w:szCs w:val="24"/>
-        </w:rPr>
-        <w:t xml:space="preserve"> 2019</w:t>
-      </w:r>
-      <w:proofErr w:type="gramEnd"/>
-      <w:r>
-        <w:rPr>
-          <w:rFonts w:ascii="Garamond" w:eastAsia="Garamond" w:hAnsi="Garamond" w:cs="Garamond"/>
-          <w:b/>
-          <w:bCs/>
-          <w:sz w:val="24"/>
-          <w:szCs w:val="24"/>
-        </w:rPr>
-        <w:t xml:space="preserve"> ~ June 18th 2019) [This is not mandatory, but it keeps track of the contribution of each group member]</w:t>
+        <w:t>3. Work Schedule (May 27th 2019 ~ June 18th 2019) [This is not mandatory, but it keeps track of the contribution of each group member]</w:t>
       </w:r>
     </w:p>
     <w:p>
@@ -7893,13 +7680,54 @@
                 <w:sz w:val="16"/>
                 <w:szCs w:val="16"/>
               </w:rPr>
-              <w:t>Iteration 1 Planning and introduction to Jira</w:t>
+              <w:t>Iteration 1 Planning</w:t>
+            </w:r>
+            <w:r>
+              <w:rPr>
+                <w:rFonts w:ascii="Garamond" w:eastAsia="Garamond" w:hAnsi="Garamond" w:cs="Garamond"/>
+                <w:sz w:val="16"/>
+                <w:szCs w:val="16"/>
+              </w:rPr>
+              <w:t>, programming pairs assigned, User stories assigned to programming pairs</w:t>
             </w:r>
           </w:p>
         </w:tc>
         <w:tc>
           <w:tcPr>
             <w:tcW w:w="1350" w:type="dxa"/>
+            <w:shd w:val="clear" w:color="auto" w:fill="auto"/>
+            <w:tcMar>
+              <w:top w:w="100" w:type="dxa"/>
+              <w:left w:w="100" w:type="dxa"/>
+              <w:bottom w:w="100" w:type="dxa"/>
+              <w:right w:w="100" w:type="dxa"/>
+            </w:tcMar>
+          </w:tcPr>
+          <w:p>
+            <w:pPr>
+              <w:widowControl w:val="0"/>
+              <w:spacing w:line="240" w:lineRule="auto"/>
+              <w:rPr>
+                <w:rFonts w:ascii="Garamond" w:eastAsia="Garamond" w:hAnsi="Garamond" w:cs="Garamond"/>
+                <w:bCs/>
+                <w:sz w:val="16"/>
+                <w:szCs w:val="16"/>
+              </w:rPr>
+            </w:pPr>
+            <w:r>
+              <w:rPr>
+                <w:rFonts w:ascii="Garamond" w:eastAsia="Garamond" w:hAnsi="Garamond" w:cs="Garamond"/>
+                <w:bCs/>
+                <w:sz w:val="16"/>
+                <w:szCs w:val="16"/>
+              </w:rPr>
+              <w:t>Callum set up git lab repo and added members</w:t>
+            </w:r>
+          </w:p>
+        </w:tc>
+        <w:tc>
+          <w:tcPr>
+            <w:tcW w:w="1590" w:type="dxa"/>
             <w:shd w:val="clear" w:color="auto" w:fill="auto"/>
             <w:tcMar>
               <w:top w:w="100" w:type="dxa"/>
@@ -7919,11 +7747,19 @@
                 <w:szCs w:val="16"/>
               </w:rPr>
             </w:pPr>
-          </w:p>
-        </w:tc>
-        <w:tc>
-          <w:tcPr>
-            <w:tcW w:w="1590" w:type="dxa"/>
+            <w:r>
+              <w:rPr>
+                <w:rFonts w:ascii="Garamond" w:eastAsia="Garamond" w:hAnsi="Garamond" w:cs="Garamond"/>
+                <w:sz w:val="16"/>
+                <w:szCs w:val="16"/>
+              </w:rPr>
+              <w:t>Client Meeting: discussed the user story with client if clarification is needed</w:t>
+            </w:r>
+          </w:p>
+        </w:tc>
+        <w:tc>
+          <w:tcPr>
+            <w:tcW w:w="1320" w:type="dxa"/>
             <w:shd w:val="clear" w:color="auto" w:fill="auto"/>
             <w:tcMar>
               <w:top w:w="100" w:type="dxa"/>
@@ -7949,13 +7785,92 @@
                 <w:sz w:val="16"/>
                 <w:szCs w:val="16"/>
               </w:rPr>
-              <w:t>Client Meeting: discussed the user story with client if clarification is needed</w:t>
-            </w:r>
-          </w:p>
-        </w:tc>
-        <w:tc>
-          <w:tcPr>
-            <w:tcW w:w="1320" w:type="dxa"/>
+              <w:t>Shaoqin added the starting code to the main branch</w:t>
+            </w:r>
+          </w:p>
+        </w:tc>
+        <w:tc>
+          <w:tcPr>
+            <w:tcW w:w="1155" w:type="dxa"/>
+            <w:shd w:val="clear" w:color="auto" w:fill="auto"/>
+            <w:tcMar>
+              <w:top w:w="100" w:type="dxa"/>
+              <w:left w:w="100" w:type="dxa"/>
+              <w:bottom w:w="100" w:type="dxa"/>
+              <w:right w:w="100" w:type="dxa"/>
+            </w:tcMar>
+          </w:tcPr>
+          <w:p>
+            <w:pPr>
+              <w:widowControl w:val="0"/>
+              <w:spacing w:line="240" w:lineRule="auto"/>
+              <w:rPr>
+                <w:rFonts w:ascii="Garamond" w:eastAsia="Garamond" w:hAnsi="Garamond" w:cs="Garamond"/>
+                <w:sz w:val="16"/>
+                <w:szCs w:val="16"/>
+              </w:rPr>
+            </w:pPr>
+            <w:r>
+              <w:rPr>
+                <w:rFonts w:ascii="Garamond" w:eastAsia="Garamond" w:hAnsi="Garamond" w:cs="Garamond"/>
+                <w:sz w:val="16"/>
+                <w:szCs w:val="16"/>
+              </w:rPr>
+              <w:t>Callum set up CI/CD pipeline</w:t>
+            </w:r>
+          </w:p>
+        </w:tc>
+        <w:tc>
+          <w:tcPr>
+            <w:tcW w:w="1245" w:type="dxa"/>
+            <w:shd w:val="clear" w:color="auto" w:fill="auto"/>
+            <w:tcMar>
+              <w:top w:w="100" w:type="dxa"/>
+              <w:left w:w="100" w:type="dxa"/>
+              <w:bottom w:w="100" w:type="dxa"/>
+              <w:right w:w="100" w:type="dxa"/>
+            </w:tcMar>
+          </w:tcPr>
+          <w:p>
+            <w:pPr>
+              <w:widowControl w:val="0"/>
+              <w:spacing w:line="240" w:lineRule="auto"/>
+              <w:rPr>
+                <w:rFonts w:ascii="Garamond" w:eastAsia="Garamond" w:hAnsi="Garamond" w:cs="Garamond"/>
+                <w:sz w:val="16"/>
+                <w:szCs w:val="16"/>
+              </w:rPr>
+            </w:pPr>
+          </w:p>
+        </w:tc>
+        <w:tc>
+          <w:tcPr>
+            <w:tcW w:w="1350" w:type="dxa"/>
+            <w:shd w:val="clear" w:color="auto" w:fill="auto"/>
+            <w:tcMar>
+              <w:top w:w="100" w:type="dxa"/>
+              <w:left w:w="100" w:type="dxa"/>
+              <w:bottom w:w="100" w:type="dxa"/>
+              <w:right w:w="100" w:type="dxa"/>
+            </w:tcMar>
+          </w:tcPr>
+          <w:p>
+            <w:pPr>
+              <w:widowControl w:val="0"/>
+              <w:spacing w:line="240" w:lineRule="auto"/>
+              <w:rPr>
+                <w:rFonts w:ascii="Garamond" w:eastAsia="Garamond" w:hAnsi="Garamond" w:cs="Garamond"/>
+                <w:sz w:val="16"/>
+                <w:szCs w:val="16"/>
+              </w:rPr>
+            </w:pPr>
+          </w:p>
+        </w:tc>
+      </w:tr>
+      <w:tr>
+        <w:tc>
+          <w:tcPr>
+            <w:tcW w:w="1350" w:type="dxa"/>
             <w:shd w:val="clear" w:color="auto" w:fill="auto"/>
             <w:tcMar>
               <w:top w:w="100" w:type="dxa"/>
@@ -7975,19 +7890,34 @@
                 <w:szCs w:val="16"/>
               </w:rPr>
             </w:pPr>
-            <w:r>
+          </w:p>
+        </w:tc>
+        <w:tc>
+          <w:tcPr>
+            <w:tcW w:w="1350" w:type="dxa"/>
+            <w:shd w:val="clear" w:color="auto" w:fill="auto"/>
+            <w:tcMar>
+              <w:top w:w="100" w:type="dxa"/>
+              <w:left w:w="100" w:type="dxa"/>
+              <w:bottom w:w="100" w:type="dxa"/>
+              <w:right w:w="100" w:type="dxa"/>
+            </w:tcMar>
+          </w:tcPr>
+          <w:p>
+            <w:pPr>
+              <w:widowControl w:val="0"/>
+              <w:spacing w:line="240" w:lineRule="auto"/>
               <w:rPr>
                 <w:rFonts w:ascii="Garamond" w:eastAsia="Garamond" w:hAnsi="Garamond" w:cs="Garamond"/>
                 <w:sz w:val="16"/>
                 <w:szCs w:val="16"/>
               </w:rPr>
-              <w:t xml:space="preserve">Member 2 set up android components and architectures </w:t>
-            </w:r>
-          </w:p>
-        </w:tc>
-        <w:tc>
-          <w:tcPr>
-            <w:tcW w:w="1155" w:type="dxa"/>
+            </w:pPr>
+          </w:p>
+        </w:tc>
+        <w:tc>
+          <w:tcPr>
+            <w:tcW w:w="1590" w:type="dxa"/>
             <w:shd w:val="clear" w:color="auto" w:fill="auto"/>
             <w:tcMar>
               <w:top w:w="100" w:type="dxa"/>
@@ -8006,148 +7936,6 @@
                 <w:szCs w:val="16"/>
               </w:rPr>
             </w:pPr>
-            <w:r>
-              <w:rPr>
-                <w:rFonts w:ascii="Garamond" w:eastAsia="Garamond" w:hAnsi="Garamond" w:cs="Garamond"/>
-                <w:sz w:val="16"/>
-                <w:szCs w:val="16"/>
-              </w:rPr>
-              <w:t xml:space="preserve">Sarah set up firebase </w:t>
-            </w:r>
-          </w:p>
-        </w:tc>
-        <w:tc>
-          <w:tcPr>
-            <w:tcW w:w="1245" w:type="dxa"/>
-            <w:shd w:val="clear" w:color="auto" w:fill="auto"/>
-            <w:tcMar>
-              <w:top w:w="100" w:type="dxa"/>
-              <w:left w:w="100" w:type="dxa"/>
-              <w:bottom w:w="100" w:type="dxa"/>
-              <w:right w:w="100" w:type="dxa"/>
-            </w:tcMar>
-          </w:tcPr>
-          <w:p>
-            <w:pPr>
-              <w:widowControl w:val="0"/>
-              <w:spacing w:line="240" w:lineRule="auto"/>
-              <w:rPr>
-                <w:rFonts w:ascii="Garamond" w:eastAsia="Garamond" w:hAnsi="Garamond" w:cs="Garamond"/>
-                <w:sz w:val="16"/>
-                <w:szCs w:val="16"/>
-              </w:rPr>
-            </w:pPr>
-            <w:r>
-              <w:rPr>
-                <w:rFonts w:ascii="Garamond" w:eastAsia="Garamond" w:hAnsi="Garamond" w:cs="Garamond"/>
-                <w:sz w:val="16"/>
-                <w:szCs w:val="16"/>
-              </w:rPr>
-              <w:t>Member 1 connected firebase with GitLab repo</w:t>
-            </w:r>
-          </w:p>
-        </w:tc>
-        <w:tc>
-          <w:tcPr>
-            <w:tcW w:w="1350" w:type="dxa"/>
-            <w:shd w:val="clear" w:color="auto" w:fill="auto"/>
-            <w:tcMar>
-              <w:top w:w="100" w:type="dxa"/>
-              <w:left w:w="100" w:type="dxa"/>
-              <w:bottom w:w="100" w:type="dxa"/>
-              <w:right w:w="100" w:type="dxa"/>
-            </w:tcMar>
-          </w:tcPr>
-          <w:p>
-            <w:pPr>
-              <w:widowControl w:val="0"/>
-              <w:spacing w:line="240" w:lineRule="auto"/>
-              <w:rPr>
-                <w:rFonts w:ascii="Garamond" w:eastAsia="Garamond" w:hAnsi="Garamond" w:cs="Garamond"/>
-                <w:sz w:val="16"/>
-                <w:szCs w:val="16"/>
-              </w:rPr>
-            </w:pPr>
-          </w:p>
-        </w:tc>
-      </w:tr>
-      <w:tr>
-        <w:tc>
-          <w:tcPr>
-            <w:tcW w:w="1350" w:type="dxa"/>
-            <w:shd w:val="clear" w:color="auto" w:fill="auto"/>
-            <w:tcMar>
-              <w:top w:w="100" w:type="dxa"/>
-              <w:left w:w="100" w:type="dxa"/>
-              <w:bottom w:w="100" w:type="dxa"/>
-              <w:right w:w="100" w:type="dxa"/>
-            </w:tcMar>
-          </w:tcPr>
-          <w:p>
-            <w:pPr>
-              <w:widowControl w:val="0"/>
-              <w:spacing w:line="240" w:lineRule="auto"/>
-              <w:rPr>
-                <w:rFonts w:ascii="Garamond" w:eastAsia="Garamond" w:hAnsi="Garamond" w:cs="Garamond"/>
-                <w:b/>
-                <w:sz w:val="16"/>
-                <w:szCs w:val="16"/>
-              </w:rPr>
-            </w:pPr>
-          </w:p>
-        </w:tc>
-        <w:tc>
-          <w:tcPr>
-            <w:tcW w:w="1350" w:type="dxa"/>
-            <w:shd w:val="clear" w:color="auto" w:fill="auto"/>
-            <w:tcMar>
-              <w:top w:w="100" w:type="dxa"/>
-              <w:left w:w="100" w:type="dxa"/>
-              <w:bottom w:w="100" w:type="dxa"/>
-              <w:right w:w="100" w:type="dxa"/>
-            </w:tcMar>
-          </w:tcPr>
-          <w:p>
-            <w:pPr>
-              <w:widowControl w:val="0"/>
-              <w:spacing w:line="240" w:lineRule="auto"/>
-              <w:rPr>
-                <w:rFonts w:ascii="Garamond" w:eastAsia="Garamond" w:hAnsi="Garamond" w:cs="Garamond"/>
-                <w:sz w:val="16"/>
-                <w:szCs w:val="16"/>
-              </w:rPr>
-            </w:pPr>
-          </w:p>
-        </w:tc>
-        <w:tc>
-          <w:tcPr>
-            <w:tcW w:w="1590" w:type="dxa"/>
-            <w:shd w:val="clear" w:color="auto" w:fill="auto"/>
-            <w:tcMar>
-              <w:top w:w="100" w:type="dxa"/>
-              <w:left w:w="100" w:type="dxa"/>
-              <w:bottom w:w="100" w:type="dxa"/>
-              <w:right w:w="100" w:type="dxa"/>
-            </w:tcMar>
-          </w:tcPr>
-          <w:p>
-            <w:pPr>
-              <w:widowControl w:val="0"/>
-              <w:spacing w:line="240" w:lineRule="auto"/>
-              <w:rPr>
-                <w:rFonts w:ascii="Garamond" w:eastAsia="Garamond" w:hAnsi="Garamond" w:cs="Garamond"/>
-                <w:sz w:val="16"/>
-                <w:szCs w:val="16"/>
-              </w:rPr>
-            </w:pPr>
-            <w:r>
-              <w:rPr>
-                <w:rFonts w:ascii="Garamond" w:eastAsia="Garamond" w:hAnsi="Garamond" w:cs="Garamond"/>
-                <w:sz w:val="16"/>
-                <w:szCs w:val="16"/>
-              </w:rPr>
-              <w:t>Member 3 set up GitLab and Member 4set up Jira</w:t>
-            </w:r>
           </w:p>
         </w:tc>
         <w:tc>
@@ -8576,7 +8364,7 @@
                 <w:sz w:val="16"/>
                 <w:szCs w:val="16"/>
               </w:rPr>
-              <w:t>Client Meeting: Dropped user story 2</w:t>
+              <w:t xml:space="preserve">Client Meeting: </w:t>
             </w:r>
           </w:p>
         </w:tc>
@@ -8597,90 +8385,138 @@
               <w:spacing w:line="240" w:lineRule="auto"/>
               <w:rPr>
                 <w:rFonts w:ascii="Garamond" w:eastAsia="Garamond" w:hAnsi="Garamond" w:cs="Garamond"/>
-                <w:b/>
+                <w:bCs/>
                 <w:sz w:val="16"/>
                 <w:szCs w:val="16"/>
               </w:rPr>
             </w:pPr>
-          </w:p>
-        </w:tc>
-        <w:tc>
-          <w:tcPr>
-            <w:tcW w:w="1155" w:type="dxa"/>
-            <w:shd w:val="clear" w:color="auto" w:fill="auto"/>
-            <w:tcMar>
-              <w:top w:w="100" w:type="dxa"/>
-              <w:left w:w="100" w:type="dxa"/>
-              <w:bottom w:w="100" w:type="dxa"/>
-              <w:right w:w="100" w:type="dxa"/>
-            </w:tcMar>
-          </w:tcPr>
-          <w:p>
-            <w:pPr>
-              <w:widowControl w:val="0"/>
-              <w:spacing w:line="240" w:lineRule="auto"/>
-              <w:rPr>
-                <w:rFonts w:ascii="Garamond" w:eastAsia="Garamond" w:hAnsi="Garamond" w:cs="Garamond"/>
+            <w:r>
+              <w:rPr>
+                <w:rFonts w:ascii="Garamond" w:eastAsia="Garamond" w:hAnsi="Garamond" w:cs="Garamond"/>
+                <w:bCs/>
                 <w:sz w:val="16"/>
                 <w:szCs w:val="16"/>
               </w:rPr>
-            </w:pPr>
-            <w:r>
+              <w:t>Callum and Luke began ping pong style pair programming</w:t>
+            </w:r>
+          </w:p>
+        </w:tc>
+        <w:tc>
+          <w:tcPr>
+            <w:tcW w:w="1155" w:type="dxa"/>
+            <w:shd w:val="clear" w:color="auto" w:fill="auto"/>
+            <w:tcMar>
+              <w:top w:w="100" w:type="dxa"/>
+              <w:left w:w="100" w:type="dxa"/>
+              <w:bottom w:w="100" w:type="dxa"/>
+              <w:right w:w="100" w:type="dxa"/>
+            </w:tcMar>
+          </w:tcPr>
+          <w:p>
+            <w:pPr>
+              <w:widowControl w:val="0"/>
+              <w:spacing w:line="240" w:lineRule="auto"/>
               <w:rPr>
                 <w:rFonts w:ascii="Garamond" w:eastAsia="Garamond" w:hAnsi="Garamond" w:cs="Garamond"/>
                 <w:sz w:val="16"/>
                 <w:szCs w:val="16"/>
               </w:rPr>
-              <w:t>Member 2 generated test report</w:t>
-            </w:r>
-          </w:p>
-        </w:tc>
-        <w:tc>
-          <w:tcPr>
-            <w:tcW w:w="1245" w:type="dxa"/>
-            <w:shd w:val="clear" w:color="auto" w:fill="auto"/>
-            <w:tcMar>
-              <w:top w:w="100" w:type="dxa"/>
-              <w:left w:w="100" w:type="dxa"/>
-              <w:bottom w:w="100" w:type="dxa"/>
-              <w:right w:w="100" w:type="dxa"/>
-            </w:tcMar>
-          </w:tcPr>
-          <w:p>
-            <w:pPr>
-              <w:widowControl w:val="0"/>
-              <w:spacing w:line="240" w:lineRule="auto"/>
-              <w:rPr>
-                <w:rFonts w:ascii="Garamond" w:eastAsia="Garamond" w:hAnsi="Garamond" w:cs="Garamond"/>
-                <w:b/>
+            </w:pPr>
+            <w:r>
+              <w:rPr>
+                <w:rFonts w:ascii="Garamond" w:eastAsia="Garamond" w:hAnsi="Garamond" w:cs="Garamond"/>
                 <w:sz w:val="16"/>
                 <w:szCs w:val="16"/>
               </w:rPr>
-            </w:pPr>
-          </w:p>
-        </w:tc>
-        <w:tc>
-          <w:tcPr>
-            <w:tcW w:w="1350" w:type="dxa"/>
-            <w:shd w:val="clear" w:color="auto" w:fill="auto"/>
-            <w:tcMar>
-              <w:top w:w="100" w:type="dxa"/>
-              <w:left w:w="100" w:type="dxa"/>
-              <w:bottom w:w="100" w:type="dxa"/>
-              <w:right w:w="100" w:type="dxa"/>
-            </w:tcMar>
-          </w:tcPr>
-          <w:p>
-            <w:pPr>
-              <w:widowControl w:val="0"/>
-              <w:spacing w:line="240" w:lineRule="auto"/>
-              <w:rPr>
-                <w:rFonts w:ascii="Garamond" w:eastAsia="Garamond" w:hAnsi="Garamond" w:cs="Garamond"/>
-                <w:b/>
+              <w:t>Callum and Luke finished programming log in feature</w:t>
+            </w:r>
+          </w:p>
+        </w:tc>
+        <w:tc>
+          <w:tcPr>
+            <w:tcW w:w="1245" w:type="dxa"/>
+            <w:shd w:val="clear" w:color="auto" w:fill="auto"/>
+            <w:tcMar>
+              <w:top w:w="100" w:type="dxa"/>
+              <w:left w:w="100" w:type="dxa"/>
+              <w:bottom w:w="100" w:type="dxa"/>
+              <w:right w:w="100" w:type="dxa"/>
+            </w:tcMar>
+          </w:tcPr>
+          <w:p>
+            <w:pPr>
+              <w:widowControl w:val="0"/>
+              <w:spacing w:line="240" w:lineRule="auto"/>
+              <w:rPr>
+                <w:rFonts w:ascii="Garamond" w:eastAsia="Garamond" w:hAnsi="Garamond" w:cs="Garamond"/>
+                <w:bCs/>
                 <w:sz w:val="16"/>
                 <w:szCs w:val="16"/>
               </w:rPr>
             </w:pPr>
+            <w:r>
+              <w:rPr>
+                <w:rFonts w:ascii="Garamond" w:eastAsia="Garamond" w:hAnsi="Garamond" w:cs="Garamond"/>
+                <w:bCs/>
+                <w:sz w:val="16"/>
+                <w:szCs w:val="16"/>
+              </w:rPr>
+              <w:t>Group meeting:</w:t>
+            </w:r>
+          </w:p>
+          <w:p>
+            <w:pPr>
+              <w:widowControl w:val="0"/>
+              <w:spacing w:line="240" w:lineRule="auto"/>
+              <w:rPr>
+                <w:rFonts w:ascii="Garamond" w:eastAsia="Garamond" w:hAnsi="Garamond" w:cs="Garamond"/>
+                <w:bCs/>
+                <w:sz w:val="16"/>
+                <w:szCs w:val="16"/>
+              </w:rPr>
+            </w:pPr>
+            <w:r>
+              <w:rPr>
+                <w:rFonts w:ascii="Garamond" w:eastAsia="Garamond" w:hAnsi="Garamond" w:cs="Garamond"/>
+                <w:bCs/>
+                <w:sz w:val="16"/>
+                <w:szCs w:val="16"/>
+              </w:rPr>
+              <w:t>Finishing touches before merging</w:t>
+            </w:r>
+          </w:p>
+        </w:tc>
+        <w:tc>
+          <w:tcPr>
+            <w:tcW w:w="1350" w:type="dxa"/>
+            <w:shd w:val="clear" w:color="auto" w:fill="auto"/>
+            <w:tcMar>
+              <w:top w:w="100" w:type="dxa"/>
+              <w:left w:w="100" w:type="dxa"/>
+              <w:bottom w:w="100" w:type="dxa"/>
+              <w:right w:w="100" w:type="dxa"/>
+            </w:tcMar>
+          </w:tcPr>
+          <w:p>
+            <w:pPr>
+              <w:widowControl w:val="0"/>
+              <w:spacing w:line="240" w:lineRule="auto"/>
+              <w:rPr>
+                <w:rFonts w:ascii="Garamond" w:eastAsia="Garamond" w:hAnsi="Garamond" w:cs="Garamond"/>
+                <w:bCs/>
+                <w:sz w:val="16"/>
+                <w:szCs w:val="16"/>
+              </w:rPr>
+            </w:pPr>
+            <w:r>
+              <w:rPr>
+                <w:rFonts w:ascii="Garamond" w:eastAsia="Garamond" w:hAnsi="Garamond" w:cs="Garamond"/>
+                <w:bCs/>
+                <w:sz w:val="16"/>
+                <w:szCs w:val="16"/>
+              </w:rPr>
+              <w:t>Took demo video and filled out the iteration report</w:t>
+            </w:r>
           </w:p>
         </w:tc>
       </w:tr>
@@ -8757,14 +8593,6 @@
                 <w:szCs w:val="16"/>
               </w:rPr>
             </w:pPr>
-            <w:r>
-              <w:rPr>
-                <w:rFonts w:ascii="Garamond" w:eastAsia="Garamond" w:hAnsi="Garamond" w:cs="Garamond"/>
-                <w:sz w:val="16"/>
-                <w:szCs w:val="16"/>
-              </w:rPr>
-              <w:t>Reassessed user story points</w:t>
-            </w:r>
           </w:p>
         </w:tc>
         <w:tc>
@@ -8832,11 +8660,20 @@
               <w:spacing w:line="240" w:lineRule="auto"/>
               <w:rPr>
                 <w:rFonts w:ascii="Garamond" w:eastAsia="Garamond" w:hAnsi="Garamond" w:cs="Garamond"/>
-                <w:b/>
+                <w:bCs/>
                 <w:sz w:val="16"/>
                 <w:szCs w:val="16"/>
               </w:rPr>
             </w:pPr>
+            <w:r>
+              <w:rPr>
+                <w:rFonts w:ascii="Garamond" w:eastAsia="Garamond" w:hAnsi="Garamond" w:cs="Garamond"/>
+                <w:bCs/>
+                <w:sz w:val="16"/>
+                <w:szCs w:val="16"/>
+              </w:rPr>
+              <w:t>Merging branches and debugging tests</w:t>
+            </w:r>
           </w:p>
         </w:tc>
         <w:tc>
@@ -9004,35 +8841,53 @@
               <w:spacing w:line="240" w:lineRule="auto"/>
               <w:rPr>
                 <w:rFonts w:ascii="Garamond" w:eastAsia="Garamond" w:hAnsi="Garamond" w:cs="Garamond"/>
-                <w:b/>
+                <w:bCs/>
                 <w:sz w:val="16"/>
                 <w:szCs w:val="16"/>
               </w:rPr>
             </w:pPr>
-          </w:p>
-        </w:tc>
-        <w:tc>
-          <w:tcPr>
-            <w:tcW w:w="1350" w:type="dxa"/>
-            <w:shd w:val="clear" w:color="auto" w:fill="auto"/>
-            <w:tcMar>
-              <w:top w:w="100" w:type="dxa"/>
-              <w:left w:w="100" w:type="dxa"/>
-              <w:bottom w:w="100" w:type="dxa"/>
-              <w:right w:w="100" w:type="dxa"/>
-            </w:tcMar>
-          </w:tcPr>
-          <w:p>
-            <w:pPr>
-              <w:widowControl w:val="0"/>
-              <w:spacing w:line="240" w:lineRule="auto"/>
-              <w:rPr>
-                <w:rFonts w:ascii="Garamond" w:eastAsia="Garamond" w:hAnsi="Garamond" w:cs="Garamond"/>
-                <w:b/>
+            <w:r>
+              <w:rPr>
+                <w:rFonts w:ascii="Garamond" w:eastAsia="Garamond" w:hAnsi="Garamond" w:cs="Garamond"/>
+                <w:bCs/>
                 <w:sz w:val="16"/>
                 <w:szCs w:val="16"/>
               </w:rPr>
-            </w:pPr>
+              <w:t>Resolving merge conflict and small refactor</w:t>
+            </w:r>
+          </w:p>
+        </w:tc>
+        <w:tc>
+          <w:tcPr>
+            <w:tcW w:w="1350" w:type="dxa"/>
+            <w:shd w:val="clear" w:color="auto" w:fill="auto"/>
+            <w:tcMar>
+              <w:top w:w="100" w:type="dxa"/>
+              <w:left w:w="100" w:type="dxa"/>
+              <w:bottom w:w="100" w:type="dxa"/>
+              <w:right w:w="100" w:type="dxa"/>
+            </w:tcMar>
+          </w:tcPr>
+          <w:p>
+            <w:pPr>
+              <w:widowControl w:val="0"/>
+              <w:spacing w:line="240" w:lineRule="auto"/>
+              <w:rPr>
+                <w:rFonts w:ascii="Garamond" w:eastAsia="Garamond" w:hAnsi="Garamond" w:cs="Garamond"/>
+                <w:bCs/>
+                <w:sz w:val="16"/>
+                <w:szCs w:val="16"/>
+              </w:rPr>
+            </w:pPr>
+            <w:r>
+              <w:rPr>
+                <w:rFonts w:ascii="Garamond" w:eastAsia="Garamond" w:hAnsi="Garamond" w:cs="Garamond"/>
+                <w:bCs/>
+                <w:sz w:val="16"/>
+                <w:szCs w:val="16"/>
+              </w:rPr>
+              <w:t>Submit iteration report 1</w:t>
+            </w:r>
           </w:p>
         </w:tc>
       </w:tr>
@@ -9283,14 +9138,6 @@
                 <w:szCs w:val="16"/>
               </w:rPr>
             </w:pPr>
-            <w:r>
-              <w:rPr>
-                <w:rFonts w:ascii="Garamond" w:eastAsia="Garamond" w:hAnsi="Garamond" w:cs="Garamond"/>
-                <w:sz w:val="16"/>
-                <w:szCs w:val="16"/>
-              </w:rPr>
-              <w:t>Meeting after the lecture to consult client about project report details</w:t>
-            </w:r>
           </w:p>
         </w:tc>
         <w:tc>
@@ -9462,23 +9309,6 @@
                 <w:szCs w:val="16"/>
               </w:rPr>
             </w:pPr>
-            <w:r>
-              <w:rPr>
-                <w:rFonts w:ascii="Garamond" w:eastAsia="Garamond" w:hAnsi="Garamond" w:cs="Garamond"/>
-                <w:sz w:val="16"/>
-                <w:szCs w:val="16"/>
-              </w:rPr>
-              <w:t xml:space="preserve">Peer review for user stories 6, 7, and 1; before </w:t>
-            </w:r>
-            <w:r>
-              <w:rPr>
-                <w:rFonts w:ascii="Garamond" w:eastAsia="Garamond" w:hAnsi="Garamond" w:cs="Garamond"/>
-                <w:sz w:val="16"/>
-                <w:szCs w:val="16"/>
-              </w:rPr>
-              <w:lastRenderedPageBreak/>
-              <w:t>pushing codes to GitLab repo.</w:t>
-            </w:r>
           </w:p>
         </w:tc>
         <w:tc>
@@ -9627,45 +9457,29 @@
                 <w:szCs w:val="16"/>
               </w:rPr>
             </w:pPr>
-            <w:r>
+          </w:p>
+        </w:tc>
+        <w:tc>
+          <w:tcPr>
+            <w:tcW w:w="1350" w:type="dxa"/>
+            <w:shd w:val="clear" w:color="auto" w:fill="auto"/>
+            <w:tcMar>
+              <w:top w:w="100" w:type="dxa"/>
+              <w:left w:w="100" w:type="dxa"/>
+              <w:bottom w:w="100" w:type="dxa"/>
+              <w:right w:w="100" w:type="dxa"/>
+            </w:tcMar>
+          </w:tcPr>
+          <w:p>
+            <w:pPr>
+              <w:widowControl w:val="0"/>
+              <w:spacing w:line="240" w:lineRule="auto"/>
               <w:rPr>
                 <w:rFonts w:ascii="Garamond" w:eastAsia="Garamond" w:hAnsi="Garamond" w:cs="Garamond"/>
                 <w:sz w:val="16"/>
                 <w:szCs w:val="16"/>
               </w:rPr>
-              <w:t>Member 2: Progress charts</w:t>
-            </w:r>
-          </w:p>
-        </w:tc>
-        <w:tc>
-          <w:tcPr>
-            <w:tcW w:w="1350" w:type="dxa"/>
-            <w:shd w:val="clear" w:color="auto" w:fill="auto"/>
-            <w:tcMar>
-              <w:top w:w="100" w:type="dxa"/>
-              <w:left w:w="100" w:type="dxa"/>
-              <w:bottom w:w="100" w:type="dxa"/>
-              <w:right w:w="100" w:type="dxa"/>
-            </w:tcMar>
-          </w:tcPr>
-          <w:p>
-            <w:pPr>
-              <w:widowControl w:val="0"/>
-              <w:spacing w:line="240" w:lineRule="auto"/>
-              <w:rPr>
-                <w:rFonts w:ascii="Garamond" w:eastAsia="Garamond" w:hAnsi="Garamond" w:cs="Garamond"/>
-                <w:sz w:val="16"/>
-                <w:szCs w:val="16"/>
-              </w:rPr>
-            </w:pPr>
-            <w:r>
-              <w:rPr>
-                <w:rFonts w:ascii="Garamond" w:eastAsia="Garamond" w:hAnsi="Garamond" w:cs="Garamond"/>
-                <w:sz w:val="16"/>
-                <w:szCs w:val="16"/>
-              </w:rPr>
-              <w:t>Submit project report for iteration 1</w:t>
-            </w:r>
+            </w:pPr>
           </w:p>
         </w:tc>
         <w:tc>
@@ -10001,29 +9815,7 @@
           <w:sz w:val="24"/>
           <w:szCs w:val="24"/>
         </w:rPr>
-        <w:t xml:space="preserve">. Iteration Plan Change Log [Depends on Situation if you have made any changes in the iteration </w:t>
-      </w:r>
-      <w:proofErr w:type="gramStart"/>
-      <w:r>
-        <w:rPr>
-          <w:rFonts w:ascii="Garamond" w:eastAsia="Garamond" w:hAnsi="Garamond" w:cs="Garamond"/>
-          <w:b/>
-          <w:bCs/>
-          <w:sz w:val="24"/>
-          <w:szCs w:val="24"/>
-        </w:rPr>
-        <w:t>plan ]</w:t>
-      </w:r>
-      <w:proofErr w:type="gramEnd"/>
-      <w:r>
-        <w:rPr>
-          <w:rFonts w:ascii="Garamond" w:eastAsia="Garamond" w:hAnsi="Garamond" w:cs="Garamond"/>
-          <w:b/>
-          <w:bCs/>
-          <w:sz w:val="24"/>
-          <w:szCs w:val="24"/>
-        </w:rPr>
-        <w:t xml:space="preserve"> </w:t>
+        <w:t xml:space="preserve">. Iteration Plan Change Log [Depends on Situation if you have made any changes in the iteration plan ] </w:t>
       </w:r>
     </w:p>
     <w:p>
@@ -10191,8 +9983,62 @@
       </w:pPr>
       <w:r>
         <w:rPr>
-          <w:rFonts w:ascii="Garamond" w:eastAsia="Garamond" w:hAnsi="Garamond" w:cs="Garamond"/>
-        </w:rPr>
+          <w:noProof/>
+        </w:rPr>
+        <w:drawing>
+          <wp:inline distT="0" distB="0" distL="0" distR="0" wp14:anchorId="660A1755" wp14:editId="2B99075C">
+            <wp:extent cx="5943600" cy="3343275"/>
+            <wp:effectExtent l="0" t="0" r="0" b="9525"/>
+            <wp:docPr id="5" name="Picture 5" descr="A screenshot of a computer&#10;&#10;Description automatically generated"/>
+            <wp:cNvGraphicFramePr>
+              <a:graphicFrameLocks xmlns:a="http://schemas.openxmlformats.org/drawingml/2006/main" noChangeAspect="1"/>
+            </wp:cNvGraphicFramePr>
+            <a:graphic xmlns:a="http://schemas.openxmlformats.org/drawingml/2006/main">
+              <a:graphicData uri="http://schemas.openxmlformats.org/drawingml/2006/picture">
+                <pic:pic xmlns:pic="http://schemas.openxmlformats.org/drawingml/2006/picture">
+                  <pic:nvPicPr>
+                    <pic:cNvPr id="5" name="Picture 5" descr="A screenshot of a computer&#10;&#10;Description automatically generated"/>
+                    <pic:cNvPicPr/>
+                  </pic:nvPicPr>
+                  <pic:blipFill>
+                    <a:blip r:embed="rId7"/>
+                    <a:stretch>
+                      <a:fillRect/>
+                    </a:stretch>
+                  </pic:blipFill>
+                  <pic:spPr>
+                    <a:xfrm>
+                      <a:off x="0" y="0"/>
+                      <a:ext cx="5943600" cy="3343275"/>
+                    </a:xfrm>
+                    <a:prstGeom prst="rect">
+                      <a:avLst/>
+                    </a:prstGeom>
+                  </pic:spPr>
+                </pic:pic>
+              </a:graphicData>
+            </a:graphic>
+          </wp:inline>
+        </w:drawing>
+      </w:r>
+    </w:p>
+    <w:p>
+      <w:pPr>
+        <w:pStyle w:val="ListParagraph"/>
+        <w:numPr>
+          <w:ilvl w:val="1"/>
+          <w:numId w:val="1"/>
+        </w:numPr>
+        <w:spacing w:line="360" w:lineRule="auto"/>
+        <w:rPr>
+          <w:rFonts w:ascii="Garamond" w:eastAsia="Garamond" w:hAnsi="Garamond" w:cs="Garamond"/>
+        </w:rPr>
+      </w:pPr>
+      <w:r>
+        <w:rPr>
+          <w:rFonts w:ascii="Garamond" w:eastAsia="Garamond" w:hAnsi="Garamond" w:cs="Garamond"/>
+        </w:rPr>
+        <w:lastRenderedPageBreak/>
         <w:t>If you have not yet configured CI, show the proof of testing for both Junit and Espresso test as discussed in the tutorial.</w:t>
       </w:r>
     </w:p>
@@ -10291,7 +10137,6 @@
         <w:rPr>
           <w:noProof/>
         </w:rPr>
-        <w:lastRenderedPageBreak/>
         <w:drawing>
           <wp:inline distT="0" distB="0" distL="0" distR="0" wp14:anchorId="60440E3F" wp14:editId="2DE378C7">
             <wp:extent cx="5329392" cy="2424418"/>
@@ -10308,7 +10153,7 @@
                     <pic:cNvPicPr/>
                   </pic:nvPicPr>
                   <pic:blipFill>
-                    <a:blip r:embed="rId7" cstate="print">
+                    <a:blip r:embed="rId8" cstate="print">
                       <a:extLst>
                         <a:ext uri="{28A0092B-C50C-407E-A947-70E740481C1C}">
                           <a14:useLocalDpi xmlns:a14="http://schemas.microsoft.com/office/drawing/2010/main" val="0"/>
@@ -10438,6 +10283,7 @@
         <w:rPr>
           <w:noProof/>
         </w:rPr>
+        <w:lastRenderedPageBreak/>
         <w:drawing>
           <wp:inline distT="0" distB="0" distL="0" distR="0" wp14:anchorId="0A9D47BB" wp14:editId="4ED597D1">
             <wp:extent cx="4286774" cy="3022725"/>
@@ -10454,7 +10300,7 @@
                     <pic:cNvPicPr/>
                   </pic:nvPicPr>
                   <pic:blipFill>
-                    <a:blip r:embed="rId8" cstate="print">
+                    <a:blip r:embed="rId9" cstate="print">
                       <a:extLst>
                         <a:ext uri="{28A0092B-C50C-407E-A947-70E740481C1C}">
                           <a14:useLocalDpi xmlns:a14="http://schemas.microsoft.com/office/drawing/2010/main" val="0"/>
@@ -10489,7 +10335,6 @@
         <w:rPr>
           <w:noProof/>
         </w:rPr>
-        <w:lastRenderedPageBreak/>
         <w:drawing>
           <wp:inline distT="0" distB="0" distL="0" distR="0" wp14:anchorId="732E0051" wp14:editId="46CF29FF">
             <wp:extent cx="4118994" cy="2772840"/>
@@ -10506,7 +10351,7 @@
                     <pic:cNvPicPr/>
                   </pic:nvPicPr>
                   <pic:blipFill>
-                    <a:blip r:embed="rId9" cstate="print">
+                    <a:blip r:embed="rId10" cstate="print">
                       <a:extLst>
                         <a:ext uri="{28A0092B-C50C-407E-A947-70E740481C1C}">
                           <a14:useLocalDpi xmlns:a14="http://schemas.microsoft.com/office/drawing/2010/main" val="0"/>
@@ -10562,7 +10407,7 @@
                     <pic:cNvPicPr/>
                   </pic:nvPicPr>
                   <pic:blipFill>
-                    <a:blip r:embed="rId10"/>
+                    <a:blip r:embed="rId11"/>
                     <a:stretch>
                       <a:fillRect/>
                     </a:stretch>
@@ -10701,21 +10546,7 @@
         <w:rPr>
           <w:rFonts w:ascii="Garamond" w:eastAsia="Garamond" w:hAnsi="Garamond" w:cs="Garamond"/>
         </w:rPr>
-        <w:t xml:space="preserve">Attendance: Emma, Minh, </w:t>
-      </w:r>
-      <w:proofErr w:type="spellStart"/>
-      <w:r>
-        <w:rPr>
-          <w:rFonts w:ascii="Garamond" w:eastAsia="Garamond" w:hAnsi="Garamond" w:cs="Garamond"/>
-        </w:rPr>
-        <w:t>Shaoqin</w:t>
-      </w:r>
-      <w:proofErr w:type="spellEnd"/>
-      <w:r>
-        <w:rPr>
-          <w:rFonts w:ascii="Garamond" w:eastAsia="Garamond" w:hAnsi="Garamond" w:cs="Garamond"/>
-        </w:rPr>
-        <w:t xml:space="preserve">, Callum, Luke, Lam, William </w:t>
+        <w:t xml:space="preserve">Attendance: Emma, Minh, Shaoqin, Callum, Luke, Lam, William </w:t>
       </w:r>
     </w:p>
     <w:p>
@@ -10998,21 +10829,7 @@
         <w:rPr>
           <w:rFonts w:ascii="Garamond" w:eastAsia="Garamond" w:hAnsi="Garamond" w:cs="Garamond"/>
         </w:rPr>
-        <w:t xml:space="preserve">Update every time we hit save, </w:t>
-      </w:r>
-      <w:proofErr w:type="gramStart"/>
-      <w:r>
-        <w:rPr>
-          <w:rFonts w:ascii="Garamond" w:eastAsia="Garamond" w:hAnsi="Garamond" w:cs="Garamond"/>
-        </w:rPr>
-        <w:t>commit</w:t>
-      </w:r>
-      <w:proofErr w:type="gramEnd"/>
-      <w:r>
-        <w:rPr>
-          <w:rFonts w:ascii="Garamond" w:eastAsia="Garamond" w:hAnsi="Garamond" w:cs="Garamond"/>
-        </w:rPr>
-        <w:t xml:space="preserve"> and push to remote repo to minimize conflicts</w:t>
+        <w:t>Update every time we hit save, commit and push to remote repo to minimize conflicts</w:t>
       </w:r>
     </w:p>
     <w:p>
@@ -11209,21 +11026,7 @@
         <w:rPr>
           <w:rFonts w:ascii="Garamond" w:eastAsia="Garamond" w:hAnsi="Garamond" w:cs="Garamond"/>
         </w:rPr>
-        <w:t xml:space="preserve">Attendance: Emma, Minh, </w:t>
-      </w:r>
-      <w:proofErr w:type="spellStart"/>
-      <w:r>
-        <w:rPr>
-          <w:rFonts w:ascii="Garamond" w:eastAsia="Garamond" w:hAnsi="Garamond" w:cs="Garamond"/>
-        </w:rPr>
-        <w:t>Shaoqin</w:t>
-      </w:r>
-      <w:proofErr w:type="spellEnd"/>
-      <w:r>
-        <w:rPr>
-          <w:rFonts w:ascii="Garamond" w:eastAsia="Garamond" w:hAnsi="Garamond" w:cs="Garamond"/>
-        </w:rPr>
-        <w:t xml:space="preserve">, Callum, Luke, Lam, William </w:t>
+        <w:t xml:space="preserve">Attendance: Emma, Minh, Shaoqin, Callum, Luke, Lam, William </w:t>
       </w:r>
     </w:p>
     <w:p>
@@ -11426,21 +11229,7 @@
         <w:rPr>
           <w:rFonts w:ascii="Garamond" w:eastAsia="Garamond" w:hAnsi="Garamond" w:cs="Garamond"/>
         </w:rPr>
-        <w:t xml:space="preserve">Attendance: Emma, Minh, </w:t>
-      </w:r>
-      <w:proofErr w:type="spellStart"/>
-      <w:r>
-        <w:rPr>
-          <w:rFonts w:ascii="Garamond" w:eastAsia="Garamond" w:hAnsi="Garamond" w:cs="Garamond"/>
-        </w:rPr>
-        <w:t>Shaoqin</w:t>
-      </w:r>
-      <w:proofErr w:type="spellEnd"/>
-      <w:r>
-        <w:rPr>
-          <w:rFonts w:ascii="Garamond" w:eastAsia="Garamond" w:hAnsi="Garamond" w:cs="Garamond"/>
-        </w:rPr>
-        <w:t xml:space="preserve">, Callum </w:t>
+        <w:t xml:space="preserve">Attendance: Emma, Minh, Shaoqin, Callum </w:t>
       </w:r>
     </w:p>
     <w:p>
@@ -11693,47 +11482,7 @@
           <w:sz w:val="24"/>
           <w:szCs w:val="24"/>
         </w:rPr>
-        <w:t xml:space="preserve">Espresso Test and JUnit Test failed (ex: </w:t>
-      </w:r>
-      <w:proofErr w:type="spellStart"/>
-      <w:r>
-        <w:rPr>
-          <w:rFonts w:ascii="Garamond" w:eastAsia="Garamond" w:hAnsi="Garamond" w:cs="Garamond"/>
-          <w:iCs/>
-          <w:sz w:val="24"/>
-          <w:szCs w:val="24"/>
-        </w:rPr>
-        <w:t>RunTimeException</w:t>
-      </w:r>
-      <w:proofErr w:type="spellEnd"/>
-      <w:r>
-        <w:rPr>
-          <w:rFonts w:ascii="Garamond" w:eastAsia="Garamond" w:hAnsi="Garamond" w:cs="Garamond"/>
-          <w:iCs/>
-          <w:sz w:val="24"/>
-          <w:szCs w:val="24"/>
-        </w:rPr>
-        <w:t xml:space="preserve">, </w:t>
-      </w:r>
-      <w:proofErr w:type="spellStart"/>
-      <w:r>
-        <w:rPr>
-          <w:rFonts w:ascii="Garamond" w:eastAsia="Garamond" w:hAnsi="Garamond" w:cs="Garamond"/>
-          <w:iCs/>
-          <w:sz w:val="24"/>
-          <w:szCs w:val="24"/>
-        </w:rPr>
-        <w:t>PerfomanceException</w:t>
-      </w:r>
-      <w:proofErr w:type="spellEnd"/>
-      <w:r>
-        <w:rPr>
-          <w:rFonts w:ascii="Garamond" w:eastAsia="Garamond" w:hAnsi="Garamond" w:cs="Garamond"/>
-          <w:iCs/>
-          <w:sz w:val="24"/>
-          <w:szCs w:val="24"/>
-        </w:rPr>
-        <w:t xml:space="preserve"> with ‘single click’) </w:t>
+        <w:t xml:space="preserve">Espresso Test and JUnit Test failed (ex: RunTimeException, PerfomanceException with ‘single click’) </w:t>
       </w:r>
     </w:p>
     <w:p>
@@ -11815,27 +11564,7 @@
           <w:sz w:val="24"/>
           <w:szCs w:val="24"/>
         </w:rPr>
-        <w:t>google-</w:t>
-      </w:r>
-      <w:proofErr w:type="spellStart"/>
-      <w:r>
-        <w:rPr>
-          <w:rFonts w:ascii="Garamond" w:eastAsia="Garamond" w:hAnsi="Garamond" w:cs="Garamond"/>
-          <w:iCs/>
-          <w:sz w:val="24"/>
-          <w:szCs w:val="24"/>
-        </w:rPr>
-        <w:t>services.json</w:t>
-      </w:r>
-      <w:proofErr w:type="spellEnd"/>
-      <w:r>
-        <w:rPr>
-          <w:rFonts w:ascii="Garamond" w:eastAsia="Garamond" w:hAnsi="Garamond" w:cs="Garamond"/>
-          <w:iCs/>
-          <w:sz w:val="24"/>
-          <w:szCs w:val="24"/>
-        </w:rPr>
-        <w:t xml:space="preserve"> file</w:t>
+        <w:t>google-services.json file</w:t>
       </w:r>
     </w:p>
     <w:p>
@@ -12006,8 +11735,8 @@
       </w:r>
     </w:p>
     <w:sectPr>
-      <w:footerReference w:type="default" r:id="rId11"/>
-      <w:footerReference w:type="first" r:id="rId12"/>
+      <w:footerReference w:type="default" r:id="rId12"/>
+      <w:footerReference w:type="first" r:id="rId13"/>
       <w:pgSz w:w="12240" w:h="15840"/>
       <w:pgMar w:top="1440" w:right="1440" w:bottom="1440" w:left="1440" w:header="720" w:footer="720" w:gutter="0"/>
       <w:pgNumType w:start="0"/>
@@ -12019,7 +11748,7 @@
 </file>
 
 <file path=word/endnotes.xml><?xml version="1.0" encoding="utf-8"?>
-<w:endnotes xmlns:wpc="http://schemas.microsoft.com/office/word/2010/wordprocessingCanvas" xmlns:cx="http://schemas.microsoft.com/office/drawing/2014/chartex" xmlns:cx1="http://schemas.microsoft.com/office/drawing/2015/9/8/chartex" xmlns:cx2="http://schemas.microsoft.com/office/drawing/2015/10/21/chartex" xmlns:cx3="http://schemas.microsoft.com/office/drawing/2016/5/9/chartex" xmlns:cx4="http://schemas.microsoft.com/office/drawing/2016/5/10/chartex" xmlns:cx5="http://schemas.microsoft.com/office/drawing/2016/5/11/chartex" xmlns:cx6="http://schemas.microsoft.com/office/drawing/2016/5/12/chartex" xmlns:cx7="http://schemas.microsoft.com/office/drawing/2016/5/13/chartex" xmlns:cx8="http://schemas.microsoft.com/office/drawing/2016/5/14/chartex" xmlns:mc="http://schemas.openxmlformats.org/markup-compatibility/2006" xmlns:aink="http://schemas.microsoft.com/office/drawing/2016/ink" xmlns:am3d="http://schemas.microsoft.com/office/drawing/2017/model3d" xmlns:o="urn:schemas-microsoft-com:office:office" xmlns:r="http://schemas.openxmlformats.org/officeDocument/2006/relationships" xmlns:m="http://schemas.openxmlformats.org/officeDocument/2006/math" xmlns:v="urn:schemas-microsoft-com:vml" xmlns:wp14="http://schemas.microsoft.com/office/word/2010/wordprocessingDrawing" xmlns:wp="http://schemas.openxmlformats.org/drawingml/2006/wordprocessingDrawing" xmlns:w10="urn:schemas-microsoft-com:office:word" xmlns:w="http://schemas.openxmlformats.org/wordprocessingml/2006/main" xmlns:w14="http://schemas.microsoft.com/office/word/2010/wordml" xmlns:w15="http://schemas.microsoft.com/office/word/2012/wordml" xmlns:w16cex="http://schemas.microsoft.com/office/word/2018/wordml/cex" xmlns:w16cid="http://schemas.microsoft.com/office/word/2016/wordml/cid" xmlns:w16="http://schemas.microsoft.com/office/word/2018/wordml" xmlns:w16sdtdh="http://schemas.microsoft.com/office/word/2020/wordml/sdtdatahash" xmlns:w16se="http://schemas.microsoft.com/office/word/2015/wordml/symex" xmlns:wpg="http://schemas.microsoft.com/office/word/2010/wordprocessingGroup" xmlns:wpi="http://schemas.microsoft.com/office/word/2010/wordprocessingInk" xmlns:wne="http://schemas.microsoft.com/office/word/2006/wordml" xmlns:wps="http://schemas.microsoft.com/office/word/2010/wordprocessingShape" mc:Ignorable="w14 w15 w16se w16cid w16 w16cex w16sdtdh wp14">
+<w:endnotes xmlns:wpc="http://schemas.microsoft.com/office/word/2010/wordprocessingCanvas" xmlns:cx="http://schemas.microsoft.com/office/drawing/2014/chartex" xmlns:cx1="http://schemas.microsoft.com/office/drawing/2015/9/8/chartex" xmlns:cx2="http://schemas.microsoft.com/office/drawing/2015/10/21/chartex" xmlns:cx3="http://schemas.microsoft.com/office/drawing/2016/5/9/chartex" xmlns:cx4="http://schemas.microsoft.com/office/drawing/2016/5/10/chartex" xmlns:cx5="http://schemas.microsoft.com/office/drawing/2016/5/11/chartex" xmlns:cx6="http://schemas.microsoft.com/office/drawing/2016/5/12/chartex" xmlns:cx7="http://schemas.microsoft.com/office/drawing/2016/5/13/chartex" xmlns:cx8="http://schemas.microsoft.com/office/drawing/2016/5/14/chartex" xmlns:mc="http://schemas.openxmlformats.org/markup-compatibility/2006" xmlns:aink="http://schemas.microsoft.com/office/drawing/2016/ink" xmlns:am3d="http://schemas.microsoft.com/office/drawing/2017/model3d" xmlns:o="urn:schemas-microsoft-com:office:office" xmlns:oel="http://schemas.microsoft.com/office/2019/extlst" xmlns:r="http://schemas.openxmlformats.org/officeDocument/2006/relationships" xmlns:m="http://schemas.openxmlformats.org/officeDocument/2006/math" xmlns:v="urn:schemas-microsoft-com:vml" xmlns:wp14="http://schemas.microsoft.com/office/word/2010/wordprocessingDrawing" xmlns:wp="http://schemas.openxmlformats.org/drawingml/2006/wordprocessingDrawing" xmlns:w10="urn:schemas-microsoft-com:office:word" xmlns:w="http://schemas.openxmlformats.org/wordprocessingml/2006/main" xmlns:w14="http://schemas.microsoft.com/office/word/2010/wordml" xmlns:w15="http://schemas.microsoft.com/office/word/2012/wordml" xmlns:w16cex="http://schemas.microsoft.com/office/word/2018/wordml/cex" xmlns:w16cid="http://schemas.microsoft.com/office/word/2016/wordml/cid" xmlns:w16="http://schemas.microsoft.com/office/word/2018/wordml" xmlns:w16sdtdh="http://schemas.microsoft.com/office/word/2020/wordml/sdtdatahash" xmlns:w16se="http://schemas.microsoft.com/office/word/2015/wordml/symex" xmlns:wpg="http://schemas.microsoft.com/office/word/2010/wordprocessingGroup" xmlns:wpi="http://schemas.microsoft.com/office/word/2010/wordprocessingInk" xmlns:wne="http://schemas.microsoft.com/office/word/2006/wordml" xmlns:wps="http://schemas.microsoft.com/office/word/2010/wordprocessingShape" mc:Ignorable="w14 w15 w16se w16cid w16 w16cex w16sdtdh wp14">
   <w:endnote w:type="separator" w:id="-1">
     <w:p>
       <w:pPr>
@@ -12044,7 +11773,7 @@
 </file>
 
 <file path=word/footer1.xml><?xml version="1.0" encoding="utf-8"?>
-<w:ftr xmlns:wpc="http://schemas.microsoft.com/office/word/2010/wordprocessingCanvas" xmlns:cx="http://schemas.microsoft.com/office/drawing/2014/chartex" xmlns:cx1="http://schemas.microsoft.com/office/drawing/2015/9/8/chartex" xmlns:cx2="http://schemas.microsoft.com/office/drawing/2015/10/21/chartex" xmlns:cx3="http://schemas.microsoft.com/office/drawing/2016/5/9/chartex" xmlns:cx4="http://schemas.microsoft.com/office/drawing/2016/5/10/chartex" xmlns:cx5="http://schemas.microsoft.com/office/drawing/2016/5/11/chartex" xmlns:cx6="http://schemas.microsoft.com/office/drawing/2016/5/12/chartex" xmlns:cx7="http://schemas.microsoft.com/office/drawing/2016/5/13/chartex" xmlns:cx8="http://schemas.microsoft.com/office/drawing/2016/5/14/chartex" xmlns:mc="http://schemas.openxmlformats.org/markup-compatibility/2006" xmlns:aink="http://schemas.microsoft.com/office/drawing/2016/ink" xmlns:am3d="http://schemas.microsoft.com/office/drawing/2017/model3d" xmlns:o="urn:schemas-microsoft-com:office:office" xmlns:r="http://schemas.openxmlformats.org/officeDocument/2006/relationships" xmlns:m="http://schemas.openxmlformats.org/officeDocument/2006/math" xmlns:v="urn:schemas-microsoft-com:vml" xmlns:wp14="http://schemas.microsoft.com/office/word/2010/wordprocessingDrawing" xmlns:wp="http://schemas.openxmlformats.org/drawingml/2006/wordprocessingDrawing" xmlns:w10="urn:schemas-microsoft-com:office:word" xmlns:w="http://schemas.openxmlformats.org/wordprocessingml/2006/main" xmlns:w14="http://schemas.microsoft.com/office/word/2010/wordml" xmlns:w15="http://schemas.microsoft.com/office/word/2012/wordml" xmlns:w16cex="http://schemas.microsoft.com/office/word/2018/wordml/cex" xmlns:w16cid="http://schemas.microsoft.com/office/word/2016/wordml/cid" xmlns:w16="http://schemas.microsoft.com/office/word/2018/wordml" xmlns:w16sdtdh="http://schemas.microsoft.com/office/word/2020/wordml/sdtdatahash" xmlns:w16se="http://schemas.microsoft.com/office/word/2015/wordml/symex" xmlns:wpg="http://schemas.microsoft.com/office/word/2010/wordprocessingGroup" xmlns:wpi="http://schemas.microsoft.com/office/word/2010/wordprocessingInk" xmlns:wne="http://schemas.microsoft.com/office/word/2006/wordml" xmlns:wps="http://schemas.microsoft.com/office/word/2010/wordprocessingShape" mc:Ignorable="w14 w15 w16se w16cid w16 w16cex w16sdtdh wp14">
+<w:ftr xmlns:wpc="http://schemas.microsoft.com/office/word/2010/wordprocessingCanvas" xmlns:cx="http://schemas.microsoft.com/office/drawing/2014/chartex" xmlns:cx1="http://schemas.microsoft.com/office/drawing/2015/9/8/chartex" xmlns:cx2="http://schemas.microsoft.com/office/drawing/2015/10/21/chartex" xmlns:cx3="http://schemas.microsoft.com/office/drawing/2016/5/9/chartex" xmlns:cx4="http://schemas.microsoft.com/office/drawing/2016/5/10/chartex" xmlns:cx5="http://schemas.microsoft.com/office/drawing/2016/5/11/chartex" xmlns:cx6="http://schemas.microsoft.com/office/drawing/2016/5/12/chartex" xmlns:cx7="http://schemas.microsoft.com/office/drawing/2016/5/13/chartex" xmlns:cx8="http://schemas.microsoft.com/office/drawing/2016/5/14/chartex" xmlns:mc="http://schemas.openxmlformats.org/markup-compatibility/2006" xmlns:aink="http://schemas.microsoft.com/office/drawing/2016/ink" xmlns:am3d="http://schemas.microsoft.com/office/drawing/2017/model3d" xmlns:o="urn:schemas-microsoft-com:office:office" xmlns:oel="http://schemas.microsoft.com/office/2019/extlst" xmlns:r="http://schemas.openxmlformats.org/officeDocument/2006/relationships" xmlns:m="http://schemas.openxmlformats.org/officeDocument/2006/math" xmlns:v="urn:schemas-microsoft-com:vml" xmlns:wp14="http://schemas.microsoft.com/office/word/2010/wordprocessingDrawing" xmlns:wp="http://schemas.openxmlformats.org/drawingml/2006/wordprocessingDrawing" xmlns:w10="urn:schemas-microsoft-com:office:word" xmlns:w="http://schemas.openxmlformats.org/wordprocessingml/2006/main" xmlns:w14="http://schemas.microsoft.com/office/word/2010/wordml" xmlns:w15="http://schemas.microsoft.com/office/word/2012/wordml" xmlns:w16cex="http://schemas.microsoft.com/office/word/2018/wordml/cex" xmlns:w16cid="http://schemas.microsoft.com/office/word/2016/wordml/cid" xmlns:w16="http://schemas.microsoft.com/office/word/2018/wordml" xmlns:w16sdtdh="http://schemas.microsoft.com/office/word/2020/wordml/sdtdatahash" xmlns:w16se="http://schemas.microsoft.com/office/word/2015/wordml/symex" xmlns:wpg="http://schemas.microsoft.com/office/word/2010/wordprocessingGroup" xmlns:wpi="http://schemas.microsoft.com/office/word/2010/wordprocessingInk" xmlns:wne="http://schemas.microsoft.com/office/word/2006/wordml" xmlns:wps="http://schemas.microsoft.com/office/word/2010/wordprocessingShape" mc:Ignorable="w14 w15 w16se w16cid w16 w16cex w16sdtdh wp14">
   <w:p>
     <w:pPr>
       <w:jc w:val="right"/>
@@ -12095,13 +11824,13 @@
 </file>
 
 <file path=word/footer2.xml><?xml version="1.0" encoding="utf-8"?>
-<w:ftr xmlns:wpc="http://schemas.microsoft.com/office/word/2010/wordprocessingCanvas" xmlns:cx="http://schemas.microsoft.com/office/drawing/2014/chartex" xmlns:cx1="http://schemas.microsoft.com/office/drawing/2015/9/8/chartex" xmlns:cx2="http://schemas.microsoft.com/office/drawing/2015/10/21/chartex" xmlns:cx3="http://schemas.microsoft.com/office/drawing/2016/5/9/chartex" xmlns:cx4="http://schemas.microsoft.com/office/drawing/2016/5/10/chartex" xmlns:cx5="http://schemas.microsoft.com/office/drawing/2016/5/11/chartex" xmlns:cx6="http://schemas.microsoft.com/office/drawing/2016/5/12/chartex" xmlns:cx7="http://schemas.microsoft.com/office/drawing/2016/5/13/chartex" xmlns:cx8="http://schemas.microsoft.com/office/drawing/2016/5/14/chartex" xmlns:mc="http://schemas.openxmlformats.org/markup-compatibility/2006" xmlns:aink="http://schemas.microsoft.com/office/drawing/2016/ink" xmlns:am3d="http://schemas.microsoft.com/office/drawing/2017/model3d" xmlns:o="urn:schemas-microsoft-com:office:office" xmlns:r="http://schemas.openxmlformats.org/officeDocument/2006/relationships" xmlns:m="http://schemas.openxmlformats.org/officeDocument/2006/math" xmlns:v="urn:schemas-microsoft-com:vml" xmlns:wp14="http://schemas.microsoft.com/office/word/2010/wordprocessingDrawing" xmlns:wp="http://schemas.openxmlformats.org/drawingml/2006/wordprocessingDrawing" xmlns:w10="urn:schemas-microsoft-com:office:word" xmlns:w="http://schemas.openxmlformats.org/wordprocessingml/2006/main" xmlns:w14="http://schemas.microsoft.com/office/word/2010/wordml" xmlns:w15="http://schemas.microsoft.com/office/word/2012/wordml" xmlns:w16cex="http://schemas.microsoft.com/office/word/2018/wordml/cex" xmlns:w16cid="http://schemas.microsoft.com/office/word/2016/wordml/cid" xmlns:w16="http://schemas.microsoft.com/office/word/2018/wordml" xmlns:w16sdtdh="http://schemas.microsoft.com/office/word/2020/wordml/sdtdatahash" xmlns:w16se="http://schemas.microsoft.com/office/word/2015/wordml/symex" xmlns:wpg="http://schemas.microsoft.com/office/word/2010/wordprocessingGroup" xmlns:wpi="http://schemas.microsoft.com/office/word/2010/wordprocessingInk" xmlns:wne="http://schemas.microsoft.com/office/word/2006/wordml" xmlns:wps="http://schemas.microsoft.com/office/word/2010/wordprocessingShape" mc:Ignorable="w14 w15 w16se w16cid w16 w16cex w16sdtdh wp14">
+<w:ftr xmlns:wpc="http://schemas.microsoft.com/office/word/2010/wordprocessingCanvas" xmlns:cx="http://schemas.microsoft.com/office/drawing/2014/chartex" xmlns:cx1="http://schemas.microsoft.com/office/drawing/2015/9/8/chartex" xmlns:cx2="http://schemas.microsoft.com/office/drawing/2015/10/21/chartex" xmlns:cx3="http://schemas.microsoft.com/office/drawing/2016/5/9/chartex" xmlns:cx4="http://schemas.microsoft.com/office/drawing/2016/5/10/chartex" xmlns:cx5="http://schemas.microsoft.com/office/drawing/2016/5/11/chartex" xmlns:cx6="http://schemas.microsoft.com/office/drawing/2016/5/12/chartex" xmlns:cx7="http://schemas.microsoft.com/office/drawing/2016/5/13/chartex" xmlns:cx8="http://schemas.microsoft.com/office/drawing/2016/5/14/chartex" xmlns:mc="http://schemas.openxmlformats.org/markup-compatibility/2006" xmlns:aink="http://schemas.microsoft.com/office/drawing/2016/ink" xmlns:am3d="http://schemas.microsoft.com/office/drawing/2017/model3d" xmlns:o="urn:schemas-microsoft-com:office:office" xmlns:oel="http://schemas.microsoft.com/office/2019/extlst" xmlns:r="http://schemas.openxmlformats.org/officeDocument/2006/relationships" xmlns:m="http://schemas.openxmlformats.org/officeDocument/2006/math" xmlns:v="urn:schemas-microsoft-com:vml" xmlns:wp14="http://schemas.microsoft.com/office/word/2010/wordprocessingDrawing" xmlns:wp="http://schemas.openxmlformats.org/drawingml/2006/wordprocessingDrawing" xmlns:w10="urn:schemas-microsoft-com:office:word" xmlns:w="http://schemas.openxmlformats.org/wordprocessingml/2006/main" xmlns:w14="http://schemas.microsoft.com/office/word/2010/wordml" xmlns:w15="http://schemas.microsoft.com/office/word/2012/wordml" xmlns:w16cex="http://schemas.microsoft.com/office/word/2018/wordml/cex" xmlns:w16cid="http://schemas.microsoft.com/office/word/2016/wordml/cid" xmlns:w16="http://schemas.microsoft.com/office/word/2018/wordml" xmlns:w16sdtdh="http://schemas.microsoft.com/office/word/2020/wordml/sdtdatahash" xmlns:w16se="http://schemas.microsoft.com/office/word/2015/wordml/symex" xmlns:wpg="http://schemas.microsoft.com/office/word/2010/wordprocessingGroup" xmlns:wpi="http://schemas.microsoft.com/office/word/2010/wordprocessingInk" xmlns:wne="http://schemas.microsoft.com/office/word/2006/wordml" xmlns:wps="http://schemas.microsoft.com/office/word/2010/wordprocessingShape" mc:Ignorable="w14 w15 w16se w16cid w16 w16cex w16sdtdh wp14">
   <w:p/>
 </w:ftr>
 </file>
 
 <file path=word/footnotes.xml><?xml version="1.0" encoding="utf-8"?>
-<w:footnotes xmlns:wpc="http://schemas.microsoft.com/office/word/2010/wordprocessingCanvas" xmlns:cx="http://schemas.microsoft.com/office/drawing/2014/chartex" xmlns:cx1="http://schemas.microsoft.com/office/drawing/2015/9/8/chartex" xmlns:cx2="http://schemas.microsoft.com/office/drawing/2015/10/21/chartex" xmlns:cx3="http://schemas.microsoft.com/office/drawing/2016/5/9/chartex" xmlns:cx4="http://schemas.microsoft.com/office/drawing/2016/5/10/chartex" xmlns:cx5="http://schemas.microsoft.com/office/drawing/2016/5/11/chartex" xmlns:cx6="http://schemas.microsoft.com/office/drawing/2016/5/12/chartex" xmlns:cx7="http://schemas.microsoft.com/office/drawing/2016/5/13/chartex" xmlns:cx8="http://schemas.microsoft.com/office/drawing/2016/5/14/chartex" xmlns:mc="http://schemas.openxmlformats.org/markup-compatibility/2006" xmlns:aink="http://schemas.microsoft.com/office/drawing/2016/ink" xmlns:am3d="http://schemas.microsoft.com/office/drawing/2017/model3d" xmlns:o="urn:schemas-microsoft-com:office:office" xmlns:r="http://schemas.openxmlformats.org/officeDocument/2006/relationships" xmlns:m="http://schemas.openxmlformats.org/officeDocument/2006/math" xmlns:v="urn:schemas-microsoft-com:vml" xmlns:wp14="http://schemas.microsoft.com/office/word/2010/wordprocessingDrawing" xmlns:wp="http://schemas.openxmlformats.org/drawingml/2006/wordprocessingDrawing" xmlns:w10="urn:schemas-microsoft-com:office:word" xmlns:w="http://schemas.openxmlformats.org/wordprocessingml/2006/main" xmlns:w14="http://schemas.microsoft.com/office/word/2010/wordml" xmlns:w15="http://schemas.microsoft.com/office/word/2012/wordml" xmlns:w16cex="http://schemas.microsoft.com/office/word/2018/wordml/cex" xmlns:w16cid="http://schemas.microsoft.com/office/word/2016/wordml/cid" xmlns:w16="http://schemas.microsoft.com/office/word/2018/wordml" xmlns:w16sdtdh="http://schemas.microsoft.com/office/word/2020/wordml/sdtdatahash" xmlns:w16se="http://schemas.microsoft.com/office/word/2015/wordml/symex" xmlns:wpg="http://schemas.microsoft.com/office/word/2010/wordprocessingGroup" xmlns:wpi="http://schemas.microsoft.com/office/word/2010/wordprocessingInk" xmlns:wne="http://schemas.microsoft.com/office/word/2006/wordml" xmlns:wps="http://schemas.microsoft.com/office/word/2010/wordprocessingShape" mc:Ignorable="w14 w15 w16se w16cid w16 w16cex w16sdtdh wp14">
+<w:footnotes xmlns:wpc="http://schemas.microsoft.com/office/word/2010/wordprocessingCanvas" xmlns:cx="http://schemas.microsoft.com/office/drawing/2014/chartex" xmlns:cx1="http://schemas.microsoft.com/office/drawing/2015/9/8/chartex" xmlns:cx2="http://schemas.microsoft.com/office/drawing/2015/10/21/chartex" xmlns:cx3="http://schemas.microsoft.com/office/drawing/2016/5/9/chartex" xmlns:cx4="http://schemas.microsoft.com/office/drawing/2016/5/10/chartex" xmlns:cx5="http://schemas.microsoft.com/office/drawing/2016/5/11/chartex" xmlns:cx6="http://schemas.microsoft.com/office/drawing/2016/5/12/chartex" xmlns:cx7="http://schemas.microsoft.com/office/drawing/2016/5/13/chartex" xmlns:cx8="http://schemas.microsoft.com/office/drawing/2016/5/14/chartex" xmlns:mc="http://schemas.openxmlformats.org/markup-compatibility/2006" xmlns:aink="http://schemas.microsoft.com/office/drawing/2016/ink" xmlns:am3d="http://schemas.microsoft.com/office/drawing/2017/model3d" xmlns:o="urn:schemas-microsoft-com:office:office" xmlns:oel="http://schemas.microsoft.com/office/2019/extlst" xmlns:r="http://schemas.openxmlformats.org/officeDocument/2006/relationships" xmlns:m="http://schemas.openxmlformats.org/officeDocument/2006/math" xmlns:v="urn:schemas-microsoft-com:vml" xmlns:wp14="http://schemas.microsoft.com/office/word/2010/wordprocessingDrawing" xmlns:wp="http://schemas.openxmlformats.org/drawingml/2006/wordprocessingDrawing" xmlns:w10="urn:schemas-microsoft-com:office:word" xmlns:w="http://schemas.openxmlformats.org/wordprocessingml/2006/main" xmlns:w14="http://schemas.microsoft.com/office/word/2010/wordml" xmlns:w15="http://schemas.microsoft.com/office/word/2012/wordml" xmlns:w16cex="http://schemas.microsoft.com/office/word/2018/wordml/cex" xmlns:w16cid="http://schemas.microsoft.com/office/word/2016/wordml/cid" xmlns:w16="http://schemas.microsoft.com/office/word/2018/wordml" xmlns:w16sdtdh="http://schemas.microsoft.com/office/word/2020/wordml/sdtdatahash" xmlns:w16se="http://schemas.microsoft.com/office/word/2015/wordml/symex" xmlns:wpg="http://schemas.microsoft.com/office/word/2010/wordprocessingGroup" xmlns:wpi="http://schemas.microsoft.com/office/word/2010/wordprocessingInk" xmlns:wne="http://schemas.microsoft.com/office/word/2006/wordml" xmlns:wps="http://schemas.microsoft.com/office/word/2010/wordprocessingShape" mc:Ignorable="w14 w15 w16se w16cid w16 w16cex w16sdtdh wp14">
   <w:footnote w:type="separator" w:id="-1">
     <w:p>
       <w:pPr>
@@ -12126,7 +11855,7 @@
 </file>
 
 <file path=word/numbering.xml><?xml version="1.0" encoding="utf-8"?>
-<w:numbering xmlns:wpc="http://schemas.microsoft.com/office/word/2010/wordprocessingCanvas" xmlns:cx="http://schemas.microsoft.com/office/drawing/2014/chartex" xmlns:cx1="http://schemas.microsoft.com/office/drawing/2015/9/8/chartex" xmlns:cx2="http://schemas.microsoft.com/office/drawing/2015/10/21/chartex" xmlns:cx3="http://schemas.microsoft.com/office/drawing/2016/5/9/chartex" xmlns:cx4="http://schemas.microsoft.com/office/drawing/2016/5/10/chartex" xmlns:cx5="http://schemas.microsoft.com/office/drawing/2016/5/11/chartex" xmlns:cx6="http://schemas.microsoft.com/office/drawing/2016/5/12/chartex" xmlns:cx7="http://schemas.microsoft.com/office/drawing/2016/5/13/chartex" xmlns:cx8="http://schemas.microsoft.com/office/drawing/2016/5/14/chartex" xmlns:mc="http://schemas.openxmlformats.org/markup-compatibility/2006" xmlns:aink="http://schemas.microsoft.com/office/drawing/2016/ink" xmlns:am3d="http://schemas.microsoft.com/office/drawing/2017/model3d" xmlns:o="urn:schemas-microsoft-com:office:office" xmlns:r="http://schemas.openxmlformats.org/officeDocument/2006/relationships" xmlns:m="http://schemas.openxmlformats.org/officeDocument/2006/math" xmlns:v="urn:schemas-microsoft-com:vml" xmlns:wp14="http://schemas.microsoft.com/office/word/2010/wordprocessingDrawing" xmlns:wp="http://schemas.openxmlformats.org/drawingml/2006/wordprocessingDrawing" xmlns:w10="urn:schemas-microsoft-com:office:word" xmlns:w="http://schemas.openxmlformats.org/wordprocessingml/2006/main" xmlns:w14="http://schemas.microsoft.com/office/word/2010/wordml" xmlns:w15="http://schemas.microsoft.com/office/word/2012/wordml" xmlns:w16cex="http://schemas.microsoft.com/office/word/2018/wordml/cex" xmlns:w16cid="http://schemas.microsoft.com/office/word/2016/wordml/cid" xmlns:w16="http://schemas.microsoft.com/office/word/2018/wordml" xmlns:w16sdtdh="http://schemas.microsoft.com/office/word/2020/wordml/sdtdatahash" xmlns:w16se="http://schemas.microsoft.com/office/word/2015/wordml/symex" xmlns:wpg="http://schemas.microsoft.com/office/word/2010/wordprocessingGroup" xmlns:wpi="http://schemas.microsoft.com/office/word/2010/wordprocessingInk" xmlns:wne="http://schemas.microsoft.com/office/word/2006/wordml" xmlns:wps="http://schemas.microsoft.com/office/word/2010/wordprocessingShape" mc:Ignorable="w14 w15 w16se w16cid w16 w16cex w16sdtdh wp14">
+<w:numbering xmlns:wpc="http://schemas.microsoft.com/office/word/2010/wordprocessingCanvas" xmlns:cx="http://schemas.microsoft.com/office/drawing/2014/chartex" xmlns:cx1="http://schemas.microsoft.com/office/drawing/2015/9/8/chartex" xmlns:cx2="http://schemas.microsoft.com/office/drawing/2015/10/21/chartex" xmlns:cx3="http://schemas.microsoft.com/office/drawing/2016/5/9/chartex" xmlns:cx4="http://schemas.microsoft.com/office/drawing/2016/5/10/chartex" xmlns:cx5="http://schemas.microsoft.com/office/drawing/2016/5/11/chartex" xmlns:cx6="http://schemas.microsoft.com/office/drawing/2016/5/12/chartex" xmlns:cx7="http://schemas.microsoft.com/office/drawing/2016/5/13/chartex" xmlns:cx8="http://schemas.microsoft.com/office/drawing/2016/5/14/chartex" xmlns:mc="http://schemas.openxmlformats.org/markup-compatibility/2006" xmlns:aink="http://schemas.microsoft.com/office/drawing/2016/ink" xmlns:am3d="http://schemas.microsoft.com/office/drawing/2017/model3d" xmlns:o="urn:schemas-microsoft-com:office:office" xmlns:oel="http://schemas.microsoft.com/office/2019/extlst" xmlns:r="http://schemas.openxmlformats.org/officeDocument/2006/relationships" xmlns:m="http://schemas.openxmlformats.org/officeDocument/2006/math" xmlns:v="urn:schemas-microsoft-com:vml" xmlns:wp14="http://schemas.microsoft.com/office/word/2010/wordprocessingDrawing" xmlns:wp="http://schemas.openxmlformats.org/drawingml/2006/wordprocessingDrawing" xmlns:w10="urn:schemas-microsoft-com:office:word" xmlns:w="http://schemas.openxmlformats.org/wordprocessingml/2006/main" xmlns:w14="http://schemas.microsoft.com/office/word/2010/wordml" xmlns:w15="http://schemas.microsoft.com/office/word/2012/wordml" xmlns:w16cex="http://schemas.microsoft.com/office/word/2018/wordml/cex" xmlns:w16cid="http://schemas.microsoft.com/office/word/2016/wordml/cid" xmlns:w16="http://schemas.microsoft.com/office/word/2018/wordml" xmlns:w16sdtdh="http://schemas.microsoft.com/office/word/2020/wordml/sdtdatahash" xmlns:w16se="http://schemas.microsoft.com/office/word/2015/wordml/symex" xmlns:wpg="http://schemas.microsoft.com/office/word/2010/wordprocessingGroup" xmlns:wpi="http://schemas.microsoft.com/office/word/2010/wordprocessingInk" xmlns:wne="http://schemas.microsoft.com/office/word/2006/wordml" xmlns:wps="http://schemas.microsoft.com/office/word/2010/wordprocessingShape" mc:Ignorable="w14 w15 w16se w16cid w16 w16cex w16sdtdh wp14">
   <w:abstractNum w:abstractNumId="0" w15:restartNumberingAfterBreak="0">
     <w:nsid w:val="022033E8"/>
     <w:multiLevelType w:val="multilevel"/>
@@ -14732,73 +14461,73 @@
       </w:rPr>
     </w:lvl>
   </w:abstractNum>
-  <w:num w:numId="1">
+  <w:num w:numId="1" w16cid:durableId="556206596">
     <w:abstractNumId w:val="8"/>
   </w:num>
-  <w:num w:numId="2">
+  <w:num w:numId="2" w16cid:durableId="1663117039">
     <w:abstractNumId w:val="12"/>
   </w:num>
-  <w:num w:numId="3">
+  <w:num w:numId="3" w16cid:durableId="830174094">
     <w:abstractNumId w:val="4"/>
   </w:num>
-  <w:num w:numId="4">
+  <w:num w:numId="4" w16cid:durableId="351423030">
     <w:abstractNumId w:val="20"/>
   </w:num>
-  <w:num w:numId="5">
+  <w:num w:numId="5" w16cid:durableId="933899120">
     <w:abstractNumId w:val="11"/>
   </w:num>
-  <w:num w:numId="6">
+  <w:num w:numId="6" w16cid:durableId="1997417745">
     <w:abstractNumId w:val="17"/>
   </w:num>
-  <w:num w:numId="7">
+  <w:num w:numId="7" w16cid:durableId="942111345">
     <w:abstractNumId w:val="3"/>
   </w:num>
-  <w:num w:numId="8">
+  <w:num w:numId="8" w16cid:durableId="2047366818">
     <w:abstractNumId w:val="2"/>
   </w:num>
-  <w:num w:numId="9">
+  <w:num w:numId="9" w16cid:durableId="166019040">
     <w:abstractNumId w:val="6"/>
   </w:num>
-  <w:num w:numId="10">
+  <w:num w:numId="10" w16cid:durableId="180969532">
     <w:abstractNumId w:val="15"/>
   </w:num>
-  <w:num w:numId="11">
+  <w:num w:numId="11" w16cid:durableId="2142307975">
     <w:abstractNumId w:val="9"/>
   </w:num>
-  <w:num w:numId="12">
+  <w:num w:numId="12" w16cid:durableId="663507348">
     <w:abstractNumId w:val="10"/>
   </w:num>
-  <w:num w:numId="13">
+  <w:num w:numId="13" w16cid:durableId="301353089">
     <w:abstractNumId w:val="22"/>
   </w:num>
-  <w:num w:numId="14">
+  <w:num w:numId="14" w16cid:durableId="1899972772">
     <w:abstractNumId w:val="19"/>
   </w:num>
-  <w:num w:numId="15">
+  <w:num w:numId="15" w16cid:durableId="774011284">
     <w:abstractNumId w:val="5"/>
   </w:num>
-  <w:num w:numId="16">
+  <w:num w:numId="16" w16cid:durableId="1055006740">
     <w:abstractNumId w:val="14"/>
   </w:num>
-  <w:num w:numId="17">
+  <w:num w:numId="17" w16cid:durableId="484592829">
     <w:abstractNumId w:val="21"/>
   </w:num>
-  <w:num w:numId="18">
+  <w:num w:numId="18" w16cid:durableId="1547524746">
     <w:abstractNumId w:val="13"/>
   </w:num>
-  <w:num w:numId="19">
+  <w:num w:numId="19" w16cid:durableId="1621570889">
     <w:abstractNumId w:val="18"/>
   </w:num>
-  <w:num w:numId="20">
+  <w:num w:numId="20" w16cid:durableId="993218507">
     <w:abstractNumId w:val="1"/>
   </w:num>
-  <w:num w:numId="21">
+  <w:num w:numId="21" w16cid:durableId="1704552331">
     <w:abstractNumId w:val="0"/>
   </w:num>
-  <w:num w:numId="22">
+  <w:num w:numId="22" w16cid:durableId="1751345330">
     <w:abstractNumId w:val="7"/>
   </w:num>
-  <w:num w:numId="23">
+  <w:num w:numId="23" w16cid:durableId="582105889">
     <w:abstractNumId w:val="16"/>
   </w:num>
 </w:numbering>

</xml_diff>

<commit_message>
Update report with testing screenshots
</commit_message>
<xml_diff>
--- a/Iteration1_report.docx
+++ b/Iteration1_report.docx
@@ -1,6 +1,6 @@
 
 <file path=word/document.xml><?xml version="1.0" encoding="utf-8"?>
-<w:document xmlns:wpc="http://schemas.microsoft.com/office/word/2010/wordprocessingCanvas" xmlns:cx="http://schemas.microsoft.com/office/drawing/2014/chartex" xmlns:cx1="http://schemas.microsoft.com/office/drawing/2015/9/8/chartex" xmlns:cx2="http://schemas.microsoft.com/office/drawing/2015/10/21/chartex" xmlns:cx3="http://schemas.microsoft.com/office/drawing/2016/5/9/chartex" xmlns:cx4="http://schemas.microsoft.com/office/drawing/2016/5/10/chartex" xmlns:cx5="http://schemas.microsoft.com/office/drawing/2016/5/11/chartex" xmlns:cx6="http://schemas.microsoft.com/office/drawing/2016/5/12/chartex" xmlns:cx7="http://schemas.microsoft.com/office/drawing/2016/5/13/chartex" xmlns:cx8="http://schemas.microsoft.com/office/drawing/2016/5/14/chartex" xmlns:mc="http://schemas.openxmlformats.org/markup-compatibility/2006" xmlns:aink="http://schemas.microsoft.com/office/drawing/2016/ink" xmlns:am3d="http://schemas.microsoft.com/office/drawing/2017/model3d" xmlns:o="urn:schemas-microsoft-com:office:office" xmlns:oel="http://schemas.microsoft.com/office/2019/extlst" xmlns:r="http://schemas.openxmlformats.org/officeDocument/2006/relationships" xmlns:m="http://schemas.openxmlformats.org/officeDocument/2006/math" xmlns:v="urn:schemas-microsoft-com:vml" xmlns:wp14="http://schemas.microsoft.com/office/word/2010/wordprocessingDrawing" xmlns:wp="http://schemas.openxmlformats.org/drawingml/2006/wordprocessingDrawing" xmlns:w10="urn:schemas-microsoft-com:office:word" xmlns:w="http://schemas.openxmlformats.org/wordprocessingml/2006/main" xmlns:w14="http://schemas.microsoft.com/office/word/2010/wordml" xmlns:w15="http://schemas.microsoft.com/office/word/2012/wordml" xmlns:w16cex="http://schemas.microsoft.com/office/word/2018/wordml/cex" xmlns:w16cid="http://schemas.microsoft.com/office/word/2016/wordml/cid" xmlns:w16="http://schemas.microsoft.com/office/word/2018/wordml" xmlns:w16sdtdh="http://schemas.microsoft.com/office/word/2020/wordml/sdtdatahash" xmlns:w16se="http://schemas.microsoft.com/office/word/2015/wordml/symex" xmlns:wpg="http://schemas.microsoft.com/office/word/2010/wordprocessingGroup" xmlns:wpi="http://schemas.microsoft.com/office/word/2010/wordprocessingInk" xmlns:wne="http://schemas.microsoft.com/office/word/2006/wordml" xmlns:wps="http://schemas.microsoft.com/office/word/2010/wordprocessingShape" mc:Ignorable="w14 w15 w16se w16cid w16 w16cex w16sdtdh wp14">
+<w:document xmlns:wpc="http://schemas.microsoft.com/office/word/2010/wordprocessingCanvas" xmlns:cx="http://schemas.microsoft.com/office/drawing/2014/chartex" xmlns:cx1="http://schemas.microsoft.com/office/drawing/2015/9/8/chartex" xmlns:cx2="http://schemas.microsoft.com/office/drawing/2015/10/21/chartex" xmlns:cx3="http://schemas.microsoft.com/office/drawing/2016/5/9/chartex" xmlns:cx4="http://schemas.microsoft.com/office/drawing/2016/5/10/chartex" xmlns:cx5="http://schemas.microsoft.com/office/drawing/2016/5/11/chartex" xmlns:cx6="http://schemas.microsoft.com/office/drawing/2016/5/12/chartex" xmlns:cx7="http://schemas.microsoft.com/office/drawing/2016/5/13/chartex" xmlns:cx8="http://schemas.microsoft.com/office/drawing/2016/5/14/chartex" xmlns:mc="http://schemas.openxmlformats.org/markup-compatibility/2006" xmlns:aink="http://schemas.microsoft.com/office/drawing/2016/ink" xmlns:am3d="http://schemas.microsoft.com/office/drawing/2017/model3d" xmlns:o="urn:schemas-microsoft-com:office:office" xmlns:r="http://schemas.openxmlformats.org/officeDocument/2006/relationships" xmlns:m="http://schemas.openxmlformats.org/officeDocument/2006/math" xmlns:v="urn:schemas-microsoft-com:vml" xmlns:wp14="http://schemas.microsoft.com/office/word/2010/wordprocessingDrawing" xmlns:wp="http://schemas.openxmlformats.org/drawingml/2006/wordprocessingDrawing" xmlns:w10="urn:schemas-microsoft-com:office:word" xmlns:w="http://schemas.openxmlformats.org/wordprocessingml/2006/main" xmlns:w14="http://schemas.microsoft.com/office/word/2010/wordml" xmlns:w15="http://schemas.microsoft.com/office/word/2012/wordml" xmlns:w16cex="http://schemas.microsoft.com/office/word/2018/wordml/cex" xmlns:w16cid="http://schemas.microsoft.com/office/word/2016/wordml/cid" xmlns:w16="http://schemas.microsoft.com/office/word/2018/wordml" xmlns:w16sdtdh="http://schemas.microsoft.com/office/word/2020/wordml/sdtdatahash" xmlns:w16se="http://schemas.microsoft.com/office/word/2015/wordml/symex" xmlns:wpg="http://schemas.microsoft.com/office/word/2010/wordprocessingGroup" xmlns:wpi="http://schemas.microsoft.com/office/word/2010/wordprocessingInk" xmlns:wne="http://schemas.microsoft.com/office/word/2006/wordml" xmlns:wps="http://schemas.microsoft.com/office/word/2010/wordprocessingShape" mc:Ignorable="w14 w15 w16se w16cid w16 w16cex w16sdtdh wp14">
   <w:body>
     <w:p>
       <w:pPr>
@@ -9575,25 +9575,7 @@
                 <w:sz w:val="20"/>
                 <w:szCs w:val="20"/>
               </w:rPr>
-              <w:t xml:space="preserve">Fix </w:t>
-            </w:r>
-            <w:proofErr w:type="spellStart"/>
-            <w:r>
-              <w:rPr>
-                <w:rFonts w:ascii="Garamond" w:eastAsia="Garamond" w:hAnsi="Garamond" w:cs="Garamond"/>
-                <w:sz w:val="20"/>
-                <w:szCs w:val="20"/>
-              </w:rPr>
-              <w:t>gradle</w:t>
-            </w:r>
-            <w:proofErr w:type="spellEnd"/>
-            <w:r>
-              <w:rPr>
-                <w:rFonts w:ascii="Garamond" w:eastAsia="Garamond" w:hAnsi="Garamond" w:cs="Garamond"/>
-                <w:sz w:val="20"/>
-                <w:szCs w:val="20"/>
-              </w:rPr>
-              <w:t xml:space="preserve"> files and run tests; all tests passed</w:t>
+              <w:t>Fix gradle files and run tests; all tests passed</w:t>
             </w:r>
           </w:p>
         </w:tc>
@@ -14127,7 +14109,6 @@
     <w:p>
       <w:pPr>
         <w:spacing w:line="240" w:lineRule="auto"/>
-        <w:ind w:left="360"/>
         <w:rPr>
           <w:rFonts w:ascii="Times New Roman" w:eastAsia="Times New Roman" w:hAnsi="Times New Roman" w:cs="Times New Roman"/>
           <w:sz w:val="24"/>
@@ -14168,7 +14149,7 @@
           <w:lang w:val="en-CA" w:eastAsia="zh-CN"/>
         </w:rPr>
         <w:drawing>
-          <wp:inline distT="0" distB="0" distL="0" distR="0" wp14:anchorId="56A31571" wp14:editId="5E36F0F3">
+          <wp:inline distT="0" distB="0" distL="0" distR="0" wp14:anchorId="56A31571" wp14:editId="08753E8D">
             <wp:extent cx="5943600" cy="3220085"/>
             <wp:effectExtent l="0" t="0" r="0" b="5715"/>
             <wp:docPr id="8" name="Picture 8" descr="No description available."/>
@@ -14179,7 +14160,7 @@
               <a:graphicData uri="http://schemas.openxmlformats.org/drawingml/2006/picture">
                 <pic:pic xmlns:pic="http://schemas.openxmlformats.org/drawingml/2006/picture">
                   <pic:nvPicPr>
-                    <pic:cNvPr id="0" name="Picture 3" descr="No description available."/>
+                    <pic:cNvPr id="8" name="Picture 8" descr="No description available."/>
                     <pic:cNvPicPr>
                       <a:picLocks noChangeAspect="1" noChangeArrowheads="1"/>
                     </pic:cNvPicPr>
@@ -14228,6 +14209,129 @@
     </w:p>
     <w:p>
       <w:pPr>
+        <w:spacing w:line="240" w:lineRule="auto"/>
+        <w:rPr>
+          <w:rFonts w:ascii="Times New Roman" w:eastAsia="Times New Roman" w:hAnsi="Times New Roman" w:cs="Times New Roman"/>
+          <w:sz w:val="24"/>
+          <w:szCs w:val="24"/>
+          <w:lang w:val="en-CA" w:eastAsia="zh-CN"/>
+        </w:rPr>
+      </w:pPr>
+      <w:r>
+        <w:rPr>
+          <w:rFonts w:ascii="Times New Roman" w:eastAsia="Times New Roman" w:hAnsi="Times New Roman" w:cs="Times New Roman"/>
+          <w:noProof/>
+          <w:sz w:val="24"/>
+          <w:szCs w:val="24"/>
+          <w:lang w:val="en-CA" w:eastAsia="zh-CN"/>
+        </w:rPr>
+        <w:drawing>
+          <wp:inline distT="0" distB="0" distL="0" distR="0" wp14:anchorId="38D44A2E" wp14:editId="3FBB41BF">
+            <wp:extent cx="5943600" cy="3228975"/>
+            <wp:effectExtent l="0" t="0" r="0" b="0"/>
+            <wp:docPr id="12" name="Picture 12" descr="Graphical user interface, text&#10;&#10;Description automatically generated"/>
+            <wp:cNvGraphicFramePr>
+              <a:graphicFrameLocks xmlns:a="http://schemas.openxmlformats.org/drawingml/2006/main" noChangeAspect="1"/>
+            </wp:cNvGraphicFramePr>
+            <a:graphic xmlns:a="http://schemas.openxmlformats.org/drawingml/2006/main">
+              <a:graphicData uri="http://schemas.openxmlformats.org/drawingml/2006/picture">
+                <pic:pic xmlns:pic="http://schemas.openxmlformats.org/drawingml/2006/picture">
+                  <pic:nvPicPr>
+                    <pic:cNvPr id="12" name="Picture 12" descr="Graphical user interface, text&#10;&#10;Description automatically generated"/>
+                    <pic:cNvPicPr/>
+                  </pic:nvPicPr>
+                  <pic:blipFill>
+                    <a:blip r:embed="rId8" cstate="print">
+                      <a:extLst>
+                        <a:ext uri="{28A0092B-C50C-407E-A947-70E740481C1C}">
+                          <a14:useLocalDpi xmlns:a14="http://schemas.microsoft.com/office/drawing/2010/main" val="0"/>
+                        </a:ext>
+                      </a:extLst>
+                    </a:blip>
+                    <a:stretch>
+                      <a:fillRect/>
+                    </a:stretch>
+                  </pic:blipFill>
+                  <pic:spPr>
+                    <a:xfrm>
+                      <a:off x="0" y="0"/>
+                      <a:ext cx="5943600" cy="3228975"/>
+                    </a:xfrm>
+                    <a:prstGeom prst="rect">
+                      <a:avLst/>
+                    </a:prstGeom>
+                  </pic:spPr>
+                </pic:pic>
+              </a:graphicData>
+            </a:graphic>
+          </wp:inline>
+        </w:drawing>
+      </w:r>
+    </w:p>
+    <w:p>
+      <w:pPr>
+        <w:spacing w:line="240" w:lineRule="auto"/>
+        <w:rPr>
+          <w:rFonts w:ascii="Times New Roman" w:eastAsia="Times New Roman" w:hAnsi="Times New Roman" w:cs="Times New Roman"/>
+          <w:sz w:val="24"/>
+          <w:szCs w:val="24"/>
+          <w:lang w:val="en-CA" w:eastAsia="zh-CN"/>
+        </w:rPr>
+      </w:pPr>
+      <w:r>
+        <w:rPr>
+          <w:rFonts w:ascii="Times New Roman" w:eastAsia="Times New Roman" w:hAnsi="Times New Roman" w:cs="Times New Roman"/>
+          <w:noProof/>
+          <w:sz w:val="24"/>
+          <w:szCs w:val="24"/>
+          <w:lang w:val="en-CA" w:eastAsia="zh-CN"/>
+        </w:rPr>
+        <w:lastRenderedPageBreak/>
+        <w:drawing>
+          <wp:inline distT="0" distB="0" distL="0" distR="0" wp14:anchorId="36C46882" wp14:editId="088BB203">
+            <wp:extent cx="5943600" cy="3225800"/>
+            <wp:effectExtent l="0" t="0" r="0" b="0"/>
+            <wp:docPr id="11" name="Picture 11" descr="A screenshot of a computer&#10;&#10;Description automatically generated with medium confidence"/>
+            <wp:cNvGraphicFramePr>
+              <a:graphicFrameLocks xmlns:a="http://schemas.openxmlformats.org/drawingml/2006/main" noChangeAspect="1"/>
+            </wp:cNvGraphicFramePr>
+            <a:graphic xmlns:a="http://schemas.openxmlformats.org/drawingml/2006/main">
+              <a:graphicData uri="http://schemas.openxmlformats.org/drawingml/2006/picture">
+                <pic:pic xmlns:pic="http://schemas.openxmlformats.org/drawingml/2006/picture">
+                  <pic:nvPicPr>
+                    <pic:cNvPr id="11" name="Picture 11" descr="A screenshot of a computer&#10;&#10;Description automatically generated with medium confidence"/>
+                    <pic:cNvPicPr/>
+                  </pic:nvPicPr>
+                  <pic:blipFill>
+                    <a:blip r:embed="rId9" cstate="print">
+                      <a:extLst>
+                        <a:ext uri="{28A0092B-C50C-407E-A947-70E740481C1C}">
+                          <a14:useLocalDpi xmlns:a14="http://schemas.microsoft.com/office/drawing/2010/main" val="0"/>
+                        </a:ext>
+                      </a:extLst>
+                    </a:blip>
+                    <a:stretch>
+                      <a:fillRect/>
+                    </a:stretch>
+                  </pic:blipFill>
+                  <pic:spPr>
+                    <a:xfrm>
+                      <a:off x="0" y="0"/>
+                      <a:ext cx="5943600" cy="3225800"/>
+                    </a:xfrm>
+                    <a:prstGeom prst="rect">
+                      <a:avLst/>
+                    </a:prstGeom>
+                  </pic:spPr>
+                </pic:pic>
+              </a:graphicData>
+            </a:graphic>
+          </wp:inline>
+        </w:drawing>
+      </w:r>
+    </w:p>
+    <w:p>
+      <w:pPr>
         <w:spacing w:line="360" w:lineRule="auto"/>
         <w:rPr>
           <w:rFonts w:ascii="Garamond" w:eastAsia="Garamond" w:hAnsi="Garamond" w:cs="Garamond"/>
@@ -14261,7 +14365,7 @@
                     <pic:cNvPicPr/>
                   </pic:nvPicPr>
                   <pic:blipFill>
-                    <a:blip r:embed="rId8"/>
+                    <a:blip r:embed="rId10"/>
                     <a:stretch>
                       <a:fillRect/>
                     </a:stretch>
@@ -14322,7 +14426,6 @@
           <w:b/>
           <w:bCs/>
         </w:rPr>
-        <w:lastRenderedPageBreak/>
         <w:t>Note</w:t>
       </w:r>
       <w:r>
@@ -14402,7 +14505,7 @@
                     <pic:cNvPicPr/>
                   </pic:nvPicPr>
                   <pic:blipFill>
-                    <a:blip r:embed="rId9"/>
+                    <a:blip r:embed="rId11"/>
                     <a:stretch>
                       <a:fillRect/>
                     </a:stretch>
@@ -14510,7 +14613,7 @@
                     <pic:cNvPicPr/>
                   </pic:nvPicPr>
                   <pic:blipFill>
-                    <a:blip r:embed="rId10" cstate="print">
+                    <a:blip r:embed="rId12" cstate="print">
                       <a:extLst>
                         <a:ext uri="{28A0092B-C50C-407E-A947-70E740481C1C}">
                           <a14:useLocalDpi xmlns:a14="http://schemas.microsoft.com/office/drawing/2010/main" val="0"/>
@@ -14571,7 +14674,7 @@
                     <pic:cNvPicPr/>
                   </pic:nvPicPr>
                   <pic:blipFill>
-                    <a:blip r:embed="rId11" cstate="print">
+                    <a:blip r:embed="rId13" cstate="print">
                       <a:extLst>
                         <a:ext uri="{28A0092B-C50C-407E-A947-70E740481C1C}">
                           <a14:useLocalDpi xmlns:a14="http://schemas.microsoft.com/office/drawing/2010/main" val="0"/>
@@ -14623,17 +14726,6 @@
         </w:rPr>
         <w:t xml:space="preserve"> </w:t>
       </w:r>
-      <w:r>
-        <w:rPr>
-          <w:rFonts w:ascii="Garamond" w:eastAsia="Garamond" w:hAnsi="Garamond" w:cs="Garamond"/>
-          <w:b/>
-          <w:bCs/>
-          <w:sz w:val="24"/>
-          <w:szCs w:val="24"/>
-          <w:highlight w:val="yellow"/>
-        </w:rPr>
-        <w:t>TO BE UPDATED</w:t>
-      </w:r>
     </w:p>
     <w:p>
       <w:pPr>
@@ -14674,6 +14766,7 @@
           <w:sz w:val="24"/>
           <w:szCs w:val="24"/>
         </w:rPr>
+        <w:lastRenderedPageBreak/>
         <w:drawing>
           <wp:inline distT="0" distB="0" distL="0" distR="0" wp14:anchorId="174F0E7F" wp14:editId="2CF040B8">
             <wp:extent cx="5943600" cy="1876425"/>
@@ -14690,7 +14783,7 @@
                     <pic:cNvPicPr/>
                   </pic:nvPicPr>
                   <pic:blipFill>
-                    <a:blip r:embed="rId12"/>
+                    <a:blip r:embed="rId14"/>
                     <a:stretch>
                       <a:fillRect/>
                     </a:stretch>
@@ -16031,8 +16124,8 @@
       </w:r>
     </w:p>
     <w:sectPr>
-      <w:footerReference w:type="default" r:id="rId13"/>
-      <w:footerReference w:type="first" r:id="rId14"/>
+      <w:footerReference w:type="default" r:id="rId15"/>
+      <w:footerReference w:type="first" r:id="rId16"/>
       <w:pgSz w:w="12240" w:h="15840"/>
       <w:pgMar w:top="1440" w:right="1440" w:bottom="1440" w:left="1440" w:header="720" w:footer="720" w:gutter="0"/>
       <w:pgNumType w:start="0"/>
@@ -16044,7 +16137,7 @@
 </file>
 
 <file path=word/endnotes.xml><?xml version="1.0" encoding="utf-8"?>
-<w:endnotes xmlns:wpc="http://schemas.microsoft.com/office/word/2010/wordprocessingCanvas" xmlns:cx="http://schemas.microsoft.com/office/drawing/2014/chartex" xmlns:cx1="http://schemas.microsoft.com/office/drawing/2015/9/8/chartex" xmlns:cx2="http://schemas.microsoft.com/office/drawing/2015/10/21/chartex" xmlns:cx3="http://schemas.microsoft.com/office/drawing/2016/5/9/chartex" xmlns:cx4="http://schemas.microsoft.com/office/drawing/2016/5/10/chartex" xmlns:cx5="http://schemas.microsoft.com/office/drawing/2016/5/11/chartex" xmlns:cx6="http://schemas.microsoft.com/office/drawing/2016/5/12/chartex" xmlns:cx7="http://schemas.microsoft.com/office/drawing/2016/5/13/chartex" xmlns:cx8="http://schemas.microsoft.com/office/drawing/2016/5/14/chartex" xmlns:mc="http://schemas.openxmlformats.org/markup-compatibility/2006" xmlns:aink="http://schemas.microsoft.com/office/drawing/2016/ink" xmlns:am3d="http://schemas.microsoft.com/office/drawing/2017/model3d" xmlns:o="urn:schemas-microsoft-com:office:office" xmlns:oel="http://schemas.microsoft.com/office/2019/extlst" xmlns:r="http://schemas.openxmlformats.org/officeDocument/2006/relationships" xmlns:m="http://schemas.openxmlformats.org/officeDocument/2006/math" xmlns:v="urn:schemas-microsoft-com:vml" xmlns:wp14="http://schemas.microsoft.com/office/word/2010/wordprocessingDrawing" xmlns:wp="http://schemas.openxmlformats.org/drawingml/2006/wordprocessingDrawing" xmlns:w10="urn:schemas-microsoft-com:office:word" xmlns:w="http://schemas.openxmlformats.org/wordprocessingml/2006/main" xmlns:w14="http://schemas.microsoft.com/office/word/2010/wordml" xmlns:w15="http://schemas.microsoft.com/office/word/2012/wordml" xmlns:w16cex="http://schemas.microsoft.com/office/word/2018/wordml/cex" xmlns:w16cid="http://schemas.microsoft.com/office/word/2016/wordml/cid" xmlns:w16="http://schemas.microsoft.com/office/word/2018/wordml" xmlns:w16sdtdh="http://schemas.microsoft.com/office/word/2020/wordml/sdtdatahash" xmlns:w16se="http://schemas.microsoft.com/office/word/2015/wordml/symex" xmlns:wpg="http://schemas.microsoft.com/office/word/2010/wordprocessingGroup" xmlns:wpi="http://schemas.microsoft.com/office/word/2010/wordprocessingInk" xmlns:wne="http://schemas.microsoft.com/office/word/2006/wordml" xmlns:wps="http://schemas.microsoft.com/office/word/2010/wordprocessingShape" mc:Ignorable="w14 w15 w16se w16cid w16 w16cex w16sdtdh wp14">
+<w:endnotes xmlns:wpc="http://schemas.microsoft.com/office/word/2010/wordprocessingCanvas" xmlns:cx="http://schemas.microsoft.com/office/drawing/2014/chartex" xmlns:cx1="http://schemas.microsoft.com/office/drawing/2015/9/8/chartex" xmlns:cx2="http://schemas.microsoft.com/office/drawing/2015/10/21/chartex" xmlns:cx3="http://schemas.microsoft.com/office/drawing/2016/5/9/chartex" xmlns:cx4="http://schemas.microsoft.com/office/drawing/2016/5/10/chartex" xmlns:cx5="http://schemas.microsoft.com/office/drawing/2016/5/11/chartex" xmlns:cx6="http://schemas.microsoft.com/office/drawing/2016/5/12/chartex" xmlns:cx7="http://schemas.microsoft.com/office/drawing/2016/5/13/chartex" xmlns:cx8="http://schemas.microsoft.com/office/drawing/2016/5/14/chartex" xmlns:mc="http://schemas.openxmlformats.org/markup-compatibility/2006" xmlns:aink="http://schemas.microsoft.com/office/drawing/2016/ink" xmlns:am3d="http://schemas.microsoft.com/office/drawing/2017/model3d" xmlns:o="urn:schemas-microsoft-com:office:office" xmlns:r="http://schemas.openxmlformats.org/officeDocument/2006/relationships" xmlns:m="http://schemas.openxmlformats.org/officeDocument/2006/math" xmlns:v="urn:schemas-microsoft-com:vml" xmlns:wp14="http://schemas.microsoft.com/office/word/2010/wordprocessingDrawing" xmlns:wp="http://schemas.openxmlformats.org/drawingml/2006/wordprocessingDrawing" xmlns:w10="urn:schemas-microsoft-com:office:word" xmlns:w="http://schemas.openxmlformats.org/wordprocessingml/2006/main" xmlns:w14="http://schemas.microsoft.com/office/word/2010/wordml" xmlns:w15="http://schemas.microsoft.com/office/word/2012/wordml" xmlns:w16cex="http://schemas.microsoft.com/office/word/2018/wordml/cex" xmlns:w16cid="http://schemas.microsoft.com/office/word/2016/wordml/cid" xmlns:w16="http://schemas.microsoft.com/office/word/2018/wordml" xmlns:w16sdtdh="http://schemas.microsoft.com/office/word/2020/wordml/sdtdatahash" xmlns:w16se="http://schemas.microsoft.com/office/word/2015/wordml/symex" xmlns:wpg="http://schemas.microsoft.com/office/word/2010/wordprocessingGroup" xmlns:wpi="http://schemas.microsoft.com/office/word/2010/wordprocessingInk" xmlns:wne="http://schemas.microsoft.com/office/word/2006/wordml" xmlns:wps="http://schemas.microsoft.com/office/word/2010/wordprocessingShape" mc:Ignorable="w14 w15 w16se w16cid w16 w16cex w16sdtdh wp14">
   <w:endnote w:type="separator" w:id="-1">
     <w:p>
       <w:pPr>
@@ -16069,7 +16162,7 @@
 </file>
 
 <file path=word/footer1.xml><?xml version="1.0" encoding="utf-8"?>
-<w:ftr xmlns:wpc="http://schemas.microsoft.com/office/word/2010/wordprocessingCanvas" xmlns:cx="http://schemas.microsoft.com/office/drawing/2014/chartex" xmlns:cx1="http://schemas.microsoft.com/office/drawing/2015/9/8/chartex" xmlns:cx2="http://schemas.microsoft.com/office/drawing/2015/10/21/chartex" xmlns:cx3="http://schemas.microsoft.com/office/drawing/2016/5/9/chartex" xmlns:cx4="http://schemas.microsoft.com/office/drawing/2016/5/10/chartex" xmlns:cx5="http://schemas.microsoft.com/office/drawing/2016/5/11/chartex" xmlns:cx6="http://schemas.microsoft.com/office/drawing/2016/5/12/chartex" xmlns:cx7="http://schemas.microsoft.com/office/drawing/2016/5/13/chartex" xmlns:cx8="http://schemas.microsoft.com/office/drawing/2016/5/14/chartex" xmlns:mc="http://schemas.openxmlformats.org/markup-compatibility/2006" xmlns:aink="http://schemas.microsoft.com/office/drawing/2016/ink" xmlns:am3d="http://schemas.microsoft.com/office/drawing/2017/model3d" xmlns:o="urn:schemas-microsoft-com:office:office" xmlns:oel="http://schemas.microsoft.com/office/2019/extlst" xmlns:r="http://schemas.openxmlformats.org/officeDocument/2006/relationships" xmlns:m="http://schemas.openxmlformats.org/officeDocument/2006/math" xmlns:v="urn:schemas-microsoft-com:vml" xmlns:wp14="http://schemas.microsoft.com/office/word/2010/wordprocessingDrawing" xmlns:wp="http://schemas.openxmlformats.org/drawingml/2006/wordprocessingDrawing" xmlns:w10="urn:schemas-microsoft-com:office:word" xmlns:w="http://schemas.openxmlformats.org/wordprocessingml/2006/main" xmlns:w14="http://schemas.microsoft.com/office/word/2010/wordml" xmlns:w15="http://schemas.microsoft.com/office/word/2012/wordml" xmlns:w16cex="http://schemas.microsoft.com/office/word/2018/wordml/cex" xmlns:w16cid="http://schemas.microsoft.com/office/word/2016/wordml/cid" xmlns:w16="http://schemas.microsoft.com/office/word/2018/wordml" xmlns:w16sdtdh="http://schemas.microsoft.com/office/word/2020/wordml/sdtdatahash" xmlns:w16se="http://schemas.microsoft.com/office/word/2015/wordml/symex" xmlns:wpg="http://schemas.microsoft.com/office/word/2010/wordprocessingGroup" xmlns:wpi="http://schemas.microsoft.com/office/word/2010/wordprocessingInk" xmlns:wne="http://schemas.microsoft.com/office/word/2006/wordml" xmlns:wps="http://schemas.microsoft.com/office/word/2010/wordprocessingShape" mc:Ignorable="w14 w15 w16se w16cid w16 w16cex w16sdtdh wp14">
+<w:ftr xmlns:wpc="http://schemas.microsoft.com/office/word/2010/wordprocessingCanvas" xmlns:cx="http://schemas.microsoft.com/office/drawing/2014/chartex" xmlns:cx1="http://schemas.microsoft.com/office/drawing/2015/9/8/chartex" xmlns:cx2="http://schemas.microsoft.com/office/drawing/2015/10/21/chartex" xmlns:cx3="http://schemas.microsoft.com/office/drawing/2016/5/9/chartex" xmlns:cx4="http://schemas.microsoft.com/office/drawing/2016/5/10/chartex" xmlns:cx5="http://schemas.microsoft.com/office/drawing/2016/5/11/chartex" xmlns:cx6="http://schemas.microsoft.com/office/drawing/2016/5/12/chartex" xmlns:cx7="http://schemas.microsoft.com/office/drawing/2016/5/13/chartex" xmlns:cx8="http://schemas.microsoft.com/office/drawing/2016/5/14/chartex" xmlns:mc="http://schemas.openxmlformats.org/markup-compatibility/2006" xmlns:aink="http://schemas.microsoft.com/office/drawing/2016/ink" xmlns:am3d="http://schemas.microsoft.com/office/drawing/2017/model3d" xmlns:o="urn:schemas-microsoft-com:office:office" xmlns:r="http://schemas.openxmlformats.org/officeDocument/2006/relationships" xmlns:m="http://schemas.openxmlformats.org/officeDocument/2006/math" xmlns:v="urn:schemas-microsoft-com:vml" xmlns:wp14="http://schemas.microsoft.com/office/word/2010/wordprocessingDrawing" xmlns:wp="http://schemas.openxmlformats.org/drawingml/2006/wordprocessingDrawing" xmlns:w10="urn:schemas-microsoft-com:office:word" xmlns:w="http://schemas.openxmlformats.org/wordprocessingml/2006/main" xmlns:w14="http://schemas.microsoft.com/office/word/2010/wordml" xmlns:w15="http://schemas.microsoft.com/office/word/2012/wordml" xmlns:w16cex="http://schemas.microsoft.com/office/word/2018/wordml/cex" xmlns:w16cid="http://schemas.microsoft.com/office/word/2016/wordml/cid" xmlns:w16="http://schemas.microsoft.com/office/word/2018/wordml" xmlns:w16sdtdh="http://schemas.microsoft.com/office/word/2020/wordml/sdtdatahash" xmlns:w16se="http://schemas.microsoft.com/office/word/2015/wordml/symex" xmlns:wpg="http://schemas.microsoft.com/office/word/2010/wordprocessingGroup" xmlns:wpi="http://schemas.microsoft.com/office/word/2010/wordprocessingInk" xmlns:wne="http://schemas.microsoft.com/office/word/2006/wordml" xmlns:wps="http://schemas.microsoft.com/office/word/2010/wordprocessingShape" mc:Ignorable="w14 w15 w16se w16cid w16 w16cex w16sdtdh wp14">
   <w:p>
     <w:pPr>
       <w:jc w:val="right"/>
@@ -16120,13 +16213,13 @@
 </file>
 
 <file path=word/footer2.xml><?xml version="1.0" encoding="utf-8"?>
-<w:ftr xmlns:wpc="http://schemas.microsoft.com/office/word/2010/wordprocessingCanvas" xmlns:cx="http://schemas.microsoft.com/office/drawing/2014/chartex" xmlns:cx1="http://schemas.microsoft.com/office/drawing/2015/9/8/chartex" xmlns:cx2="http://schemas.microsoft.com/office/drawing/2015/10/21/chartex" xmlns:cx3="http://schemas.microsoft.com/office/drawing/2016/5/9/chartex" xmlns:cx4="http://schemas.microsoft.com/office/drawing/2016/5/10/chartex" xmlns:cx5="http://schemas.microsoft.com/office/drawing/2016/5/11/chartex" xmlns:cx6="http://schemas.microsoft.com/office/drawing/2016/5/12/chartex" xmlns:cx7="http://schemas.microsoft.com/office/drawing/2016/5/13/chartex" xmlns:cx8="http://schemas.microsoft.com/office/drawing/2016/5/14/chartex" xmlns:mc="http://schemas.openxmlformats.org/markup-compatibility/2006" xmlns:aink="http://schemas.microsoft.com/office/drawing/2016/ink" xmlns:am3d="http://schemas.microsoft.com/office/drawing/2017/model3d" xmlns:o="urn:schemas-microsoft-com:office:office" xmlns:oel="http://schemas.microsoft.com/office/2019/extlst" xmlns:r="http://schemas.openxmlformats.org/officeDocument/2006/relationships" xmlns:m="http://schemas.openxmlformats.org/officeDocument/2006/math" xmlns:v="urn:schemas-microsoft-com:vml" xmlns:wp14="http://schemas.microsoft.com/office/word/2010/wordprocessingDrawing" xmlns:wp="http://schemas.openxmlformats.org/drawingml/2006/wordprocessingDrawing" xmlns:w10="urn:schemas-microsoft-com:office:word" xmlns:w="http://schemas.openxmlformats.org/wordprocessingml/2006/main" xmlns:w14="http://schemas.microsoft.com/office/word/2010/wordml" xmlns:w15="http://schemas.microsoft.com/office/word/2012/wordml" xmlns:w16cex="http://schemas.microsoft.com/office/word/2018/wordml/cex" xmlns:w16cid="http://schemas.microsoft.com/office/word/2016/wordml/cid" xmlns:w16="http://schemas.microsoft.com/office/word/2018/wordml" xmlns:w16sdtdh="http://schemas.microsoft.com/office/word/2020/wordml/sdtdatahash" xmlns:w16se="http://schemas.microsoft.com/office/word/2015/wordml/symex" xmlns:wpg="http://schemas.microsoft.com/office/word/2010/wordprocessingGroup" xmlns:wpi="http://schemas.microsoft.com/office/word/2010/wordprocessingInk" xmlns:wne="http://schemas.microsoft.com/office/word/2006/wordml" xmlns:wps="http://schemas.microsoft.com/office/word/2010/wordprocessingShape" mc:Ignorable="w14 w15 w16se w16cid w16 w16cex w16sdtdh wp14">
+<w:ftr xmlns:wpc="http://schemas.microsoft.com/office/word/2010/wordprocessingCanvas" xmlns:cx="http://schemas.microsoft.com/office/drawing/2014/chartex" xmlns:cx1="http://schemas.microsoft.com/office/drawing/2015/9/8/chartex" xmlns:cx2="http://schemas.microsoft.com/office/drawing/2015/10/21/chartex" xmlns:cx3="http://schemas.microsoft.com/office/drawing/2016/5/9/chartex" xmlns:cx4="http://schemas.microsoft.com/office/drawing/2016/5/10/chartex" xmlns:cx5="http://schemas.microsoft.com/office/drawing/2016/5/11/chartex" xmlns:cx6="http://schemas.microsoft.com/office/drawing/2016/5/12/chartex" xmlns:cx7="http://schemas.microsoft.com/office/drawing/2016/5/13/chartex" xmlns:cx8="http://schemas.microsoft.com/office/drawing/2016/5/14/chartex" xmlns:mc="http://schemas.openxmlformats.org/markup-compatibility/2006" xmlns:aink="http://schemas.microsoft.com/office/drawing/2016/ink" xmlns:am3d="http://schemas.microsoft.com/office/drawing/2017/model3d" xmlns:o="urn:schemas-microsoft-com:office:office" xmlns:r="http://schemas.openxmlformats.org/officeDocument/2006/relationships" xmlns:m="http://schemas.openxmlformats.org/officeDocument/2006/math" xmlns:v="urn:schemas-microsoft-com:vml" xmlns:wp14="http://schemas.microsoft.com/office/word/2010/wordprocessingDrawing" xmlns:wp="http://schemas.openxmlformats.org/drawingml/2006/wordprocessingDrawing" xmlns:w10="urn:schemas-microsoft-com:office:word" xmlns:w="http://schemas.openxmlformats.org/wordprocessingml/2006/main" xmlns:w14="http://schemas.microsoft.com/office/word/2010/wordml" xmlns:w15="http://schemas.microsoft.com/office/word/2012/wordml" xmlns:w16cex="http://schemas.microsoft.com/office/word/2018/wordml/cex" xmlns:w16cid="http://schemas.microsoft.com/office/word/2016/wordml/cid" xmlns:w16="http://schemas.microsoft.com/office/word/2018/wordml" xmlns:w16sdtdh="http://schemas.microsoft.com/office/word/2020/wordml/sdtdatahash" xmlns:w16se="http://schemas.microsoft.com/office/word/2015/wordml/symex" xmlns:wpg="http://schemas.microsoft.com/office/word/2010/wordprocessingGroup" xmlns:wpi="http://schemas.microsoft.com/office/word/2010/wordprocessingInk" xmlns:wne="http://schemas.microsoft.com/office/word/2006/wordml" xmlns:wps="http://schemas.microsoft.com/office/word/2010/wordprocessingShape" mc:Ignorable="w14 w15 w16se w16cid w16 w16cex w16sdtdh wp14">
   <w:p/>
 </w:ftr>
 </file>
 
 <file path=word/footnotes.xml><?xml version="1.0" encoding="utf-8"?>
-<w:footnotes xmlns:wpc="http://schemas.microsoft.com/office/word/2010/wordprocessingCanvas" xmlns:cx="http://schemas.microsoft.com/office/drawing/2014/chartex" xmlns:cx1="http://schemas.microsoft.com/office/drawing/2015/9/8/chartex" xmlns:cx2="http://schemas.microsoft.com/office/drawing/2015/10/21/chartex" xmlns:cx3="http://schemas.microsoft.com/office/drawing/2016/5/9/chartex" xmlns:cx4="http://schemas.microsoft.com/office/drawing/2016/5/10/chartex" xmlns:cx5="http://schemas.microsoft.com/office/drawing/2016/5/11/chartex" xmlns:cx6="http://schemas.microsoft.com/office/drawing/2016/5/12/chartex" xmlns:cx7="http://schemas.microsoft.com/office/drawing/2016/5/13/chartex" xmlns:cx8="http://schemas.microsoft.com/office/drawing/2016/5/14/chartex" xmlns:mc="http://schemas.openxmlformats.org/markup-compatibility/2006" xmlns:aink="http://schemas.microsoft.com/office/drawing/2016/ink" xmlns:am3d="http://schemas.microsoft.com/office/drawing/2017/model3d" xmlns:o="urn:schemas-microsoft-com:office:office" xmlns:oel="http://schemas.microsoft.com/office/2019/extlst" xmlns:r="http://schemas.openxmlformats.org/officeDocument/2006/relationships" xmlns:m="http://schemas.openxmlformats.org/officeDocument/2006/math" xmlns:v="urn:schemas-microsoft-com:vml" xmlns:wp14="http://schemas.microsoft.com/office/word/2010/wordprocessingDrawing" xmlns:wp="http://schemas.openxmlformats.org/drawingml/2006/wordprocessingDrawing" xmlns:w10="urn:schemas-microsoft-com:office:word" xmlns:w="http://schemas.openxmlformats.org/wordprocessingml/2006/main" xmlns:w14="http://schemas.microsoft.com/office/word/2010/wordml" xmlns:w15="http://schemas.microsoft.com/office/word/2012/wordml" xmlns:w16cex="http://schemas.microsoft.com/office/word/2018/wordml/cex" xmlns:w16cid="http://schemas.microsoft.com/office/word/2016/wordml/cid" xmlns:w16="http://schemas.microsoft.com/office/word/2018/wordml" xmlns:w16sdtdh="http://schemas.microsoft.com/office/word/2020/wordml/sdtdatahash" xmlns:w16se="http://schemas.microsoft.com/office/word/2015/wordml/symex" xmlns:wpg="http://schemas.microsoft.com/office/word/2010/wordprocessingGroup" xmlns:wpi="http://schemas.microsoft.com/office/word/2010/wordprocessingInk" xmlns:wne="http://schemas.microsoft.com/office/word/2006/wordml" xmlns:wps="http://schemas.microsoft.com/office/word/2010/wordprocessingShape" mc:Ignorable="w14 w15 w16se w16cid w16 w16cex w16sdtdh wp14">
+<w:footnotes xmlns:wpc="http://schemas.microsoft.com/office/word/2010/wordprocessingCanvas" xmlns:cx="http://schemas.microsoft.com/office/drawing/2014/chartex" xmlns:cx1="http://schemas.microsoft.com/office/drawing/2015/9/8/chartex" xmlns:cx2="http://schemas.microsoft.com/office/drawing/2015/10/21/chartex" xmlns:cx3="http://schemas.microsoft.com/office/drawing/2016/5/9/chartex" xmlns:cx4="http://schemas.microsoft.com/office/drawing/2016/5/10/chartex" xmlns:cx5="http://schemas.microsoft.com/office/drawing/2016/5/11/chartex" xmlns:cx6="http://schemas.microsoft.com/office/drawing/2016/5/12/chartex" xmlns:cx7="http://schemas.microsoft.com/office/drawing/2016/5/13/chartex" xmlns:cx8="http://schemas.microsoft.com/office/drawing/2016/5/14/chartex" xmlns:mc="http://schemas.openxmlformats.org/markup-compatibility/2006" xmlns:aink="http://schemas.microsoft.com/office/drawing/2016/ink" xmlns:am3d="http://schemas.microsoft.com/office/drawing/2017/model3d" xmlns:o="urn:schemas-microsoft-com:office:office" xmlns:r="http://schemas.openxmlformats.org/officeDocument/2006/relationships" xmlns:m="http://schemas.openxmlformats.org/officeDocument/2006/math" xmlns:v="urn:schemas-microsoft-com:vml" xmlns:wp14="http://schemas.microsoft.com/office/word/2010/wordprocessingDrawing" xmlns:wp="http://schemas.openxmlformats.org/drawingml/2006/wordprocessingDrawing" xmlns:w10="urn:schemas-microsoft-com:office:word" xmlns:w="http://schemas.openxmlformats.org/wordprocessingml/2006/main" xmlns:w14="http://schemas.microsoft.com/office/word/2010/wordml" xmlns:w15="http://schemas.microsoft.com/office/word/2012/wordml" xmlns:w16cex="http://schemas.microsoft.com/office/word/2018/wordml/cex" xmlns:w16cid="http://schemas.microsoft.com/office/word/2016/wordml/cid" xmlns:w16="http://schemas.microsoft.com/office/word/2018/wordml" xmlns:w16sdtdh="http://schemas.microsoft.com/office/word/2020/wordml/sdtdatahash" xmlns:w16se="http://schemas.microsoft.com/office/word/2015/wordml/symex" xmlns:wpg="http://schemas.microsoft.com/office/word/2010/wordprocessingGroup" xmlns:wpi="http://schemas.microsoft.com/office/word/2010/wordprocessingInk" xmlns:wne="http://schemas.microsoft.com/office/word/2006/wordml" xmlns:wps="http://schemas.microsoft.com/office/word/2010/wordprocessingShape" mc:Ignorable="w14 w15 w16se w16cid w16 w16cex w16sdtdh wp14">
   <w:footnote w:type="separator" w:id="-1">
     <w:p>
       <w:pPr>
@@ -16151,7 +16244,7 @@
 </file>
 
 <file path=word/numbering.xml><?xml version="1.0" encoding="utf-8"?>
-<w:numbering xmlns:wpc="http://schemas.microsoft.com/office/word/2010/wordprocessingCanvas" xmlns:cx="http://schemas.microsoft.com/office/drawing/2014/chartex" xmlns:cx1="http://schemas.microsoft.com/office/drawing/2015/9/8/chartex" xmlns:cx2="http://schemas.microsoft.com/office/drawing/2015/10/21/chartex" xmlns:cx3="http://schemas.microsoft.com/office/drawing/2016/5/9/chartex" xmlns:cx4="http://schemas.microsoft.com/office/drawing/2016/5/10/chartex" xmlns:cx5="http://schemas.microsoft.com/office/drawing/2016/5/11/chartex" xmlns:cx6="http://schemas.microsoft.com/office/drawing/2016/5/12/chartex" xmlns:cx7="http://schemas.microsoft.com/office/drawing/2016/5/13/chartex" xmlns:cx8="http://schemas.microsoft.com/office/drawing/2016/5/14/chartex" xmlns:mc="http://schemas.openxmlformats.org/markup-compatibility/2006" xmlns:aink="http://schemas.microsoft.com/office/drawing/2016/ink" xmlns:am3d="http://schemas.microsoft.com/office/drawing/2017/model3d" xmlns:o="urn:schemas-microsoft-com:office:office" xmlns:oel="http://schemas.microsoft.com/office/2019/extlst" xmlns:r="http://schemas.openxmlformats.org/officeDocument/2006/relationships" xmlns:m="http://schemas.openxmlformats.org/officeDocument/2006/math" xmlns:v="urn:schemas-microsoft-com:vml" xmlns:wp14="http://schemas.microsoft.com/office/word/2010/wordprocessingDrawing" xmlns:wp="http://schemas.openxmlformats.org/drawingml/2006/wordprocessingDrawing" xmlns:w10="urn:schemas-microsoft-com:office:word" xmlns:w="http://schemas.openxmlformats.org/wordprocessingml/2006/main" xmlns:w14="http://schemas.microsoft.com/office/word/2010/wordml" xmlns:w15="http://schemas.microsoft.com/office/word/2012/wordml" xmlns:w16cex="http://schemas.microsoft.com/office/word/2018/wordml/cex" xmlns:w16cid="http://schemas.microsoft.com/office/word/2016/wordml/cid" xmlns:w16="http://schemas.microsoft.com/office/word/2018/wordml" xmlns:w16sdtdh="http://schemas.microsoft.com/office/word/2020/wordml/sdtdatahash" xmlns:w16se="http://schemas.microsoft.com/office/word/2015/wordml/symex" xmlns:wpg="http://schemas.microsoft.com/office/word/2010/wordprocessingGroup" xmlns:wpi="http://schemas.microsoft.com/office/word/2010/wordprocessingInk" xmlns:wne="http://schemas.microsoft.com/office/word/2006/wordml" xmlns:wps="http://schemas.microsoft.com/office/word/2010/wordprocessingShape" mc:Ignorable="w14 w15 w16se w16cid w16 w16cex w16sdtdh wp14">
+<w:numbering xmlns:wpc="http://schemas.microsoft.com/office/word/2010/wordprocessingCanvas" xmlns:cx="http://schemas.microsoft.com/office/drawing/2014/chartex" xmlns:cx1="http://schemas.microsoft.com/office/drawing/2015/9/8/chartex" xmlns:cx2="http://schemas.microsoft.com/office/drawing/2015/10/21/chartex" xmlns:cx3="http://schemas.microsoft.com/office/drawing/2016/5/9/chartex" xmlns:cx4="http://schemas.microsoft.com/office/drawing/2016/5/10/chartex" xmlns:cx5="http://schemas.microsoft.com/office/drawing/2016/5/11/chartex" xmlns:cx6="http://schemas.microsoft.com/office/drawing/2016/5/12/chartex" xmlns:cx7="http://schemas.microsoft.com/office/drawing/2016/5/13/chartex" xmlns:cx8="http://schemas.microsoft.com/office/drawing/2016/5/14/chartex" xmlns:mc="http://schemas.openxmlformats.org/markup-compatibility/2006" xmlns:aink="http://schemas.microsoft.com/office/drawing/2016/ink" xmlns:am3d="http://schemas.microsoft.com/office/drawing/2017/model3d" xmlns:o="urn:schemas-microsoft-com:office:office" xmlns:r="http://schemas.openxmlformats.org/officeDocument/2006/relationships" xmlns:m="http://schemas.openxmlformats.org/officeDocument/2006/math" xmlns:v="urn:schemas-microsoft-com:vml" xmlns:wp14="http://schemas.microsoft.com/office/word/2010/wordprocessingDrawing" xmlns:wp="http://schemas.openxmlformats.org/drawingml/2006/wordprocessingDrawing" xmlns:w10="urn:schemas-microsoft-com:office:word" xmlns:w="http://schemas.openxmlformats.org/wordprocessingml/2006/main" xmlns:w14="http://schemas.microsoft.com/office/word/2010/wordml" xmlns:w15="http://schemas.microsoft.com/office/word/2012/wordml" xmlns:w16cex="http://schemas.microsoft.com/office/word/2018/wordml/cex" xmlns:w16cid="http://schemas.microsoft.com/office/word/2016/wordml/cid" xmlns:w16="http://schemas.microsoft.com/office/word/2018/wordml" xmlns:w16sdtdh="http://schemas.microsoft.com/office/word/2020/wordml/sdtdatahash" xmlns:w16se="http://schemas.microsoft.com/office/word/2015/wordml/symex" xmlns:wpg="http://schemas.microsoft.com/office/word/2010/wordprocessingGroup" xmlns:wpi="http://schemas.microsoft.com/office/word/2010/wordprocessingInk" xmlns:wne="http://schemas.microsoft.com/office/word/2006/wordml" xmlns:wps="http://schemas.microsoft.com/office/word/2010/wordprocessingShape" mc:Ignorable="w14 w15 w16se w16cid w16 w16cex w16sdtdh wp14">
   <w:abstractNum w:abstractNumId="0" w15:restartNumberingAfterBreak="0">
     <w:nsid w:val="022033E8"/>
     <w:multiLevelType w:val="multilevel"/>
@@ -18757,73 +18850,73 @@
       </w:rPr>
     </w:lvl>
   </w:abstractNum>
-  <w:num w:numId="1" w16cid:durableId="894896960">
+  <w:num w:numId="1">
     <w:abstractNumId w:val="8"/>
   </w:num>
-  <w:num w:numId="2" w16cid:durableId="613027295">
+  <w:num w:numId="2">
     <w:abstractNumId w:val="12"/>
   </w:num>
-  <w:num w:numId="3" w16cid:durableId="362511677">
+  <w:num w:numId="3">
     <w:abstractNumId w:val="4"/>
   </w:num>
-  <w:num w:numId="4" w16cid:durableId="952831149">
+  <w:num w:numId="4">
     <w:abstractNumId w:val="20"/>
   </w:num>
-  <w:num w:numId="5" w16cid:durableId="834150647">
+  <w:num w:numId="5">
     <w:abstractNumId w:val="11"/>
   </w:num>
-  <w:num w:numId="6" w16cid:durableId="780035670">
+  <w:num w:numId="6">
     <w:abstractNumId w:val="17"/>
   </w:num>
-  <w:num w:numId="7" w16cid:durableId="453988959">
+  <w:num w:numId="7">
     <w:abstractNumId w:val="3"/>
   </w:num>
-  <w:num w:numId="8" w16cid:durableId="392704482">
+  <w:num w:numId="8">
     <w:abstractNumId w:val="2"/>
   </w:num>
-  <w:num w:numId="9" w16cid:durableId="450827632">
+  <w:num w:numId="9">
     <w:abstractNumId w:val="6"/>
   </w:num>
-  <w:num w:numId="10" w16cid:durableId="213935470">
+  <w:num w:numId="10">
     <w:abstractNumId w:val="15"/>
   </w:num>
-  <w:num w:numId="11" w16cid:durableId="1461655669">
+  <w:num w:numId="11">
     <w:abstractNumId w:val="9"/>
   </w:num>
-  <w:num w:numId="12" w16cid:durableId="692609473">
+  <w:num w:numId="12">
     <w:abstractNumId w:val="10"/>
   </w:num>
-  <w:num w:numId="13" w16cid:durableId="634528886">
+  <w:num w:numId="13">
     <w:abstractNumId w:val="22"/>
   </w:num>
-  <w:num w:numId="14" w16cid:durableId="315846202">
+  <w:num w:numId="14">
     <w:abstractNumId w:val="19"/>
   </w:num>
-  <w:num w:numId="15" w16cid:durableId="231698778">
+  <w:num w:numId="15">
     <w:abstractNumId w:val="5"/>
   </w:num>
-  <w:num w:numId="16" w16cid:durableId="1326013241">
+  <w:num w:numId="16">
     <w:abstractNumId w:val="14"/>
   </w:num>
-  <w:num w:numId="17" w16cid:durableId="1083145439">
+  <w:num w:numId="17">
     <w:abstractNumId w:val="21"/>
   </w:num>
-  <w:num w:numId="18" w16cid:durableId="3635931">
+  <w:num w:numId="18">
     <w:abstractNumId w:val="13"/>
   </w:num>
-  <w:num w:numId="19" w16cid:durableId="1381782569">
+  <w:num w:numId="19">
     <w:abstractNumId w:val="18"/>
   </w:num>
-  <w:num w:numId="20" w16cid:durableId="247887394">
+  <w:num w:numId="20">
     <w:abstractNumId w:val="1"/>
   </w:num>
-  <w:num w:numId="21" w16cid:durableId="1485508021">
+  <w:num w:numId="21">
     <w:abstractNumId w:val="0"/>
   </w:num>
-  <w:num w:numId="22" w16cid:durableId="752973008">
+  <w:num w:numId="22">
     <w:abstractNumId w:val="7"/>
   </w:num>
-  <w:num w:numId="23" w16cid:durableId="748423306">
+  <w:num w:numId="23">
     <w:abstractNumId w:val="16"/>
   </w:num>
 </w:numbering>

</xml_diff>

<commit_message>
Downloaded Iteration1Report to submit
</commit_message>
<xml_diff>
--- a/Iteration1_report.docx
+++ b/Iteration1_report.docx
@@ -1,6 +1,6 @@
 
 <file path=word/document.xml><?xml version="1.0" encoding="utf-8"?>
-<w:document xmlns:wpc="http://schemas.microsoft.com/office/word/2010/wordprocessingCanvas" xmlns:cx="http://schemas.microsoft.com/office/drawing/2014/chartex" xmlns:cx1="http://schemas.microsoft.com/office/drawing/2015/9/8/chartex" xmlns:cx2="http://schemas.microsoft.com/office/drawing/2015/10/21/chartex" xmlns:cx3="http://schemas.microsoft.com/office/drawing/2016/5/9/chartex" xmlns:cx4="http://schemas.microsoft.com/office/drawing/2016/5/10/chartex" xmlns:cx5="http://schemas.microsoft.com/office/drawing/2016/5/11/chartex" xmlns:cx6="http://schemas.microsoft.com/office/drawing/2016/5/12/chartex" xmlns:cx7="http://schemas.microsoft.com/office/drawing/2016/5/13/chartex" xmlns:cx8="http://schemas.microsoft.com/office/drawing/2016/5/14/chartex" xmlns:mc="http://schemas.openxmlformats.org/markup-compatibility/2006" xmlns:aink="http://schemas.microsoft.com/office/drawing/2016/ink" xmlns:am3d="http://schemas.microsoft.com/office/drawing/2017/model3d" xmlns:o="urn:schemas-microsoft-com:office:office" xmlns:r="http://schemas.openxmlformats.org/officeDocument/2006/relationships" xmlns:m="http://schemas.openxmlformats.org/officeDocument/2006/math" xmlns:v="urn:schemas-microsoft-com:vml" xmlns:wp14="http://schemas.microsoft.com/office/word/2010/wordprocessingDrawing" xmlns:wp="http://schemas.openxmlformats.org/drawingml/2006/wordprocessingDrawing" xmlns:w10="urn:schemas-microsoft-com:office:word" xmlns:w="http://schemas.openxmlformats.org/wordprocessingml/2006/main" xmlns:w14="http://schemas.microsoft.com/office/word/2010/wordml" xmlns:w15="http://schemas.microsoft.com/office/word/2012/wordml" xmlns:w16cex="http://schemas.microsoft.com/office/word/2018/wordml/cex" xmlns:w16cid="http://schemas.microsoft.com/office/word/2016/wordml/cid" xmlns:w16="http://schemas.microsoft.com/office/word/2018/wordml" xmlns:w16sdtdh="http://schemas.microsoft.com/office/word/2020/wordml/sdtdatahash" xmlns:w16se="http://schemas.microsoft.com/office/word/2015/wordml/symex" xmlns:wpg="http://schemas.microsoft.com/office/word/2010/wordprocessingGroup" xmlns:wpi="http://schemas.microsoft.com/office/word/2010/wordprocessingInk" xmlns:wne="http://schemas.microsoft.com/office/word/2006/wordml" xmlns:wps="http://schemas.microsoft.com/office/word/2010/wordprocessingShape" mc:Ignorable="w14 w15 w16se w16cid w16 w16cex w16sdtdh wp14">
+<w:document xmlns:wpc="http://schemas.microsoft.com/office/word/2010/wordprocessingCanvas" xmlns:cx="http://schemas.microsoft.com/office/drawing/2014/chartex" xmlns:cx1="http://schemas.microsoft.com/office/drawing/2015/9/8/chartex" xmlns:cx2="http://schemas.microsoft.com/office/drawing/2015/10/21/chartex" xmlns:cx3="http://schemas.microsoft.com/office/drawing/2016/5/9/chartex" xmlns:cx4="http://schemas.microsoft.com/office/drawing/2016/5/10/chartex" xmlns:cx5="http://schemas.microsoft.com/office/drawing/2016/5/11/chartex" xmlns:cx6="http://schemas.microsoft.com/office/drawing/2016/5/12/chartex" xmlns:cx7="http://schemas.microsoft.com/office/drawing/2016/5/13/chartex" xmlns:cx8="http://schemas.microsoft.com/office/drawing/2016/5/14/chartex" xmlns:mc="http://schemas.openxmlformats.org/markup-compatibility/2006" xmlns:aink="http://schemas.microsoft.com/office/drawing/2016/ink" xmlns:am3d="http://schemas.microsoft.com/office/drawing/2017/model3d" xmlns:o="urn:schemas-microsoft-com:office:office" xmlns:oel="http://schemas.microsoft.com/office/2019/extlst" xmlns:r="http://schemas.openxmlformats.org/officeDocument/2006/relationships" xmlns:m="http://schemas.openxmlformats.org/officeDocument/2006/math" xmlns:v="urn:schemas-microsoft-com:vml" xmlns:wp14="http://schemas.microsoft.com/office/word/2010/wordprocessingDrawing" xmlns:wp="http://schemas.openxmlformats.org/drawingml/2006/wordprocessingDrawing" xmlns:w10="urn:schemas-microsoft-com:office:word" xmlns:w="http://schemas.openxmlformats.org/wordprocessingml/2006/main" xmlns:w14="http://schemas.microsoft.com/office/word/2010/wordml" xmlns:w15="http://schemas.microsoft.com/office/word/2012/wordml" xmlns:w16cex="http://schemas.microsoft.com/office/word/2018/wordml/cex" xmlns:w16cid="http://schemas.microsoft.com/office/word/2016/wordml/cid" xmlns:w16="http://schemas.microsoft.com/office/word/2018/wordml" xmlns:w16sdtdh="http://schemas.microsoft.com/office/word/2020/wordml/sdtdatahash" xmlns:w16se="http://schemas.microsoft.com/office/word/2015/wordml/symex" xmlns:wpg="http://schemas.microsoft.com/office/word/2010/wordprocessingGroup" xmlns:wpi="http://schemas.microsoft.com/office/word/2010/wordprocessingInk" xmlns:wne="http://schemas.microsoft.com/office/word/2006/wordml" xmlns:wps="http://schemas.microsoft.com/office/word/2010/wordprocessingShape" mc:Ignorable="w14 w15 w16se w16cid w16 w16cex w16sdtdh wp14">
   <w:body>
     <w:p>
       <w:pPr>
@@ -14756,21 +14756,7 @@
         <w:rPr>
           <w:rFonts w:ascii="Garamond" w:eastAsia="Garamond" w:hAnsi="Garamond" w:cs="Garamond"/>
         </w:rPr>
-        <w:t xml:space="preserve">Update every time we hit save, </w:t>
-      </w:r>
-      <w:proofErr w:type="gramStart"/>
-      <w:r>
-        <w:rPr>
-          <w:rFonts w:ascii="Garamond" w:eastAsia="Garamond" w:hAnsi="Garamond" w:cs="Garamond"/>
-        </w:rPr>
-        <w:t>commit</w:t>
-      </w:r>
-      <w:proofErr w:type="gramEnd"/>
-      <w:r>
-        <w:rPr>
-          <w:rFonts w:ascii="Garamond" w:eastAsia="Garamond" w:hAnsi="Garamond" w:cs="Garamond"/>
-        </w:rPr>
-        <w:t xml:space="preserve"> and push to remote repo to minimize conflicts</w:t>
+        <w:t>Update every time we hit save, commit and push to remote repo to minimize conflicts</w:t>
       </w:r>
     </w:p>
     <w:p>
@@ -15198,7 +15184,13 @@
         <w:rPr>
           <w:rFonts w:ascii="Garamond" w:eastAsia="Garamond" w:hAnsi="Garamond" w:cs="Garamond"/>
         </w:rPr>
-        <w:t xml:space="preserve">, Callum </w:t>
+        <w:t>, Callum</w:t>
+      </w:r>
+      <w:r>
+        <w:rPr>
+          <w:rFonts w:ascii="Garamond" w:eastAsia="Garamond" w:hAnsi="Garamond" w:cs="Garamond"/>
+        </w:rPr>
+        <w:t>, Luke</w:t>
       </w:r>
     </w:p>
     <w:p>
@@ -15308,22 +15300,277 @@
     <w:p>
       <w:pPr>
         <w:spacing w:line="360" w:lineRule="auto"/>
-        <w:rPr>
-          <w:rFonts w:ascii="Garamond" w:eastAsia="Garamond" w:hAnsi="Garamond" w:cs="Garamond"/>
+        <w:ind w:left="1440"/>
+        <w:rPr>
+          <w:rFonts w:ascii="Garamond" w:eastAsia="Garamond" w:hAnsi="Garamond" w:cs="Garamond"/>
+          <w:b/>
         </w:rPr>
       </w:pPr>
     </w:p>
     <w:p>
       <w:pPr>
         <w:spacing w:line="360" w:lineRule="auto"/>
-        <w:rPr>
-          <w:rFonts w:ascii="Garamond" w:eastAsia="Garamond" w:hAnsi="Garamond" w:cs="Garamond"/>
-        </w:rPr>
-      </w:pPr>
+        <w:ind w:hanging="360"/>
+        <w:jc w:val="center"/>
+        <w:rPr>
+          <w:rFonts w:ascii="Garamond" w:eastAsia="Garamond" w:hAnsi="Garamond" w:cs="Garamond"/>
+          <w:b/>
+          <w:sz w:val="24"/>
+          <w:szCs w:val="24"/>
+        </w:rPr>
+      </w:pPr>
+      <w:r>
+        <w:rPr>
+          <w:rFonts w:ascii="Garamond" w:eastAsia="Garamond" w:hAnsi="Garamond" w:cs="Garamond"/>
+          <w:b/>
+          <w:sz w:val="24"/>
+          <w:szCs w:val="24"/>
+        </w:rPr>
+        <w:t>5</w:t>
+      </w:r>
+      <w:r>
+        <w:rPr>
+          <w:rFonts w:ascii="Garamond" w:eastAsia="Garamond" w:hAnsi="Garamond" w:cs="Garamond"/>
+          <w:b/>
+          <w:sz w:val="24"/>
+          <w:szCs w:val="24"/>
+        </w:rPr>
+        <w:t>.</w:t>
+      </w:r>
+      <w:r>
+        <w:rPr>
+          <w:rFonts w:ascii="Garamond" w:eastAsia="Garamond" w:hAnsi="Garamond" w:cs="Garamond"/>
+          <w:b/>
+          <w:sz w:val="24"/>
+          <w:szCs w:val="24"/>
+        </w:rPr>
+        <w:t xml:space="preserve"> Merge </w:t>
+      </w:r>
+      <w:proofErr w:type="gramStart"/>
+      <w:r>
+        <w:rPr>
+          <w:rFonts w:ascii="Garamond" w:eastAsia="Garamond" w:hAnsi="Garamond" w:cs="Garamond"/>
+          <w:b/>
+          <w:sz w:val="24"/>
+          <w:szCs w:val="24"/>
+        </w:rPr>
+        <w:t xml:space="preserve">Meeting </w:t>
+      </w:r>
+      <w:r>
+        <w:rPr>
+          <w:rFonts w:ascii="Garamond" w:eastAsia="Garamond" w:hAnsi="Garamond" w:cs="Garamond"/>
+          <w:b/>
+          <w:sz w:val="24"/>
+          <w:szCs w:val="24"/>
+        </w:rPr>
+        <w:t>:</w:t>
+      </w:r>
+      <w:proofErr w:type="gramEnd"/>
+      <w:r>
+        <w:rPr>
+          <w:rFonts w:ascii="Garamond" w:eastAsia="Garamond" w:hAnsi="Garamond" w:cs="Garamond"/>
+          <w:b/>
+          <w:sz w:val="24"/>
+          <w:szCs w:val="24"/>
+        </w:rPr>
+        <w:t xml:space="preserve"> 2022-10-1</w:t>
+      </w:r>
+      <w:r>
+        <w:rPr>
+          <w:rFonts w:ascii="Garamond" w:eastAsia="Garamond" w:hAnsi="Garamond" w:cs="Garamond"/>
+          <w:b/>
+          <w:sz w:val="24"/>
+          <w:szCs w:val="24"/>
+        </w:rPr>
+        <w:t>5</w:t>
+      </w:r>
     </w:p>
     <w:p>
       <w:pPr>
         <w:spacing w:line="360" w:lineRule="auto"/>
+        <w:rPr>
+          <w:rFonts w:ascii="Garamond" w:eastAsia="Garamond" w:hAnsi="Garamond" w:cs="Garamond"/>
+        </w:rPr>
+      </w:pPr>
+      <w:r>
+        <w:rPr>
+          <w:rFonts w:ascii="Garamond" w:eastAsia="Garamond" w:hAnsi="Garamond" w:cs="Garamond"/>
+        </w:rPr>
+        <w:t xml:space="preserve">Time and location:  In person – </w:t>
+      </w:r>
+      <w:r>
+        <w:rPr>
+          <w:rFonts w:ascii="Garamond" w:eastAsia="Garamond" w:hAnsi="Garamond" w:cs="Garamond"/>
+        </w:rPr>
+        <w:t>4</w:t>
+      </w:r>
+      <w:r>
+        <w:rPr>
+          <w:rFonts w:ascii="Garamond" w:eastAsia="Garamond" w:hAnsi="Garamond" w:cs="Garamond"/>
+          <w:vertAlign w:val="superscript"/>
+        </w:rPr>
+        <w:t>th</w:t>
+      </w:r>
+      <w:r>
+        <w:rPr>
+          <w:rFonts w:ascii="Garamond" w:eastAsia="Garamond" w:hAnsi="Garamond" w:cs="Garamond"/>
+        </w:rPr>
+        <w:t xml:space="preserve"> floor Goldberg</w:t>
+      </w:r>
+      <w:r>
+        <w:rPr>
+          <w:rFonts w:ascii="Garamond" w:eastAsia="Garamond" w:hAnsi="Garamond" w:cs="Garamond"/>
+        </w:rPr>
+        <w:t xml:space="preserve"> </w:t>
+      </w:r>
+    </w:p>
+    <w:p>
+      <w:pPr>
+        <w:spacing w:line="360" w:lineRule="auto"/>
+        <w:rPr>
+          <w:rFonts w:ascii="Garamond" w:eastAsia="Garamond" w:hAnsi="Garamond" w:cs="Garamond"/>
+          <w:b/>
+        </w:rPr>
+      </w:pPr>
+      <w:r>
+        <w:rPr>
+          <w:rFonts w:ascii="Garamond" w:eastAsia="Garamond" w:hAnsi="Garamond" w:cs="Garamond"/>
+        </w:rPr>
+        <w:t xml:space="preserve">Attendance: Emma, Minh, </w:t>
+      </w:r>
+      <w:proofErr w:type="spellStart"/>
+      <w:r>
+        <w:rPr>
+          <w:rFonts w:ascii="Garamond" w:eastAsia="Garamond" w:hAnsi="Garamond" w:cs="Garamond"/>
+        </w:rPr>
+        <w:t>Shaoqin</w:t>
+      </w:r>
+      <w:proofErr w:type="spellEnd"/>
+      <w:r>
+        <w:rPr>
+          <w:rFonts w:ascii="Garamond" w:eastAsia="Garamond" w:hAnsi="Garamond" w:cs="Garamond"/>
+        </w:rPr>
+        <w:t>, Callum, Luke</w:t>
+      </w:r>
+      <w:r>
+        <w:rPr>
+          <w:rFonts w:ascii="Garamond" w:eastAsia="Garamond" w:hAnsi="Garamond" w:cs="Garamond"/>
+        </w:rPr>
+        <w:t>, William, Lam</w:t>
+      </w:r>
+    </w:p>
+    <w:p>
+      <w:pPr>
+        <w:spacing w:line="360" w:lineRule="auto"/>
+        <w:rPr>
+          <w:rFonts w:ascii="Garamond" w:eastAsia="Garamond" w:hAnsi="Garamond" w:cs="Garamond"/>
+        </w:rPr>
+      </w:pPr>
+      <w:r>
+        <w:rPr>
+          <w:rFonts w:ascii="Garamond" w:eastAsia="Garamond" w:hAnsi="Garamond" w:cs="Garamond"/>
+        </w:rPr>
+        <w:t xml:space="preserve">Summary: </w:t>
+      </w:r>
+      <w:r>
+        <w:rPr>
+          <w:rFonts w:ascii="Garamond" w:eastAsia="Garamond" w:hAnsi="Garamond" w:cs="Garamond"/>
+        </w:rPr>
+        <w:t>Merged branches</w:t>
+      </w:r>
+    </w:p>
+    <w:p>
+      <w:pPr>
+        <w:spacing w:line="360" w:lineRule="auto"/>
+        <w:rPr>
+          <w:rFonts w:ascii="Garamond" w:eastAsia="Garamond" w:hAnsi="Garamond" w:cs="Garamond"/>
+        </w:rPr>
+      </w:pPr>
+      <w:r>
+        <w:rPr>
+          <w:rFonts w:ascii="Garamond" w:eastAsia="Garamond" w:hAnsi="Garamond" w:cs="Garamond"/>
+        </w:rPr>
+        <w:t>Work in progre</w:t>
+      </w:r>
+      <w:r>
+        <w:rPr>
+          <w:rFonts w:ascii="Garamond" w:eastAsia="Garamond" w:hAnsi="Garamond" w:cs="Garamond"/>
+        </w:rPr>
+        <w:t>ss:</w:t>
+      </w:r>
+    </w:p>
+    <w:p>
+      <w:pPr>
+        <w:numPr>
+          <w:ilvl w:val="0"/>
+          <w:numId w:val="3"/>
+        </w:numPr>
+        <w:spacing w:line="360" w:lineRule="auto"/>
+        <w:rPr>
+          <w:rFonts w:ascii="Garamond" w:eastAsia="Garamond" w:hAnsi="Garamond" w:cs="Garamond"/>
+        </w:rPr>
+      </w:pPr>
+      <w:r>
+        <w:rPr>
+          <w:rFonts w:ascii="Garamond" w:eastAsia="Garamond" w:hAnsi="Garamond" w:cs="Garamond"/>
+        </w:rPr>
+        <w:t>Iteration Report</w:t>
+      </w:r>
+    </w:p>
+    <w:p>
+      <w:pPr>
+        <w:numPr>
+          <w:ilvl w:val="0"/>
+          <w:numId w:val="3"/>
+        </w:numPr>
+        <w:spacing w:line="360" w:lineRule="auto"/>
+        <w:rPr>
+          <w:rFonts w:ascii="Garamond" w:eastAsia="Garamond" w:hAnsi="Garamond" w:cs="Garamond"/>
+        </w:rPr>
+      </w:pPr>
+      <w:r>
+        <w:rPr>
+          <w:rFonts w:ascii="Garamond" w:eastAsia="Garamond" w:hAnsi="Garamond" w:cs="Garamond"/>
+        </w:rPr>
+        <w:t>Demo Video</w:t>
+      </w:r>
+    </w:p>
+    <w:p>
+      <w:pPr>
+        <w:spacing w:line="360" w:lineRule="auto"/>
+        <w:rPr>
+          <w:rFonts w:ascii="Garamond" w:eastAsia="Garamond" w:hAnsi="Garamond" w:cs="Garamond"/>
+        </w:rPr>
+      </w:pPr>
+    </w:p>
+    <w:p>
+      <w:pPr>
+        <w:spacing w:line="360" w:lineRule="auto"/>
+        <w:rPr>
+          <w:rFonts w:ascii="Garamond" w:eastAsia="Garamond" w:hAnsi="Garamond" w:cs="Garamond"/>
+          <w:b/>
+        </w:rPr>
+      </w:pPr>
+    </w:p>
+    <w:p>
+      <w:pPr>
+        <w:spacing w:line="360" w:lineRule="auto"/>
+        <w:rPr>
+          <w:rFonts w:ascii="Garamond" w:eastAsia="Garamond" w:hAnsi="Garamond" w:cs="Garamond"/>
+        </w:rPr>
+      </w:pPr>
+    </w:p>
+    <w:p>
+      <w:pPr>
+        <w:spacing w:line="360" w:lineRule="auto"/>
+        <w:rPr>
+          <w:rFonts w:ascii="Garamond" w:eastAsia="Garamond" w:hAnsi="Garamond" w:cs="Garamond"/>
+        </w:rPr>
+      </w:pPr>
+    </w:p>
+    <w:p>
+      <w:pPr>
+        <w:spacing w:line="360" w:lineRule="auto"/>
         <w:jc w:val="center"/>
         <w:rPr>
           <w:rFonts w:ascii="Garamond" w:eastAsia="Garamond" w:hAnsi="Garamond" w:cs="Garamond"/>
@@ -15335,6 +15582,7 @@
           <w:rFonts w:ascii="Garamond" w:eastAsia="Garamond" w:hAnsi="Garamond" w:cs="Garamond"/>
           <w:b/>
         </w:rPr>
+        <w:lastRenderedPageBreak/>
         <w:t>Iteration Post-mortem Review [4/100]</w:t>
       </w:r>
     </w:p>
@@ -15485,6 +15733,26 @@
           <w:u w:val="single"/>
         </w:rPr>
       </w:pPr>
+    </w:p>
+    <w:p>
+      <w:pPr>
+        <w:spacing w:line="360" w:lineRule="auto"/>
+        <w:rPr>
+          <w:rFonts w:ascii="Garamond" w:eastAsia="Garamond" w:hAnsi="Garamond" w:cs="Garamond"/>
+          <w:i/>
+          <w:u w:val="single"/>
+        </w:rPr>
+      </w:pPr>
+    </w:p>
+    <w:p>
+      <w:pPr>
+        <w:spacing w:line="360" w:lineRule="auto"/>
+        <w:rPr>
+          <w:rFonts w:ascii="Garamond" w:eastAsia="Garamond" w:hAnsi="Garamond" w:cs="Garamond"/>
+          <w:i/>
+          <w:u w:val="single"/>
+        </w:rPr>
+      </w:pPr>
       <w:r>
         <w:rPr>
           <w:rFonts w:ascii="Garamond" w:eastAsia="Garamond" w:hAnsi="Garamond" w:cs="Garamond"/>
@@ -15549,7 +15817,6 @@
           <w:rFonts w:ascii="Garamond" w:eastAsia="Garamond" w:hAnsi="Garamond" w:cs="Garamond"/>
           <w:iCs/>
         </w:rPr>
-        <w:lastRenderedPageBreak/>
         <w:t xml:space="preserve">Ensure the build gradle file is correct </w:t>
       </w:r>
     </w:p>
@@ -15571,6 +15838,27 @@
           <w:rFonts w:ascii="Garamond" w:eastAsia="Garamond" w:hAnsi="Garamond" w:cs="Garamond"/>
           <w:iCs/>
         </w:rPr>
+        <w:t>Start early to get used to the software</w:t>
+      </w:r>
+    </w:p>
+    <w:p>
+      <w:pPr>
+        <w:pStyle w:val="ListParagraph"/>
+        <w:numPr>
+          <w:ilvl w:val="0"/>
+          <w:numId w:val="22"/>
+        </w:numPr>
+        <w:spacing w:line="360" w:lineRule="auto"/>
+        <w:rPr>
+          <w:rFonts w:ascii="Garamond" w:eastAsia="Garamond" w:hAnsi="Garamond" w:cs="Garamond"/>
+          <w:iCs/>
+        </w:rPr>
+      </w:pPr>
+      <w:r>
+        <w:rPr>
+          <w:rFonts w:ascii="Garamond" w:eastAsia="Garamond" w:hAnsi="Garamond" w:cs="Garamond"/>
+          <w:iCs/>
+        </w:rPr>
         <w:t xml:space="preserve">Pull any changes first before merge again </w:t>
       </w:r>
     </w:p>
@@ -15643,6 +15931,28 @@
           <w:iCs/>
         </w:rPr>
         <w:t>Minimize issues</w:t>
+      </w:r>
+    </w:p>
+    <w:p>
+      <w:pPr>
+        <w:pStyle w:val="ListParagraph"/>
+        <w:numPr>
+          <w:ilvl w:val="0"/>
+          <w:numId w:val="23"/>
+        </w:numPr>
+        <w:spacing w:line="360" w:lineRule="auto"/>
+        <w:rPr>
+          <w:rFonts w:ascii="Garamond" w:eastAsia="Garamond" w:hAnsi="Garamond" w:cs="Garamond"/>
+          <w:iCs/>
+          <w:u w:val="single"/>
+        </w:rPr>
+      </w:pPr>
+      <w:r>
+        <w:rPr>
+          <w:rFonts w:ascii="Garamond" w:eastAsia="Garamond" w:hAnsi="Garamond" w:cs="Garamond"/>
+          <w:iCs/>
+        </w:rPr>
+        <w:t>Refactoring</w:t>
       </w:r>
     </w:p>
     <w:p>
@@ -15685,7 +15995,7 @@
 </file>
 
 <file path=word/endnotes.xml><?xml version="1.0" encoding="utf-8"?>
-<w:endnotes xmlns:wpc="http://schemas.microsoft.com/office/word/2010/wordprocessingCanvas" xmlns:cx="http://schemas.microsoft.com/office/drawing/2014/chartex" xmlns:cx1="http://schemas.microsoft.com/office/drawing/2015/9/8/chartex" xmlns:cx2="http://schemas.microsoft.com/office/drawing/2015/10/21/chartex" xmlns:cx3="http://schemas.microsoft.com/office/drawing/2016/5/9/chartex" xmlns:cx4="http://schemas.microsoft.com/office/drawing/2016/5/10/chartex" xmlns:cx5="http://schemas.microsoft.com/office/drawing/2016/5/11/chartex" xmlns:cx6="http://schemas.microsoft.com/office/drawing/2016/5/12/chartex" xmlns:cx7="http://schemas.microsoft.com/office/drawing/2016/5/13/chartex" xmlns:cx8="http://schemas.microsoft.com/office/drawing/2016/5/14/chartex" xmlns:mc="http://schemas.openxmlformats.org/markup-compatibility/2006" xmlns:aink="http://schemas.microsoft.com/office/drawing/2016/ink" xmlns:am3d="http://schemas.microsoft.com/office/drawing/2017/model3d" xmlns:o="urn:schemas-microsoft-com:office:office" xmlns:r="http://schemas.openxmlformats.org/officeDocument/2006/relationships" xmlns:m="http://schemas.openxmlformats.org/officeDocument/2006/math" xmlns:v="urn:schemas-microsoft-com:vml" xmlns:wp14="http://schemas.microsoft.com/office/word/2010/wordprocessingDrawing" xmlns:wp="http://schemas.openxmlformats.org/drawingml/2006/wordprocessingDrawing" xmlns:w10="urn:schemas-microsoft-com:office:word" xmlns:w="http://schemas.openxmlformats.org/wordprocessingml/2006/main" xmlns:w14="http://schemas.microsoft.com/office/word/2010/wordml" xmlns:w15="http://schemas.microsoft.com/office/word/2012/wordml" xmlns:w16cex="http://schemas.microsoft.com/office/word/2018/wordml/cex" xmlns:w16cid="http://schemas.microsoft.com/office/word/2016/wordml/cid" xmlns:w16="http://schemas.microsoft.com/office/word/2018/wordml" xmlns:w16sdtdh="http://schemas.microsoft.com/office/word/2020/wordml/sdtdatahash" xmlns:w16se="http://schemas.microsoft.com/office/word/2015/wordml/symex" xmlns:wpg="http://schemas.microsoft.com/office/word/2010/wordprocessingGroup" xmlns:wpi="http://schemas.microsoft.com/office/word/2010/wordprocessingInk" xmlns:wne="http://schemas.microsoft.com/office/word/2006/wordml" xmlns:wps="http://schemas.microsoft.com/office/word/2010/wordprocessingShape" mc:Ignorable="w14 w15 w16se w16cid w16 w16cex w16sdtdh wp14">
+<w:endnotes xmlns:wpc="http://schemas.microsoft.com/office/word/2010/wordprocessingCanvas" xmlns:cx="http://schemas.microsoft.com/office/drawing/2014/chartex" xmlns:cx1="http://schemas.microsoft.com/office/drawing/2015/9/8/chartex" xmlns:cx2="http://schemas.microsoft.com/office/drawing/2015/10/21/chartex" xmlns:cx3="http://schemas.microsoft.com/office/drawing/2016/5/9/chartex" xmlns:cx4="http://schemas.microsoft.com/office/drawing/2016/5/10/chartex" xmlns:cx5="http://schemas.microsoft.com/office/drawing/2016/5/11/chartex" xmlns:cx6="http://schemas.microsoft.com/office/drawing/2016/5/12/chartex" xmlns:cx7="http://schemas.microsoft.com/office/drawing/2016/5/13/chartex" xmlns:cx8="http://schemas.microsoft.com/office/drawing/2016/5/14/chartex" xmlns:mc="http://schemas.openxmlformats.org/markup-compatibility/2006" xmlns:aink="http://schemas.microsoft.com/office/drawing/2016/ink" xmlns:am3d="http://schemas.microsoft.com/office/drawing/2017/model3d" xmlns:o="urn:schemas-microsoft-com:office:office" xmlns:oel="http://schemas.microsoft.com/office/2019/extlst" xmlns:r="http://schemas.openxmlformats.org/officeDocument/2006/relationships" xmlns:m="http://schemas.openxmlformats.org/officeDocument/2006/math" xmlns:v="urn:schemas-microsoft-com:vml" xmlns:wp14="http://schemas.microsoft.com/office/word/2010/wordprocessingDrawing" xmlns:wp="http://schemas.openxmlformats.org/drawingml/2006/wordprocessingDrawing" xmlns:w10="urn:schemas-microsoft-com:office:word" xmlns:w="http://schemas.openxmlformats.org/wordprocessingml/2006/main" xmlns:w14="http://schemas.microsoft.com/office/word/2010/wordml" xmlns:w15="http://schemas.microsoft.com/office/word/2012/wordml" xmlns:w16cex="http://schemas.microsoft.com/office/word/2018/wordml/cex" xmlns:w16cid="http://schemas.microsoft.com/office/word/2016/wordml/cid" xmlns:w16="http://schemas.microsoft.com/office/word/2018/wordml" xmlns:w16sdtdh="http://schemas.microsoft.com/office/word/2020/wordml/sdtdatahash" xmlns:w16se="http://schemas.microsoft.com/office/word/2015/wordml/symex" xmlns:wpg="http://schemas.microsoft.com/office/word/2010/wordprocessingGroup" xmlns:wpi="http://schemas.microsoft.com/office/word/2010/wordprocessingInk" xmlns:wne="http://schemas.microsoft.com/office/word/2006/wordml" xmlns:wps="http://schemas.microsoft.com/office/word/2010/wordprocessingShape" mc:Ignorable="w14 w15 w16se w16cid w16 w16cex w16sdtdh wp14">
   <w:endnote w:type="separator" w:id="-1">
     <w:p>
       <w:pPr>
@@ -15710,7 +16020,7 @@
 </file>
 
 <file path=word/footer1.xml><?xml version="1.0" encoding="utf-8"?>
-<w:ftr xmlns:wpc="http://schemas.microsoft.com/office/word/2010/wordprocessingCanvas" xmlns:cx="http://schemas.microsoft.com/office/drawing/2014/chartex" xmlns:cx1="http://schemas.microsoft.com/office/drawing/2015/9/8/chartex" xmlns:cx2="http://schemas.microsoft.com/office/drawing/2015/10/21/chartex" xmlns:cx3="http://schemas.microsoft.com/office/drawing/2016/5/9/chartex" xmlns:cx4="http://schemas.microsoft.com/office/drawing/2016/5/10/chartex" xmlns:cx5="http://schemas.microsoft.com/office/drawing/2016/5/11/chartex" xmlns:cx6="http://schemas.microsoft.com/office/drawing/2016/5/12/chartex" xmlns:cx7="http://schemas.microsoft.com/office/drawing/2016/5/13/chartex" xmlns:cx8="http://schemas.microsoft.com/office/drawing/2016/5/14/chartex" xmlns:mc="http://schemas.openxmlformats.org/markup-compatibility/2006" xmlns:aink="http://schemas.microsoft.com/office/drawing/2016/ink" xmlns:am3d="http://schemas.microsoft.com/office/drawing/2017/model3d" xmlns:o="urn:schemas-microsoft-com:office:office" xmlns:r="http://schemas.openxmlformats.org/officeDocument/2006/relationships" xmlns:m="http://schemas.openxmlformats.org/officeDocument/2006/math" xmlns:v="urn:schemas-microsoft-com:vml" xmlns:wp14="http://schemas.microsoft.com/office/word/2010/wordprocessingDrawing" xmlns:wp="http://schemas.openxmlformats.org/drawingml/2006/wordprocessingDrawing" xmlns:w10="urn:schemas-microsoft-com:office:word" xmlns:w="http://schemas.openxmlformats.org/wordprocessingml/2006/main" xmlns:w14="http://schemas.microsoft.com/office/word/2010/wordml" xmlns:w15="http://schemas.microsoft.com/office/word/2012/wordml" xmlns:w16cex="http://schemas.microsoft.com/office/word/2018/wordml/cex" xmlns:w16cid="http://schemas.microsoft.com/office/word/2016/wordml/cid" xmlns:w16="http://schemas.microsoft.com/office/word/2018/wordml" xmlns:w16sdtdh="http://schemas.microsoft.com/office/word/2020/wordml/sdtdatahash" xmlns:w16se="http://schemas.microsoft.com/office/word/2015/wordml/symex" xmlns:wpg="http://schemas.microsoft.com/office/word/2010/wordprocessingGroup" xmlns:wpi="http://schemas.microsoft.com/office/word/2010/wordprocessingInk" xmlns:wne="http://schemas.microsoft.com/office/word/2006/wordml" xmlns:wps="http://schemas.microsoft.com/office/word/2010/wordprocessingShape" mc:Ignorable="w14 w15 w16se w16cid w16 w16cex w16sdtdh wp14">
+<w:ftr xmlns:wpc="http://schemas.microsoft.com/office/word/2010/wordprocessingCanvas" xmlns:cx="http://schemas.microsoft.com/office/drawing/2014/chartex" xmlns:cx1="http://schemas.microsoft.com/office/drawing/2015/9/8/chartex" xmlns:cx2="http://schemas.microsoft.com/office/drawing/2015/10/21/chartex" xmlns:cx3="http://schemas.microsoft.com/office/drawing/2016/5/9/chartex" xmlns:cx4="http://schemas.microsoft.com/office/drawing/2016/5/10/chartex" xmlns:cx5="http://schemas.microsoft.com/office/drawing/2016/5/11/chartex" xmlns:cx6="http://schemas.microsoft.com/office/drawing/2016/5/12/chartex" xmlns:cx7="http://schemas.microsoft.com/office/drawing/2016/5/13/chartex" xmlns:cx8="http://schemas.microsoft.com/office/drawing/2016/5/14/chartex" xmlns:mc="http://schemas.openxmlformats.org/markup-compatibility/2006" xmlns:aink="http://schemas.microsoft.com/office/drawing/2016/ink" xmlns:am3d="http://schemas.microsoft.com/office/drawing/2017/model3d" xmlns:o="urn:schemas-microsoft-com:office:office" xmlns:oel="http://schemas.microsoft.com/office/2019/extlst" xmlns:r="http://schemas.openxmlformats.org/officeDocument/2006/relationships" xmlns:m="http://schemas.openxmlformats.org/officeDocument/2006/math" xmlns:v="urn:schemas-microsoft-com:vml" xmlns:wp14="http://schemas.microsoft.com/office/word/2010/wordprocessingDrawing" xmlns:wp="http://schemas.openxmlformats.org/drawingml/2006/wordprocessingDrawing" xmlns:w10="urn:schemas-microsoft-com:office:word" xmlns:w="http://schemas.openxmlformats.org/wordprocessingml/2006/main" xmlns:w14="http://schemas.microsoft.com/office/word/2010/wordml" xmlns:w15="http://schemas.microsoft.com/office/word/2012/wordml" xmlns:w16cex="http://schemas.microsoft.com/office/word/2018/wordml/cex" xmlns:w16cid="http://schemas.microsoft.com/office/word/2016/wordml/cid" xmlns:w16="http://schemas.microsoft.com/office/word/2018/wordml" xmlns:w16sdtdh="http://schemas.microsoft.com/office/word/2020/wordml/sdtdatahash" xmlns:w16se="http://schemas.microsoft.com/office/word/2015/wordml/symex" xmlns:wpg="http://schemas.microsoft.com/office/word/2010/wordprocessingGroup" xmlns:wpi="http://schemas.microsoft.com/office/word/2010/wordprocessingInk" xmlns:wne="http://schemas.microsoft.com/office/word/2006/wordml" xmlns:wps="http://schemas.microsoft.com/office/word/2010/wordprocessingShape" mc:Ignorable="w14 w15 w16se w16cid w16 w16cex w16sdtdh wp14">
   <w:p>
     <w:pPr>
       <w:jc w:val="right"/>
@@ -15761,13 +16071,13 @@
 </file>
 
 <file path=word/footer2.xml><?xml version="1.0" encoding="utf-8"?>
-<w:ftr xmlns:wpc="http://schemas.microsoft.com/office/word/2010/wordprocessingCanvas" xmlns:cx="http://schemas.microsoft.com/office/drawing/2014/chartex" xmlns:cx1="http://schemas.microsoft.com/office/drawing/2015/9/8/chartex" xmlns:cx2="http://schemas.microsoft.com/office/drawing/2015/10/21/chartex" xmlns:cx3="http://schemas.microsoft.com/office/drawing/2016/5/9/chartex" xmlns:cx4="http://schemas.microsoft.com/office/drawing/2016/5/10/chartex" xmlns:cx5="http://schemas.microsoft.com/office/drawing/2016/5/11/chartex" xmlns:cx6="http://schemas.microsoft.com/office/drawing/2016/5/12/chartex" xmlns:cx7="http://schemas.microsoft.com/office/drawing/2016/5/13/chartex" xmlns:cx8="http://schemas.microsoft.com/office/drawing/2016/5/14/chartex" xmlns:mc="http://schemas.openxmlformats.org/markup-compatibility/2006" xmlns:aink="http://schemas.microsoft.com/office/drawing/2016/ink" xmlns:am3d="http://schemas.microsoft.com/office/drawing/2017/model3d" xmlns:o="urn:schemas-microsoft-com:office:office" xmlns:r="http://schemas.openxmlformats.org/officeDocument/2006/relationships" xmlns:m="http://schemas.openxmlformats.org/officeDocument/2006/math" xmlns:v="urn:schemas-microsoft-com:vml" xmlns:wp14="http://schemas.microsoft.com/office/word/2010/wordprocessingDrawing" xmlns:wp="http://schemas.openxmlformats.org/drawingml/2006/wordprocessingDrawing" xmlns:w10="urn:schemas-microsoft-com:office:word" xmlns:w="http://schemas.openxmlformats.org/wordprocessingml/2006/main" xmlns:w14="http://schemas.microsoft.com/office/word/2010/wordml" xmlns:w15="http://schemas.microsoft.com/office/word/2012/wordml" xmlns:w16cex="http://schemas.microsoft.com/office/word/2018/wordml/cex" xmlns:w16cid="http://schemas.microsoft.com/office/word/2016/wordml/cid" xmlns:w16="http://schemas.microsoft.com/office/word/2018/wordml" xmlns:w16sdtdh="http://schemas.microsoft.com/office/word/2020/wordml/sdtdatahash" xmlns:w16se="http://schemas.microsoft.com/office/word/2015/wordml/symex" xmlns:wpg="http://schemas.microsoft.com/office/word/2010/wordprocessingGroup" xmlns:wpi="http://schemas.microsoft.com/office/word/2010/wordprocessingInk" xmlns:wne="http://schemas.microsoft.com/office/word/2006/wordml" xmlns:wps="http://schemas.microsoft.com/office/word/2010/wordprocessingShape" mc:Ignorable="w14 w15 w16se w16cid w16 w16cex w16sdtdh wp14">
+<w:ftr xmlns:wpc="http://schemas.microsoft.com/office/word/2010/wordprocessingCanvas" xmlns:cx="http://schemas.microsoft.com/office/drawing/2014/chartex" xmlns:cx1="http://schemas.microsoft.com/office/drawing/2015/9/8/chartex" xmlns:cx2="http://schemas.microsoft.com/office/drawing/2015/10/21/chartex" xmlns:cx3="http://schemas.microsoft.com/office/drawing/2016/5/9/chartex" xmlns:cx4="http://schemas.microsoft.com/office/drawing/2016/5/10/chartex" xmlns:cx5="http://schemas.microsoft.com/office/drawing/2016/5/11/chartex" xmlns:cx6="http://schemas.microsoft.com/office/drawing/2016/5/12/chartex" xmlns:cx7="http://schemas.microsoft.com/office/drawing/2016/5/13/chartex" xmlns:cx8="http://schemas.microsoft.com/office/drawing/2016/5/14/chartex" xmlns:mc="http://schemas.openxmlformats.org/markup-compatibility/2006" xmlns:aink="http://schemas.microsoft.com/office/drawing/2016/ink" xmlns:am3d="http://schemas.microsoft.com/office/drawing/2017/model3d" xmlns:o="urn:schemas-microsoft-com:office:office" xmlns:oel="http://schemas.microsoft.com/office/2019/extlst" xmlns:r="http://schemas.openxmlformats.org/officeDocument/2006/relationships" xmlns:m="http://schemas.openxmlformats.org/officeDocument/2006/math" xmlns:v="urn:schemas-microsoft-com:vml" xmlns:wp14="http://schemas.microsoft.com/office/word/2010/wordprocessingDrawing" xmlns:wp="http://schemas.openxmlformats.org/drawingml/2006/wordprocessingDrawing" xmlns:w10="urn:schemas-microsoft-com:office:word" xmlns:w="http://schemas.openxmlformats.org/wordprocessingml/2006/main" xmlns:w14="http://schemas.microsoft.com/office/word/2010/wordml" xmlns:w15="http://schemas.microsoft.com/office/word/2012/wordml" xmlns:w16cex="http://schemas.microsoft.com/office/word/2018/wordml/cex" xmlns:w16cid="http://schemas.microsoft.com/office/word/2016/wordml/cid" xmlns:w16="http://schemas.microsoft.com/office/word/2018/wordml" xmlns:w16sdtdh="http://schemas.microsoft.com/office/word/2020/wordml/sdtdatahash" xmlns:w16se="http://schemas.microsoft.com/office/word/2015/wordml/symex" xmlns:wpg="http://schemas.microsoft.com/office/word/2010/wordprocessingGroup" xmlns:wpi="http://schemas.microsoft.com/office/word/2010/wordprocessingInk" xmlns:wne="http://schemas.microsoft.com/office/word/2006/wordml" xmlns:wps="http://schemas.microsoft.com/office/word/2010/wordprocessingShape" mc:Ignorable="w14 w15 w16se w16cid w16 w16cex w16sdtdh wp14">
   <w:p/>
 </w:ftr>
 </file>
 
 <file path=word/footnotes.xml><?xml version="1.0" encoding="utf-8"?>
-<w:footnotes xmlns:wpc="http://schemas.microsoft.com/office/word/2010/wordprocessingCanvas" xmlns:cx="http://schemas.microsoft.com/office/drawing/2014/chartex" xmlns:cx1="http://schemas.microsoft.com/office/drawing/2015/9/8/chartex" xmlns:cx2="http://schemas.microsoft.com/office/drawing/2015/10/21/chartex" xmlns:cx3="http://schemas.microsoft.com/office/drawing/2016/5/9/chartex" xmlns:cx4="http://schemas.microsoft.com/office/drawing/2016/5/10/chartex" xmlns:cx5="http://schemas.microsoft.com/office/drawing/2016/5/11/chartex" xmlns:cx6="http://schemas.microsoft.com/office/drawing/2016/5/12/chartex" xmlns:cx7="http://schemas.microsoft.com/office/drawing/2016/5/13/chartex" xmlns:cx8="http://schemas.microsoft.com/office/drawing/2016/5/14/chartex" xmlns:mc="http://schemas.openxmlformats.org/markup-compatibility/2006" xmlns:aink="http://schemas.microsoft.com/office/drawing/2016/ink" xmlns:am3d="http://schemas.microsoft.com/office/drawing/2017/model3d" xmlns:o="urn:schemas-microsoft-com:office:office" xmlns:r="http://schemas.openxmlformats.org/officeDocument/2006/relationships" xmlns:m="http://schemas.openxmlformats.org/officeDocument/2006/math" xmlns:v="urn:schemas-microsoft-com:vml" xmlns:wp14="http://schemas.microsoft.com/office/word/2010/wordprocessingDrawing" xmlns:wp="http://schemas.openxmlformats.org/drawingml/2006/wordprocessingDrawing" xmlns:w10="urn:schemas-microsoft-com:office:word" xmlns:w="http://schemas.openxmlformats.org/wordprocessingml/2006/main" xmlns:w14="http://schemas.microsoft.com/office/word/2010/wordml" xmlns:w15="http://schemas.microsoft.com/office/word/2012/wordml" xmlns:w16cex="http://schemas.microsoft.com/office/word/2018/wordml/cex" xmlns:w16cid="http://schemas.microsoft.com/office/word/2016/wordml/cid" xmlns:w16="http://schemas.microsoft.com/office/word/2018/wordml" xmlns:w16sdtdh="http://schemas.microsoft.com/office/word/2020/wordml/sdtdatahash" xmlns:w16se="http://schemas.microsoft.com/office/word/2015/wordml/symex" xmlns:wpg="http://schemas.microsoft.com/office/word/2010/wordprocessingGroup" xmlns:wpi="http://schemas.microsoft.com/office/word/2010/wordprocessingInk" xmlns:wne="http://schemas.microsoft.com/office/word/2006/wordml" xmlns:wps="http://schemas.microsoft.com/office/word/2010/wordprocessingShape" mc:Ignorable="w14 w15 w16se w16cid w16 w16cex w16sdtdh wp14">
+<w:footnotes xmlns:wpc="http://schemas.microsoft.com/office/word/2010/wordprocessingCanvas" xmlns:cx="http://schemas.microsoft.com/office/drawing/2014/chartex" xmlns:cx1="http://schemas.microsoft.com/office/drawing/2015/9/8/chartex" xmlns:cx2="http://schemas.microsoft.com/office/drawing/2015/10/21/chartex" xmlns:cx3="http://schemas.microsoft.com/office/drawing/2016/5/9/chartex" xmlns:cx4="http://schemas.microsoft.com/office/drawing/2016/5/10/chartex" xmlns:cx5="http://schemas.microsoft.com/office/drawing/2016/5/11/chartex" xmlns:cx6="http://schemas.microsoft.com/office/drawing/2016/5/12/chartex" xmlns:cx7="http://schemas.microsoft.com/office/drawing/2016/5/13/chartex" xmlns:cx8="http://schemas.microsoft.com/office/drawing/2016/5/14/chartex" xmlns:mc="http://schemas.openxmlformats.org/markup-compatibility/2006" xmlns:aink="http://schemas.microsoft.com/office/drawing/2016/ink" xmlns:am3d="http://schemas.microsoft.com/office/drawing/2017/model3d" xmlns:o="urn:schemas-microsoft-com:office:office" xmlns:oel="http://schemas.microsoft.com/office/2019/extlst" xmlns:r="http://schemas.openxmlformats.org/officeDocument/2006/relationships" xmlns:m="http://schemas.openxmlformats.org/officeDocument/2006/math" xmlns:v="urn:schemas-microsoft-com:vml" xmlns:wp14="http://schemas.microsoft.com/office/word/2010/wordprocessingDrawing" xmlns:wp="http://schemas.openxmlformats.org/drawingml/2006/wordprocessingDrawing" xmlns:w10="urn:schemas-microsoft-com:office:word" xmlns:w="http://schemas.openxmlformats.org/wordprocessingml/2006/main" xmlns:w14="http://schemas.microsoft.com/office/word/2010/wordml" xmlns:w15="http://schemas.microsoft.com/office/word/2012/wordml" xmlns:w16cex="http://schemas.microsoft.com/office/word/2018/wordml/cex" xmlns:w16cid="http://schemas.microsoft.com/office/word/2016/wordml/cid" xmlns:w16="http://schemas.microsoft.com/office/word/2018/wordml" xmlns:w16sdtdh="http://schemas.microsoft.com/office/word/2020/wordml/sdtdatahash" xmlns:w16se="http://schemas.microsoft.com/office/word/2015/wordml/symex" xmlns:wpg="http://schemas.microsoft.com/office/word/2010/wordprocessingGroup" xmlns:wpi="http://schemas.microsoft.com/office/word/2010/wordprocessingInk" xmlns:wne="http://schemas.microsoft.com/office/word/2006/wordml" xmlns:wps="http://schemas.microsoft.com/office/word/2010/wordprocessingShape" mc:Ignorable="w14 w15 w16se w16cid w16 w16cex w16sdtdh wp14">
   <w:footnote w:type="separator" w:id="-1">
     <w:p>
       <w:pPr>
@@ -15792,7 +16102,7 @@
 </file>
 
 <file path=word/numbering.xml><?xml version="1.0" encoding="utf-8"?>
-<w:numbering xmlns:wpc="http://schemas.microsoft.com/office/word/2010/wordprocessingCanvas" xmlns:cx="http://schemas.microsoft.com/office/drawing/2014/chartex" xmlns:cx1="http://schemas.microsoft.com/office/drawing/2015/9/8/chartex" xmlns:cx2="http://schemas.microsoft.com/office/drawing/2015/10/21/chartex" xmlns:cx3="http://schemas.microsoft.com/office/drawing/2016/5/9/chartex" xmlns:cx4="http://schemas.microsoft.com/office/drawing/2016/5/10/chartex" xmlns:cx5="http://schemas.microsoft.com/office/drawing/2016/5/11/chartex" xmlns:cx6="http://schemas.microsoft.com/office/drawing/2016/5/12/chartex" xmlns:cx7="http://schemas.microsoft.com/office/drawing/2016/5/13/chartex" xmlns:cx8="http://schemas.microsoft.com/office/drawing/2016/5/14/chartex" xmlns:mc="http://schemas.openxmlformats.org/markup-compatibility/2006" xmlns:aink="http://schemas.microsoft.com/office/drawing/2016/ink" xmlns:am3d="http://schemas.microsoft.com/office/drawing/2017/model3d" xmlns:o="urn:schemas-microsoft-com:office:office" xmlns:r="http://schemas.openxmlformats.org/officeDocument/2006/relationships" xmlns:m="http://schemas.openxmlformats.org/officeDocument/2006/math" xmlns:v="urn:schemas-microsoft-com:vml" xmlns:wp14="http://schemas.microsoft.com/office/word/2010/wordprocessingDrawing" xmlns:wp="http://schemas.openxmlformats.org/drawingml/2006/wordprocessingDrawing" xmlns:w10="urn:schemas-microsoft-com:office:word" xmlns:w="http://schemas.openxmlformats.org/wordprocessingml/2006/main" xmlns:w14="http://schemas.microsoft.com/office/word/2010/wordml" xmlns:w15="http://schemas.microsoft.com/office/word/2012/wordml" xmlns:w16cex="http://schemas.microsoft.com/office/word/2018/wordml/cex" xmlns:w16cid="http://schemas.microsoft.com/office/word/2016/wordml/cid" xmlns:w16="http://schemas.microsoft.com/office/word/2018/wordml" xmlns:w16sdtdh="http://schemas.microsoft.com/office/word/2020/wordml/sdtdatahash" xmlns:w16se="http://schemas.microsoft.com/office/word/2015/wordml/symex" xmlns:wpg="http://schemas.microsoft.com/office/word/2010/wordprocessingGroup" xmlns:wpi="http://schemas.microsoft.com/office/word/2010/wordprocessingInk" xmlns:wne="http://schemas.microsoft.com/office/word/2006/wordml" xmlns:wps="http://schemas.microsoft.com/office/word/2010/wordprocessingShape" mc:Ignorable="w14 w15 w16se w16cid w16 w16cex w16sdtdh wp14">
+<w:numbering xmlns:wpc="http://schemas.microsoft.com/office/word/2010/wordprocessingCanvas" xmlns:cx="http://schemas.microsoft.com/office/drawing/2014/chartex" xmlns:cx1="http://schemas.microsoft.com/office/drawing/2015/9/8/chartex" xmlns:cx2="http://schemas.microsoft.com/office/drawing/2015/10/21/chartex" xmlns:cx3="http://schemas.microsoft.com/office/drawing/2016/5/9/chartex" xmlns:cx4="http://schemas.microsoft.com/office/drawing/2016/5/10/chartex" xmlns:cx5="http://schemas.microsoft.com/office/drawing/2016/5/11/chartex" xmlns:cx6="http://schemas.microsoft.com/office/drawing/2016/5/12/chartex" xmlns:cx7="http://schemas.microsoft.com/office/drawing/2016/5/13/chartex" xmlns:cx8="http://schemas.microsoft.com/office/drawing/2016/5/14/chartex" xmlns:mc="http://schemas.openxmlformats.org/markup-compatibility/2006" xmlns:aink="http://schemas.microsoft.com/office/drawing/2016/ink" xmlns:am3d="http://schemas.microsoft.com/office/drawing/2017/model3d" xmlns:o="urn:schemas-microsoft-com:office:office" xmlns:oel="http://schemas.microsoft.com/office/2019/extlst" xmlns:r="http://schemas.openxmlformats.org/officeDocument/2006/relationships" xmlns:m="http://schemas.openxmlformats.org/officeDocument/2006/math" xmlns:v="urn:schemas-microsoft-com:vml" xmlns:wp14="http://schemas.microsoft.com/office/word/2010/wordprocessingDrawing" xmlns:wp="http://schemas.openxmlformats.org/drawingml/2006/wordprocessingDrawing" xmlns:w10="urn:schemas-microsoft-com:office:word" xmlns:w="http://schemas.openxmlformats.org/wordprocessingml/2006/main" xmlns:w14="http://schemas.microsoft.com/office/word/2010/wordml" xmlns:w15="http://schemas.microsoft.com/office/word/2012/wordml" xmlns:w16cex="http://schemas.microsoft.com/office/word/2018/wordml/cex" xmlns:w16cid="http://schemas.microsoft.com/office/word/2016/wordml/cid" xmlns:w16="http://schemas.microsoft.com/office/word/2018/wordml" xmlns:w16sdtdh="http://schemas.microsoft.com/office/word/2020/wordml/sdtdatahash" xmlns:w16se="http://schemas.microsoft.com/office/word/2015/wordml/symex" xmlns:wpg="http://schemas.microsoft.com/office/word/2010/wordprocessingGroup" xmlns:wpi="http://schemas.microsoft.com/office/word/2010/wordprocessingInk" xmlns:wne="http://schemas.microsoft.com/office/word/2006/wordml" xmlns:wps="http://schemas.microsoft.com/office/word/2010/wordprocessingShape" mc:Ignorable="w14 w15 w16se w16cid w16 w16cex w16sdtdh wp14">
   <w:abstractNum w:abstractNumId="0" w15:restartNumberingAfterBreak="0">
     <w:nsid w:val="022033E8"/>
     <w:multiLevelType w:val="multilevel"/>
@@ -18398,73 +18708,73 @@
       </w:rPr>
     </w:lvl>
   </w:abstractNum>
-  <w:num w:numId="1">
+  <w:num w:numId="1" w16cid:durableId="1229268597">
     <w:abstractNumId w:val="8"/>
   </w:num>
-  <w:num w:numId="2">
+  <w:num w:numId="2" w16cid:durableId="1457719148">
     <w:abstractNumId w:val="12"/>
   </w:num>
-  <w:num w:numId="3">
+  <w:num w:numId="3" w16cid:durableId="1475678333">
     <w:abstractNumId w:val="4"/>
   </w:num>
-  <w:num w:numId="4">
+  <w:num w:numId="4" w16cid:durableId="732654810">
     <w:abstractNumId w:val="20"/>
   </w:num>
-  <w:num w:numId="5">
+  <w:num w:numId="5" w16cid:durableId="1695766912">
     <w:abstractNumId w:val="11"/>
   </w:num>
-  <w:num w:numId="6">
+  <w:num w:numId="6" w16cid:durableId="326593778">
     <w:abstractNumId w:val="17"/>
   </w:num>
-  <w:num w:numId="7">
+  <w:num w:numId="7" w16cid:durableId="1046757926">
     <w:abstractNumId w:val="3"/>
   </w:num>
-  <w:num w:numId="8">
+  <w:num w:numId="8" w16cid:durableId="964695866">
     <w:abstractNumId w:val="2"/>
   </w:num>
-  <w:num w:numId="9">
+  <w:num w:numId="9" w16cid:durableId="1216548494">
     <w:abstractNumId w:val="6"/>
   </w:num>
-  <w:num w:numId="10">
+  <w:num w:numId="10" w16cid:durableId="1434208770">
     <w:abstractNumId w:val="15"/>
   </w:num>
-  <w:num w:numId="11">
+  <w:num w:numId="11" w16cid:durableId="514350448">
     <w:abstractNumId w:val="9"/>
   </w:num>
-  <w:num w:numId="12">
+  <w:num w:numId="12" w16cid:durableId="1133249491">
     <w:abstractNumId w:val="10"/>
   </w:num>
-  <w:num w:numId="13">
+  <w:num w:numId="13" w16cid:durableId="337512021">
     <w:abstractNumId w:val="22"/>
   </w:num>
-  <w:num w:numId="14">
+  <w:num w:numId="14" w16cid:durableId="120611760">
     <w:abstractNumId w:val="19"/>
   </w:num>
-  <w:num w:numId="15">
+  <w:num w:numId="15" w16cid:durableId="779956759">
     <w:abstractNumId w:val="5"/>
   </w:num>
-  <w:num w:numId="16">
+  <w:num w:numId="16" w16cid:durableId="1888032299">
     <w:abstractNumId w:val="14"/>
   </w:num>
-  <w:num w:numId="17">
+  <w:num w:numId="17" w16cid:durableId="187646739">
     <w:abstractNumId w:val="21"/>
   </w:num>
-  <w:num w:numId="18">
+  <w:num w:numId="18" w16cid:durableId="1499535449">
     <w:abstractNumId w:val="13"/>
   </w:num>
-  <w:num w:numId="19">
+  <w:num w:numId="19" w16cid:durableId="1925533155">
     <w:abstractNumId w:val="18"/>
   </w:num>
-  <w:num w:numId="20">
+  <w:num w:numId="20" w16cid:durableId="931550908">
     <w:abstractNumId w:val="1"/>
   </w:num>
-  <w:num w:numId="21">
+  <w:num w:numId="21" w16cid:durableId="1628774510">
     <w:abstractNumId w:val="0"/>
   </w:num>
-  <w:num w:numId="22">
+  <w:num w:numId="22" w16cid:durableId="1684672701">
     <w:abstractNumId w:val="7"/>
   </w:num>
-  <w:num w:numId="23">
+  <w:num w:numId="23" w16cid:durableId="101268628">
     <w:abstractNumId w:val="16"/>
   </w:num>
 </w:numbering>

</xml_diff>